<commit_message>
dashboard ready for review
</commit_message>
<xml_diff>
--- a/Docs/Teamwork-Assignment-Productivity-Board.docx
+++ b/Docs/Teamwork-Assignment-Productivity-Board.docx
@@ -1,10 +1,10 @@
 
 <file path=word/document.xml><?xml version="1.0" encoding="utf-8"?>
-<w:document xmlns:wpc="http://schemas.microsoft.com/office/word/2010/wordprocessingCanvas" xmlns:cx="http://schemas.microsoft.com/office/drawing/2014/chartex" xmlns:cx1="http://schemas.microsoft.com/office/drawing/2015/9/8/chartex" xmlns:cx2="http://schemas.microsoft.com/office/drawing/2015/10/21/chartex" xmlns:cx3="http://schemas.microsoft.com/office/drawing/2016/5/9/chartex" xmlns:cx4="http://schemas.microsoft.com/office/drawing/2016/5/10/chartex" xmlns:cx5="http://schemas.microsoft.com/office/drawing/2016/5/11/chartex" xmlns:mc="http://schemas.openxmlformats.org/markup-compatibility/2006" xmlns:o="urn:schemas-microsoft-com:office:office" xmlns:r="http://schemas.openxmlformats.org/officeDocument/2006/relationships" xmlns:m="http://schemas.openxmlformats.org/officeDocument/2006/math" xmlns:v="urn:schemas-microsoft-com:vml" xmlns:wp14="http://schemas.microsoft.com/office/word/2010/wordprocessingDrawing" xmlns:wp="http://schemas.openxmlformats.org/drawingml/2006/wordprocessingDrawing" xmlns:w10="urn:schemas-microsoft-com:office:word" xmlns:w="http://schemas.openxmlformats.org/wordprocessingml/2006/main" xmlns:w14="http://schemas.microsoft.com/office/word/2010/wordml" xmlns:w15="http://schemas.microsoft.com/office/word/2012/wordml" xmlns:w16se="http://schemas.microsoft.com/office/word/2015/wordml/symex" xmlns:wpg="http://schemas.microsoft.com/office/word/2010/wordprocessingGroup" xmlns:wpi="http://schemas.microsoft.com/office/word/2010/wordprocessingInk" xmlns:wne="http://schemas.microsoft.com/office/word/2006/wordml" xmlns:wps="http://schemas.microsoft.com/office/word/2010/wordprocessingShape" mc:Ignorable="w14 w15 w16se wp14">
+<w:document xmlns:ve="http://schemas.openxmlformats.org/markup-compatibility/2006" xmlns:o="urn:schemas-microsoft-com:office:office" xmlns:r="http://schemas.openxmlformats.org/officeDocument/2006/relationships" xmlns:m="http://schemas.openxmlformats.org/officeDocument/2006/math" xmlns:v="urn:schemas-microsoft-com:vml" xmlns:wp="http://schemas.openxmlformats.org/drawingml/2006/wordprocessingDrawing" xmlns:w10="urn:schemas-microsoft-com:office:word" xmlns:w="http://schemas.openxmlformats.org/wordprocessingml/2006/main" xmlns:wne="http://schemas.microsoft.com/office/word/2006/wordml">
   <w:body>
     <w:p>
       <w:pPr>
-        <w:pStyle w:val="Heading1"/>
+        <w:pStyle w:val="1"/>
       </w:pPr>
       <w:r>
         <w:t>Productivity Board</w:t>
@@ -12,7 +12,7 @@
     </w:p>
     <w:p>
       <w:pPr>
-        <w:pStyle w:val="Heading2"/>
+        <w:pStyle w:val="2"/>
       </w:pPr>
       <w:r>
         <w:t>Requirements</w:t>
@@ -30,7 +30,7 @@
     </w:p>
     <w:p>
       <w:pPr>
-        <w:pStyle w:val="ListParagraph"/>
+        <w:pStyle w:val="ac"/>
         <w:numPr>
           <w:ilvl w:val="0"/>
           <w:numId w:val="37"/>
@@ -42,7 +42,7 @@
     </w:p>
     <w:p>
       <w:pPr>
-        <w:pStyle w:val="ListParagraph"/>
+        <w:pStyle w:val="ac"/>
         <w:numPr>
           <w:ilvl w:val="0"/>
           <w:numId w:val="37"/>
@@ -59,7 +59,7 @@
     </w:p>
     <w:p>
       <w:pPr>
-        <w:pStyle w:val="ListParagraph"/>
+        <w:pStyle w:val="ac"/>
         <w:numPr>
           <w:ilvl w:val="0"/>
           <w:numId w:val="38"/>
@@ -71,7 +71,7 @@
     </w:p>
     <w:p>
       <w:pPr>
-        <w:pStyle w:val="ListParagraph"/>
+        <w:pStyle w:val="ac"/>
         <w:numPr>
           <w:ilvl w:val="0"/>
           <w:numId w:val="38"/>
@@ -83,7 +83,7 @@
     </w:p>
     <w:p>
       <w:pPr>
-        <w:pStyle w:val="ListParagraph"/>
+        <w:pStyle w:val="ac"/>
         <w:numPr>
           <w:ilvl w:val="0"/>
           <w:numId w:val="38"/>
@@ -95,7 +95,7 @@
     </w:p>
     <w:p>
       <w:pPr>
-        <w:pStyle w:val="ListParagraph"/>
+        <w:pStyle w:val="ac"/>
         <w:numPr>
           <w:ilvl w:val="0"/>
           <w:numId w:val="38"/>
@@ -107,7 +107,7 @@
     </w:p>
     <w:p>
       <w:pPr>
-        <w:pStyle w:val="ListParagraph"/>
+        <w:pStyle w:val="ac"/>
         <w:numPr>
           <w:ilvl w:val="0"/>
           <w:numId w:val="38"/>
@@ -124,7 +124,7 @@
     </w:p>
     <w:p>
       <w:pPr>
-        <w:pStyle w:val="ListParagraph"/>
+        <w:pStyle w:val="ac"/>
         <w:numPr>
           <w:ilvl w:val="0"/>
           <w:numId w:val="40"/>
@@ -136,7 +136,7 @@
     </w:p>
     <w:p>
       <w:pPr>
-        <w:pStyle w:val="ListParagraph"/>
+        <w:pStyle w:val="ac"/>
         <w:numPr>
           <w:ilvl w:val="0"/>
           <w:numId w:val="40"/>
@@ -155,26 +155,26 @@
       </w:pPr>
       <w:r>
         <w:rPr>
-          <w:rStyle w:val="Strong"/>
+          <w:rStyle w:val="ab"/>
         </w:rPr>
         <w:t xml:space="preserve">Create a Web UI prototype for the </w:t>
       </w:r>
       <w:r>
         <w:rPr>
-          <w:rStyle w:val="Strong"/>
+          <w:rStyle w:val="ab"/>
         </w:rPr>
         <w:t>Productivity Board</w:t>
       </w:r>
       <w:r>
         <w:rPr>
-          <w:rStyle w:val="Strong"/>
+          <w:rStyle w:val="ab"/>
         </w:rPr>
         <w:t xml:space="preserve"> system.</w:t>
       </w:r>
     </w:p>
     <w:p>
       <w:pPr>
-        <w:pStyle w:val="Heading2"/>
+        <w:pStyle w:val="2"/>
       </w:pPr>
       <w:r>
         <w:t>Team Organization</w:t>
@@ -201,7 +201,7 @@
     </w:p>
     <w:p>
       <w:pPr>
-        <w:pStyle w:val="Heading2"/>
+        <w:pStyle w:val="2"/>
       </w:pPr>
       <w:r>
         <w:t>Tools</w:t>
@@ -213,7 +213,7 @@
       </w:r>
       <w:r>
         <w:rPr>
-          <w:rStyle w:val="Strong"/>
+          <w:rStyle w:val="ab"/>
         </w:rPr>
         <w:t>whatever method you like</w:t>
       </w:r>
@@ -223,7 +223,7 @@
     </w:p>
     <w:p>
       <w:pPr>
-        <w:pStyle w:val="Heading2"/>
+        <w:pStyle w:val="2"/>
       </w:pPr>
       <w:r>
         <w:t>Submitting Your Work</w:t>
@@ -235,19 +235,19 @@
       </w:r>
       <w:r>
         <w:rPr>
-          <w:rStyle w:val="Strong"/>
+          <w:rStyle w:val="ab"/>
         </w:rPr>
         <w:t>9</w:t>
       </w:r>
       <w:r>
         <w:rPr>
-          <w:rStyle w:val="Strong"/>
+          <w:rStyle w:val="ab"/>
         </w:rPr>
         <w:t xml:space="preserve">. </w:t>
       </w:r>
       <w:r>
         <w:rPr>
-          <w:rStyle w:val="Strong"/>
+          <w:rStyle w:val="ab"/>
         </w:rPr>
         <w:t>July</w:t>
       </w:r>
@@ -256,19 +256,19 @@
       </w:r>
       <w:r>
         <w:rPr>
-          <w:rStyle w:val="Strong"/>
+          <w:rStyle w:val="ab"/>
         </w:rPr>
         <w:t>link to you</w:t>
       </w:r>
       <w:r>
         <w:rPr>
-          <w:rStyle w:val="Strong"/>
+          <w:rStyle w:val="ab"/>
         </w:rPr>
         <w:t>r</w:t>
       </w:r>
       <w:r>
         <w:rPr>
-          <w:rStyle w:val="Strong"/>
+          <w:rStyle w:val="ab"/>
         </w:rPr>
         <w:t xml:space="preserve"> GitHub</w:t>
       </w:r>
@@ -291,7 +291,7 @@
       <w:hyperlink r:id="rId8" w:history="1">
         <w:r>
           <w:rPr>
-            <w:rStyle w:val="Hyperlink"/>
+            <w:rStyle w:val="a9"/>
           </w:rPr>
           <w:t>https://softuni.bg/trainings/1686/practical-teamwork-javascript-may-2017</w:t>
         </w:r>
@@ -300,7 +300,7 @@
     <w:p>
       <w:pPr>
         <w:rPr>
-          <w:rStyle w:val="Strong"/>
+          <w:rStyle w:val="ab"/>
           <w:i/>
         </w:rPr>
       </w:pPr>
@@ -309,7 +309,7 @@
       </w:r>
       <w:r>
         <w:rPr>
-          <w:rStyle w:val="Strong"/>
+          <w:rStyle w:val="ab"/>
         </w:rPr>
         <w:t>project page</w:t>
       </w:r>
@@ -318,7 +318,7 @@
       </w:r>
       <w:r>
         <w:rPr>
-          <w:rStyle w:val="Strong"/>
+          <w:rStyle w:val="ab"/>
           <w:i/>
         </w:rPr>
         <w:t>Every team member submits the same link!</w:t>
@@ -337,7 +337,7 @@
 </file>
 
 <file path=word/endnotes.xml><?xml version="1.0" encoding="utf-8"?>
-<w:endnotes xmlns:wpc="http://schemas.microsoft.com/office/word/2010/wordprocessingCanvas" xmlns:cx="http://schemas.microsoft.com/office/drawing/2014/chartex" xmlns:cx1="http://schemas.microsoft.com/office/drawing/2015/9/8/chartex" xmlns:cx2="http://schemas.microsoft.com/office/drawing/2015/10/21/chartex" xmlns:cx3="http://schemas.microsoft.com/office/drawing/2016/5/9/chartex" xmlns:cx4="http://schemas.microsoft.com/office/drawing/2016/5/10/chartex" xmlns:cx5="http://schemas.microsoft.com/office/drawing/2016/5/11/chartex" xmlns:mc="http://schemas.openxmlformats.org/markup-compatibility/2006" xmlns:o="urn:schemas-microsoft-com:office:office" xmlns:r="http://schemas.openxmlformats.org/officeDocument/2006/relationships" xmlns:m="http://schemas.openxmlformats.org/officeDocument/2006/math" xmlns:v="urn:schemas-microsoft-com:vml" xmlns:wp14="http://schemas.microsoft.com/office/word/2010/wordprocessingDrawing" xmlns:wp="http://schemas.openxmlformats.org/drawingml/2006/wordprocessingDrawing" xmlns:w10="urn:schemas-microsoft-com:office:word" xmlns:w="http://schemas.openxmlformats.org/wordprocessingml/2006/main" xmlns:w14="http://schemas.microsoft.com/office/word/2010/wordml" xmlns:w15="http://schemas.microsoft.com/office/word/2012/wordml" xmlns:w16se="http://schemas.microsoft.com/office/word/2015/wordml/symex" xmlns:wpg="http://schemas.microsoft.com/office/word/2010/wordprocessingGroup" xmlns:wpi="http://schemas.microsoft.com/office/word/2010/wordprocessingInk" xmlns:wne="http://schemas.microsoft.com/office/word/2006/wordml" xmlns:wps="http://schemas.microsoft.com/office/word/2010/wordprocessingShape" mc:Ignorable="w14 w15 w16se wp14">
+<w:endnotes xmlns:ve="http://schemas.openxmlformats.org/markup-compatibility/2006" xmlns:o="urn:schemas-microsoft-com:office:office" xmlns:r="http://schemas.openxmlformats.org/officeDocument/2006/relationships" xmlns:m="http://schemas.openxmlformats.org/officeDocument/2006/math" xmlns:v="urn:schemas-microsoft-com:vml" xmlns:wp="http://schemas.openxmlformats.org/drawingml/2006/wordprocessingDrawing" xmlns:w10="urn:schemas-microsoft-com:office:word" xmlns:w="http://schemas.openxmlformats.org/wordprocessingml/2006/main" xmlns:wne="http://schemas.microsoft.com/office/word/2006/wordml">
   <w:endnote w:type="separator" w:id="-1">
     <w:p>
       <w:pPr>
@@ -362,1889 +362,816 @@
 </file>
 
 <file path=word/footer1.xml><?xml version="1.0" encoding="utf-8"?>
-<w:ftr xmlns:wpc="http://schemas.microsoft.com/office/word/2010/wordprocessingCanvas" xmlns:cx="http://schemas.microsoft.com/office/drawing/2014/chartex" xmlns:cx1="http://schemas.microsoft.com/office/drawing/2015/9/8/chartex" xmlns:cx2="http://schemas.microsoft.com/office/drawing/2015/10/21/chartex" xmlns:cx3="http://schemas.microsoft.com/office/drawing/2016/5/9/chartex" xmlns:cx4="http://schemas.microsoft.com/office/drawing/2016/5/10/chartex" xmlns:cx5="http://schemas.microsoft.com/office/drawing/2016/5/11/chartex" xmlns:mc="http://schemas.openxmlformats.org/markup-compatibility/2006" xmlns:o="urn:schemas-microsoft-com:office:office" xmlns:r="http://schemas.openxmlformats.org/officeDocument/2006/relationships" xmlns:m="http://schemas.openxmlformats.org/officeDocument/2006/math" xmlns:v="urn:schemas-microsoft-com:vml" xmlns:wp14="http://schemas.microsoft.com/office/word/2010/wordprocessingDrawing" xmlns:wp="http://schemas.openxmlformats.org/drawingml/2006/wordprocessingDrawing" xmlns:w10="urn:schemas-microsoft-com:office:word" xmlns:w="http://schemas.openxmlformats.org/wordprocessingml/2006/main" xmlns:w14="http://schemas.microsoft.com/office/word/2010/wordml" xmlns:w15="http://schemas.microsoft.com/office/word/2012/wordml" xmlns:w16se="http://schemas.microsoft.com/office/word/2015/wordml/symex" xmlns:wpg="http://schemas.microsoft.com/office/word/2010/wordprocessingGroup" xmlns:wpi="http://schemas.microsoft.com/office/word/2010/wordprocessingInk" xmlns:wne="http://schemas.microsoft.com/office/word/2006/wordml" xmlns:wps="http://schemas.microsoft.com/office/word/2010/wordprocessingShape" mc:Ignorable="w14 w15 w16se wp14">
+<w:ftr xmlns:ve="http://schemas.openxmlformats.org/markup-compatibility/2006" xmlns:o="urn:schemas-microsoft-com:office:office" xmlns:r="http://schemas.openxmlformats.org/officeDocument/2006/relationships" xmlns:m="http://schemas.openxmlformats.org/officeDocument/2006/math" xmlns:v="urn:schemas-microsoft-com:vml" xmlns:wp="http://schemas.openxmlformats.org/drawingml/2006/wordprocessingDrawing" xmlns:w10="urn:schemas-microsoft-com:office:word" xmlns:w="http://schemas.openxmlformats.org/wordprocessingml/2006/main" xmlns:wne="http://schemas.microsoft.com/office/word/2006/wordml">
   <w:p>
     <w:pPr>
-      <w:pStyle w:val="Footer"/>
+      <w:pStyle w:val="a5"/>
     </w:pPr>
     <w:r>
       <w:rPr>
         <w:noProof/>
       </w:rPr>
-      <mc:AlternateContent>
-        <mc:Choice Requires="wps">
-          <w:drawing>
-            <wp:anchor distT="0" distB="0" distL="114300" distR="114300" simplePos="0" relativeHeight="251665408" behindDoc="0" locked="0" layoutInCell="1" allowOverlap="1" wp14:anchorId="0BD046BD" wp14:editId="503685BE">
-              <wp:simplePos x="0" y="0"/>
-              <wp:positionH relativeFrom="column">
-                <wp:posOffset>84455</wp:posOffset>
-              </wp:positionH>
-              <wp:positionV relativeFrom="paragraph">
-                <wp:posOffset>113665</wp:posOffset>
-              </wp:positionV>
-              <wp:extent cx="1487170" cy="508000"/>
-              <wp:effectExtent l="0" t="0" r="0" b="6350"/>
-              <wp:wrapNone/>
-              <wp:docPr id="4" name="Text Box 4"/>
-              <wp:cNvGraphicFramePr>
-                <a:graphicFrameLocks xmlns:a="http://schemas.openxmlformats.org/drawingml/2006/main"/>
-              </wp:cNvGraphicFramePr>
-              <a:graphic xmlns:a="http://schemas.openxmlformats.org/drawingml/2006/main">
-                <a:graphicData uri="http://schemas.microsoft.com/office/word/2010/wordprocessingShape">
-                  <wps:wsp>
-                    <wps:cNvSpPr txBox="1">
-                      <a:spLocks noChangeArrowheads="1"/>
-                    </wps:cNvSpPr>
-                    <wps:spPr bwMode="auto">
-                      <a:xfrm>
-                        <a:off x="0" y="0"/>
-                        <a:ext cx="1487170" cy="508000"/>
-                      </a:xfrm>
-                      <a:prstGeom prst="rect">
-                        <a:avLst/>
-                      </a:prstGeom>
-                      <a:noFill/>
-                      <a:ln w="9525">
-                        <a:noFill/>
-                        <a:miter lim="800000"/>
-                        <a:headEnd/>
-                        <a:tailEnd/>
-                      </a:ln>
-                    </wps:spPr>
-                    <wps:txbx>
-                      <w:txbxContent>
-                        <w:p>
-                          <w:pPr>
-                            <w:spacing w:before="0" w:after="0" w:line="240" w:lineRule="auto"/>
-                          </w:pPr>
-                          <w:r>
-                            <w:rPr>
-                              <w:noProof/>
-                              <w:sz w:val="20"/>
-                              <w:szCs w:val="20"/>
-                            </w:rPr>
-                            <w:drawing>
-                              <wp:inline distT="0" distB="0" distL="0" distR="0" wp14:anchorId="68304851" wp14:editId="1F532B1D">
-                                <wp:extent cx="1360800" cy="439200"/>
-                                <wp:effectExtent l="0" t="0" r="0" b="0"/>
-                                <wp:docPr id="71" name="Picture 71" title="Software University Foundation - logo">
-                                  <a:hlinkClick xmlns:a="http://schemas.openxmlformats.org/drawingml/2006/main" r:id="rId1"/>
-                                </wp:docPr>
-                                <wp:cNvGraphicFramePr>
-                                  <a:graphicFrameLocks xmlns:a="http://schemas.openxmlformats.org/drawingml/2006/main"/>
-                                </wp:cNvGraphicFramePr>
-                                <a:graphic xmlns:a="http://schemas.openxmlformats.org/drawingml/2006/main">
-                                  <a:graphicData uri="http://schemas.openxmlformats.org/drawingml/2006/picture">
-                                    <pic:pic xmlns:pic="http://schemas.openxmlformats.org/drawingml/2006/picture">
-                                      <pic:nvPicPr>
-                                        <pic:cNvPr id="1" name="Picture 1" title="Software University Foundation - logo">
-                                          <a:hlinkClick r:id="rId2"/>
-                                        </pic:cNvPr>
-                                        <pic:cNvPicPr/>
-                                      </pic:nvPicPr>
-                                      <pic:blipFill>
-                                        <a:blip r:embed="rId3">
-                                          <a:extLst>
-                                            <a:ext uri="{28A0092B-C50C-407E-A947-70E740481C1C}">
-                                              <a14:useLocalDpi xmlns:a14="http://schemas.microsoft.com/office/drawing/2010/main" val="0"/>
-                                            </a:ext>
-                                          </a:extLst>
-                                        </a:blip>
-                                        <a:srcRect/>
-                                        <a:stretch>
-                                          <a:fillRect/>
-                                        </a:stretch>
-                                      </pic:blipFill>
-                                      <pic:spPr bwMode="auto">
-                                        <a:xfrm>
-                                          <a:off x="0" y="0"/>
-                                          <a:ext cx="1360800" cy="439200"/>
-                                        </a:xfrm>
-                                        <a:prstGeom prst="rect">
-                                          <a:avLst/>
-                                        </a:prstGeom>
-                                        <a:noFill/>
-                                        <a:ln>
-                                          <a:noFill/>
-                                        </a:ln>
-                                      </pic:spPr>
-                                    </pic:pic>
-                                  </a:graphicData>
-                                </a:graphic>
-                              </wp:inline>
-                            </w:drawing>
-                          </w:r>
-                        </w:p>
-                      </w:txbxContent>
-                    </wps:txbx>
-                    <wps:bodyPr rot="0" vert="horz" wrap="square" lIns="18000" tIns="18000" rIns="18000" bIns="18000" anchor="t" anchorCtr="0">
-                      <a:noAutofit/>
-                    </wps:bodyPr>
-                  </wps:wsp>
-                </a:graphicData>
-              </a:graphic>
-              <wp14:sizeRelH relativeFrom="margin">
-                <wp14:pctWidth>0</wp14:pctWidth>
-              </wp14:sizeRelH>
-              <wp14:sizeRelV relativeFrom="margin">
-                <wp14:pctHeight>0</wp14:pctHeight>
-              </wp14:sizeRelV>
-            </wp:anchor>
-          </w:drawing>
-        </mc:Choice>
-        <mc:Fallback>
-          <w:pict>
-            <v:shapetype w14:anchorId="0BD046BD" id="_x0000_t202" coordsize="21600,21600" o:spt="202" path="m,l,21600r21600,l21600,xe">
-              <v:stroke joinstyle="miter"/>
-              <v:path gradientshapeok="t" o:connecttype="rect"/>
-            </v:shapetype>
-            <v:shape id="Text Box 4" o:spid="_x0000_s1026" type="#_x0000_t202" style="position:absolute;margin-left:6.65pt;margin-top:8.95pt;width:117.1pt;height:40pt;z-index:251665408;visibility:visible;mso-wrap-style:square;mso-width-percent:0;mso-height-percent:0;mso-wrap-distance-left:9pt;mso-wrap-distance-top:0;mso-wrap-distance-right:9pt;mso-wrap-distance-bottom:0;mso-position-horizontal:absolute;mso-position-horizontal-relative:text;mso-position-vertical:absolute;mso-position-vertical-relative:text;mso-width-percent:0;mso-height-percent:0;mso-width-relative:margin;mso-height-relative:margin;v-text-anchor:top" o:gfxdata="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" filled="f" stroked="f">
-              <v:textbox inset=".5mm,.5mm,.5mm,.5mm">
-                <w:txbxContent>
-                  <w:p>
-                    <w:pPr>
-                      <w:spacing w:before="0" w:after="0" w:line="240" w:lineRule="auto"/>
-                    </w:pPr>
-                    <w:r>
-                      <w:rPr>
-                        <w:noProof/>
-                        <w:sz w:val="20"/>
-                        <w:szCs w:val="20"/>
-                      </w:rPr>
-                      <w:drawing>
-                        <wp:inline distT="0" distB="0" distL="0" distR="0" wp14:anchorId="68304851" wp14:editId="1F532B1D">
-                          <wp:extent cx="1360800" cy="439200"/>
-                          <wp:effectExtent l="0" t="0" r="0" b="0"/>
-                          <wp:docPr id="71" name="Picture 71" title="Software University Foundation - logo">
-                            <a:hlinkClick xmlns:a="http://schemas.openxmlformats.org/drawingml/2006/main" r:id="rId1"/>
-                          </wp:docPr>
-                          <wp:cNvGraphicFramePr>
-                            <a:graphicFrameLocks xmlns:a="http://schemas.openxmlformats.org/drawingml/2006/main"/>
-                          </wp:cNvGraphicFramePr>
-                          <a:graphic xmlns:a="http://schemas.openxmlformats.org/drawingml/2006/main">
-                            <a:graphicData uri="http://schemas.openxmlformats.org/drawingml/2006/picture">
-                              <pic:pic xmlns:pic="http://schemas.openxmlformats.org/drawingml/2006/picture">
-                                <pic:nvPicPr>
-                                  <pic:cNvPr id="1" name="Picture 1" title="Software University Foundation - logo">
-                                    <a:hlinkClick r:id="rId2"/>
-                                  </pic:cNvPr>
-                                  <pic:cNvPicPr/>
-                                </pic:nvPicPr>
-                                <pic:blipFill>
-                                  <a:blip r:embed="rId3">
-                                    <a:extLst>
-                                      <a:ext uri="{28A0092B-C50C-407E-A947-70E740481C1C}">
-                                        <a14:useLocalDpi xmlns:a14="http://schemas.microsoft.com/office/drawing/2010/main" val="0"/>
-                                      </a:ext>
-                                    </a:extLst>
-                                  </a:blip>
-                                  <a:srcRect/>
-                                  <a:stretch>
-                                    <a:fillRect/>
-                                  </a:stretch>
-                                </pic:blipFill>
-                                <pic:spPr bwMode="auto">
-                                  <a:xfrm>
-                                    <a:off x="0" y="0"/>
-                                    <a:ext cx="1360800" cy="439200"/>
-                                  </a:xfrm>
-                                  <a:prstGeom prst="rect">
-                                    <a:avLst/>
-                                  </a:prstGeom>
-                                  <a:noFill/>
-                                  <a:ln>
-                                    <a:noFill/>
-                                  </a:ln>
-                                </pic:spPr>
-                              </pic:pic>
-                            </a:graphicData>
-                          </a:graphic>
-                        </wp:inline>
-                      </w:drawing>
-                    </w:r>
-                  </w:p>
-                </w:txbxContent>
-              </v:textbox>
-            </v:shape>
-          </w:pict>
-        </mc:Fallback>
-      </mc:AlternateContent>
+      <w:pict>
+        <v:shapetype id="_x0000_t202" coordsize="21600,21600" o:spt="202" path="m,l,21600r21600,l21600,xe">
+          <v:stroke joinstyle="miter"/>
+          <v:path gradientshapeok="t" o:connecttype="rect"/>
+        </v:shapetype>
+        <v:shape id="Text Box 4" o:spid="_x0000_s4101" type="#_x0000_t202" style="position:absolute;margin-left:6.65pt;margin-top:8.95pt;width:117.1pt;height:40pt;z-index:251665408;visibility:visible;mso-width-relative:margin;mso-height-relative:margin" o:gfxdata="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" filled="f" stroked="f">
+          <v:textbox inset=".5mm,.5mm,.5mm,.5mm">
+            <w:txbxContent>
+              <w:p>
+                <w:pPr>
+                  <w:spacing w:before="0" w:after="0" w:line="240" w:lineRule="auto"/>
+                </w:pPr>
+                <w:r>
+                  <w:rPr>
+                    <w:noProof/>
+                    <w:sz w:val="20"/>
+                    <w:szCs w:val="20"/>
+                    <w:lang w:val="bg-BG" w:eastAsia="bg-BG"/>
+                  </w:rPr>
+                  <w:drawing>
+                    <wp:inline distT="0" distB="0" distL="0" distR="0">
+                      <wp:extent cx="1360800" cy="439200"/>
+                      <wp:effectExtent l="0" t="0" r="0" b="0"/>
+                      <wp:docPr id="71" name="Picture 71">
+                        <a:hlinkClick xmlns:a="http://schemas.openxmlformats.org/drawingml/2006/main" r:id="rId1"/>
+                      </wp:docPr>
+                      <wp:cNvGraphicFramePr>
+                        <a:graphicFrameLocks xmlns:a="http://schemas.openxmlformats.org/drawingml/2006/main"/>
+                      </wp:cNvGraphicFramePr>
+                      <a:graphic xmlns:a="http://schemas.openxmlformats.org/drawingml/2006/main">
+                        <a:graphicData uri="http://schemas.openxmlformats.org/drawingml/2006/picture">
+                          <pic:pic xmlns:pic="http://schemas.openxmlformats.org/drawingml/2006/picture">
+                            <pic:nvPicPr>
+                              <pic:cNvPr id="1" name="Picture 1">
+                                <a:hlinkClick r:id="rId2"/>
+                              </pic:cNvPr>
+                              <pic:cNvPicPr/>
+                            </pic:nvPicPr>
+                            <pic:blipFill>
+                              <a:blip r:embed="rId3">
+                                <a:extLst>
+                                  <a:ext uri="{28A0092B-C50C-407E-A947-70E740481C1C}">
+                                    <a14:useLocalDpi xmlns:a14="http://schemas.microsoft.com/office/drawing/2010/main" xmlns:wps="http://schemas.microsoft.com/office/word/2010/wordprocessingShape" xmlns:wpi="http://schemas.microsoft.com/office/word/2010/wordprocessingInk" xmlns:wpg="http://schemas.microsoft.com/office/word/2010/wordprocessingGroup" xmlns:w16se="http://schemas.microsoft.com/office/word/2015/wordml/symex" xmlns:w15="http://schemas.microsoft.com/office/word/2012/wordml" xmlns:w14="http://schemas.microsoft.com/office/word/2010/wordml" xmlns:w="http://schemas.openxmlformats.org/wordprocessingml/2006/main" xmlns:w10="urn:schemas-microsoft-com:office:word" xmlns:wp14="http://schemas.microsoft.com/office/word/2010/wordprocessingDrawing" xmlns:v="urn:schemas-microsoft-com:vml" xmlns:o="urn:schemas-microsoft-com:office:office" xmlns:mc="http://schemas.openxmlformats.org/markup-compatibility/2006" xmlns:cx5="http://schemas.microsoft.com/office/drawing/2016/5/11/chartex" xmlns:cx4="http://schemas.microsoft.com/office/drawing/2016/5/10/chartex" xmlns:cx3="http://schemas.microsoft.com/office/drawing/2016/5/9/chartex" xmlns:cx2="http://schemas.microsoft.com/office/drawing/2015/10/21/chartex" xmlns:cx1="http://schemas.microsoft.com/office/drawing/2015/9/8/chartex" xmlns:cx="http://schemas.microsoft.com/office/drawing/2014/chartex" xmlns:wpc="http://schemas.microsoft.com/office/word/2010/wordprocessingCanvas" xmlns="" val="0"/>
+                                  </a:ext>
+                                </a:extLst>
+                              </a:blip>
+                              <a:srcRect/>
+                              <a:stretch>
+                                <a:fillRect/>
+                              </a:stretch>
+                            </pic:blipFill>
+                            <pic:spPr bwMode="auto">
+                              <a:xfrm>
+                                <a:off x="0" y="0"/>
+                                <a:ext cx="1360800" cy="439200"/>
+                              </a:xfrm>
+                              <a:prstGeom prst="rect">
+                                <a:avLst/>
+                              </a:prstGeom>
+                              <a:noFill/>
+                              <a:ln>
+                                <a:noFill/>
+                              </a:ln>
+                            </pic:spPr>
+                          </pic:pic>
+                        </a:graphicData>
+                      </a:graphic>
+                    </wp:inline>
+                  </w:drawing>
+                </w:r>
+              </w:p>
+            </w:txbxContent>
+          </v:textbox>
+        </v:shape>
+      </w:pict>
     </w:r>
     <w:r>
       <w:rPr>
         <w:noProof/>
       </w:rPr>
-      <mc:AlternateContent>
-        <mc:Choice Requires="wps">
-          <w:drawing>
-            <wp:anchor distT="0" distB="0" distL="114300" distR="114300" simplePos="0" relativeHeight="251666432" behindDoc="0" locked="0" layoutInCell="1" allowOverlap="1" wp14:anchorId="14C07A4B" wp14:editId="37205036">
-              <wp:simplePos x="0" y="0"/>
-              <wp:positionH relativeFrom="column">
-                <wp:posOffset>-1270</wp:posOffset>
-              </wp:positionH>
-              <wp:positionV relativeFrom="paragraph">
-                <wp:posOffset>66040</wp:posOffset>
-              </wp:positionV>
-              <wp:extent cx="6614160" cy="0"/>
-              <wp:effectExtent l="0" t="0" r="34290" b="19050"/>
-              <wp:wrapNone/>
-              <wp:docPr id="1" name="Straight Connector 1"/>
-              <wp:cNvGraphicFramePr/>
-              <a:graphic xmlns:a="http://schemas.openxmlformats.org/drawingml/2006/main">
-                <a:graphicData uri="http://schemas.microsoft.com/office/word/2010/wordprocessingShape">
-                  <wps:wsp>
-                    <wps:cNvCnPr/>
-                    <wps:spPr>
-                      <a:xfrm flipV="1">
-                        <a:off x="0" y="0"/>
-                        <a:ext cx="6614160" cy="0"/>
-                      </a:xfrm>
-                      <a:prstGeom prst="line">
-                        <a:avLst/>
-                      </a:prstGeom>
-                      <a:ln w="12700" cap="rnd">
-                        <a:solidFill>
-                          <a:srgbClr val="F37123"/>
-                        </a:solidFill>
-                      </a:ln>
-                    </wps:spPr>
-                    <wps:style>
-                      <a:lnRef idx="1">
-                        <a:schemeClr val="accent1"/>
-                      </a:lnRef>
-                      <a:fillRef idx="0">
-                        <a:schemeClr val="accent1"/>
-                      </a:fillRef>
-                      <a:effectRef idx="0">
-                        <a:schemeClr val="accent1"/>
-                      </a:effectRef>
-                      <a:fontRef idx="minor">
-                        <a:schemeClr val="tx1"/>
-                      </a:fontRef>
-                    </wps:style>
-                    <wps:bodyPr/>
-                  </wps:wsp>
-                </a:graphicData>
-              </a:graphic>
-            </wp:anchor>
-          </w:drawing>
-        </mc:Choice>
-        <mc:Fallback>
-          <w:pict>
-            <v:line w14:anchorId="7459929F" id="Straight Connector 1" o:spid="_x0000_s1026" style="position:absolute;flip:y;z-index:251666432;visibility:visible;mso-wrap-style:square;mso-wrap-distance-left:9pt;mso-wrap-distance-top:0;mso-wrap-distance-right:9pt;mso-wrap-distance-bottom:0;mso-position-horizontal:absolute;mso-position-horizontal-relative:text;mso-position-vertical:absolute;mso-position-vertical-relative:text" from="-.1pt,5.2pt" to="520.7pt,5.2pt" o:gfxdata="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" strokecolor="#f37123" strokeweight="1pt">
-              <v:stroke endcap="round"/>
-            </v:line>
-          </w:pict>
-        </mc:Fallback>
-      </mc:AlternateContent>
+      <w:pict>
+        <v:line id="Straight Connector 1" o:spid="_x0000_s4100" style="position:absolute;flip:y;z-index:251666432;visibility:visible" from="-.1pt,5.2pt" to="520.7pt,5.2pt" o:gfxdata="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" strokecolor="#f37123" strokeweight="1pt">
+          <v:stroke endcap="round"/>
+        </v:line>
+      </w:pict>
     </w:r>
     <w:r>
       <w:rPr>
         <w:noProof/>
       </w:rPr>
-      <mc:AlternateContent>
-        <mc:Choice Requires="wps">
-          <w:drawing>
-            <wp:anchor distT="0" distB="0" distL="114300" distR="114300" simplePos="0" relativeHeight="251667456" behindDoc="0" locked="0" layoutInCell="1" allowOverlap="1" wp14:anchorId="56B87737" wp14:editId="7DC2501E">
-              <wp:simplePos x="0" y="0"/>
-              <wp:positionH relativeFrom="column">
-                <wp:posOffset>5647055</wp:posOffset>
-              </wp:positionH>
-              <wp:positionV relativeFrom="paragraph">
-                <wp:posOffset>342265</wp:posOffset>
-              </wp:positionV>
-              <wp:extent cx="900430" cy="201930"/>
-              <wp:effectExtent l="0" t="0" r="13970" b="7620"/>
-              <wp:wrapNone/>
-              <wp:docPr id="3" name="Text Box 3"/>
-              <wp:cNvGraphicFramePr/>
-              <a:graphic xmlns:a="http://schemas.openxmlformats.org/drawingml/2006/main">
-                <a:graphicData uri="http://schemas.microsoft.com/office/word/2010/wordprocessingShape">
-                  <wps:wsp>
-                    <wps:cNvSpPr txBox="1"/>
-                    <wps:spPr>
-                      <a:xfrm>
-                        <a:off x="0" y="0"/>
-                        <a:ext cx="900430" cy="201930"/>
-                      </a:xfrm>
-                      <a:prstGeom prst="rect">
-                        <a:avLst/>
-                      </a:prstGeom>
-                      <a:noFill/>
-                      <a:ln w="6350">
-                        <a:noFill/>
-                      </a:ln>
-                      <a:effectLst/>
-                    </wps:spPr>
-                    <wps:style>
-                      <a:lnRef idx="0">
-                        <a:schemeClr val="accent1"/>
-                      </a:lnRef>
-                      <a:fillRef idx="0">
-                        <a:schemeClr val="accent1"/>
-                      </a:fillRef>
-                      <a:effectRef idx="0">
-                        <a:schemeClr val="accent1"/>
-                      </a:effectRef>
-                      <a:fontRef idx="minor">
-                        <a:schemeClr val="dk1"/>
-                      </a:fontRef>
-                    </wps:style>
-                    <wps:txbx>
-                      <w:txbxContent>
-                        <w:p>
-                          <w:pPr>
-                            <w:spacing w:after="0" w:line="240" w:lineRule="auto"/>
-                            <w:jc w:val="right"/>
-                            <w:rPr>
-                              <w:sz w:val="18"/>
-                              <w:szCs w:val="18"/>
-                            </w:rPr>
-                          </w:pPr>
-                          <w:r>
-                            <w:rPr>
-                              <w:sz w:val="18"/>
-                              <w:szCs w:val="18"/>
-                            </w:rPr>
-                            <w:t xml:space="preserve">Page </w:t>
-                          </w:r>
-                          <w:r>
-                            <w:rPr>
-                              <w:sz w:val="18"/>
-                              <w:szCs w:val="18"/>
-                            </w:rPr>
-                            <w:fldChar w:fldCharType="begin"/>
-                          </w:r>
-                          <w:r>
-                            <w:rPr>
-                              <w:sz w:val="18"/>
-                              <w:szCs w:val="18"/>
-                            </w:rPr>
-                            <w:instrText xml:space="preserve"> PAGE   \* MERGEFORMAT </w:instrText>
-                          </w:r>
-                          <w:r>
-                            <w:rPr>
-                              <w:sz w:val="18"/>
-                              <w:szCs w:val="18"/>
-                            </w:rPr>
-                            <w:fldChar w:fldCharType="separate"/>
-                          </w:r>
-                          <w:r>
-                            <w:rPr>
-                              <w:noProof/>
-                              <w:sz w:val="18"/>
-                              <w:szCs w:val="18"/>
-                            </w:rPr>
-                            <w:t>1</w:t>
-                          </w:r>
-                          <w:r>
-                            <w:rPr>
-                              <w:sz w:val="18"/>
-                              <w:szCs w:val="18"/>
-                            </w:rPr>
-                            <w:fldChar w:fldCharType="end"/>
-                          </w:r>
-                          <w:r>
-                            <w:rPr>
-                              <w:sz w:val="18"/>
-                              <w:szCs w:val="18"/>
-                            </w:rPr>
-                            <w:t xml:space="preserve"> of </w:t>
-                          </w:r>
-                          <w:r>
-                            <w:rPr>
-                              <w:sz w:val="18"/>
-                              <w:szCs w:val="18"/>
-                            </w:rPr>
-                            <w:fldChar w:fldCharType="begin"/>
-                          </w:r>
-                          <w:r>
-                            <w:rPr>
-                              <w:sz w:val="18"/>
-                              <w:szCs w:val="18"/>
-                            </w:rPr>
-                            <w:instrText xml:space="preserve"> NUMPAGES   \* MERGEFORMAT </w:instrText>
-                          </w:r>
-                          <w:r>
-                            <w:rPr>
-                              <w:sz w:val="18"/>
-                              <w:szCs w:val="18"/>
-                            </w:rPr>
-                            <w:fldChar w:fldCharType="separate"/>
-                          </w:r>
-                          <w:r>
-                            <w:rPr>
-                              <w:noProof/>
-                              <w:sz w:val="18"/>
-                              <w:szCs w:val="18"/>
-                            </w:rPr>
-                            <w:t>1</w:t>
-                          </w:r>
-                          <w:r>
-                            <w:rPr>
-                              <w:sz w:val="18"/>
-                              <w:szCs w:val="18"/>
-                            </w:rPr>
-                            <w:fldChar w:fldCharType="end"/>
-                          </w:r>
-                        </w:p>
-                      </w:txbxContent>
-                    </wps:txbx>
-                    <wps:bodyPr rot="0" spcFirstLastPara="0" vertOverflow="overflow" horzOverflow="overflow" vert="horz" wrap="square" lIns="0" tIns="0" rIns="0" bIns="0" numCol="1" spcCol="0" rtlCol="0" fromWordArt="0" anchor="ctr" anchorCtr="0" forceAA="0" compatLnSpc="1">
-                      <a:prstTxWarp prst="textNoShape">
-                        <a:avLst/>
-                      </a:prstTxWarp>
-                      <a:noAutofit/>
-                    </wps:bodyPr>
-                  </wps:wsp>
-                </a:graphicData>
-              </a:graphic>
-            </wp:anchor>
-          </w:drawing>
-        </mc:Choice>
-        <mc:Fallback>
-          <w:pict>
-            <v:shape w14:anchorId="56B87737" id="Text Box 3" o:spid="_x0000_s1027" type="#_x0000_t202" style="position:absolute;margin-left:444.65pt;margin-top:26.95pt;width:70.9pt;height:15.9pt;z-index:251667456;visibility:visible;mso-wrap-style:square;mso-wrap-distance-left:9pt;mso-wrap-distance-top:0;mso-wrap-distance-right:9pt;mso-wrap-distance-bottom:0;mso-position-horizontal:absolute;mso-position-horizontal-relative:text;mso-position-vertical:absolute;mso-position-vertical-relative:text;v-text-anchor:middle" o:gfxdata="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" filled="f" stroked="f" strokeweight=".5pt">
-              <v:textbox inset="0,0,0,0">
-                <w:txbxContent>
-                  <w:p>
-                    <w:pPr>
-                      <w:spacing w:after="0" w:line="240" w:lineRule="auto"/>
-                      <w:jc w:val="right"/>
-                      <w:rPr>
-                        <w:sz w:val="18"/>
-                        <w:szCs w:val="18"/>
-                      </w:rPr>
-                    </w:pPr>
-                    <w:r>
-                      <w:rPr>
-                        <w:sz w:val="18"/>
-                        <w:szCs w:val="18"/>
-                      </w:rPr>
-                      <w:t xml:space="preserve">Page </w:t>
-                    </w:r>
-                    <w:r>
-                      <w:rPr>
-                        <w:sz w:val="18"/>
-                        <w:szCs w:val="18"/>
-                      </w:rPr>
-                      <w:fldChar w:fldCharType="begin"/>
-                    </w:r>
-                    <w:r>
-                      <w:rPr>
-                        <w:sz w:val="18"/>
-                        <w:szCs w:val="18"/>
-                      </w:rPr>
-                      <w:instrText xml:space="preserve"> PAGE   \* MERGEFORMAT </w:instrText>
-                    </w:r>
-                    <w:r>
-                      <w:rPr>
-                        <w:sz w:val="18"/>
-                        <w:szCs w:val="18"/>
-                      </w:rPr>
-                      <w:fldChar w:fldCharType="separate"/>
-                    </w:r>
-                    <w:r>
-                      <w:rPr>
-                        <w:noProof/>
-                        <w:sz w:val="18"/>
-                        <w:szCs w:val="18"/>
-                      </w:rPr>
-                      <w:t>1</w:t>
-                    </w:r>
-                    <w:r>
-                      <w:rPr>
-                        <w:sz w:val="18"/>
-                        <w:szCs w:val="18"/>
-                      </w:rPr>
-                      <w:fldChar w:fldCharType="end"/>
-                    </w:r>
-                    <w:r>
-                      <w:rPr>
-                        <w:sz w:val="18"/>
-                        <w:szCs w:val="18"/>
-                      </w:rPr>
-                      <w:t xml:space="preserve"> of </w:t>
-                    </w:r>
-                    <w:r>
-                      <w:rPr>
-                        <w:sz w:val="18"/>
-                        <w:szCs w:val="18"/>
-                      </w:rPr>
-                      <w:fldChar w:fldCharType="begin"/>
-                    </w:r>
-                    <w:r>
-                      <w:rPr>
-                        <w:sz w:val="18"/>
-                        <w:szCs w:val="18"/>
-                      </w:rPr>
-                      <w:instrText xml:space="preserve"> NUMPAGES   \* MERGEFORMAT </w:instrText>
-                    </w:r>
-                    <w:r>
-                      <w:rPr>
-                        <w:sz w:val="18"/>
-                        <w:szCs w:val="18"/>
-                      </w:rPr>
-                      <w:fldChar w:fldCharType="separate"/>
-                    </w:r>
-                    <w:r>
-                      <w:rPr>
-                        <w:noProof/>
-                        <w:sz w:val="18"/>
-                        <w:szCs w:val="18"/>
-                      </w:rPr>
-                      <w:t>1</w:t>
-                    </w:r>
-                    <w:r>
-                      <w:rPr>
-                        <w:sz w:val="18"/>
-                        <w:szCs w:val="18"/>
-                      </w:rPr>
-                      <w:fldChar w:fldCharType="end"/>
-                    </w:r>
-                  </w:p>
-                </w:txbxContent>
-              </v:textbox>
-            </v:shape>
-          </w:pict>
-        </mc:Fallback>
-      </mc:AlternateContent>
+      <w:pict>
+        <v:shape id="Text Box 3" o:spid="_x0000_s4099" type="#_x0000_t202" style="position:absolute;margin-left:444.65pt;margin-top:26.95pt;width:70.9pt;height:15.9pt;z-index:251667456;visibility:visible;v-text-anchor:middle" o:gfxdata="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" filled="f" stroked="f" strokeweight=".5pt">
+          <v:textbox inset="0,0,0,0">
+            <w:txbxContent>
+              <w:p>
+                <w:pPr>
+                  <w:spacing w:after="0" w:line="240" w:lineRule="auto"/>
+                  <w:jc w:val="right"/>
+                  <w:rPr>
+                    <w:sz w:val="18"/>
+                    <w:szCs w:val="18"/>
+                  </w:rPr>
+                </w:pPr>
+                <w:r>
+                  <w:rPr>
+                    <w:sz w:val="18"/>
+                    <w:szCs w:val="18"/>
+                  </w:rPr>
+                  <w:t xml:space="preserve">Page </w:t>
+                </w:r>
+                <w:r>
+                  <w:rPr>
+                    <w:sz w:val="18"/>
+                    <w:szCs w:val="18"/>
+                  </w:rPr>
+                  <w:fldChar w:fldCharType="begin"/>
+                </w:r>
+                <w:r>
+                  <w:rPr>
+                    <w:sz w:val="18"/>
+                    <w:szCs w:val="18"/>
+                  </w:rPr>
+                  <w:instrText xml:space="preserve"> PAGE   \* MERGEFORMAT </w:instrText>
+                </w:r>
+                <w:r>
+                  <w:rPr>
+                    <w:sz w:val="18"/>
+                    <w:szCs w:val="18"/>
+                  </w:rPr>
+                  <w:fldChar w:fldCharType="separate"/>
+                </w:r>
+                <w:r>
+                  <w:rPr>
+                    <w:noProof/>
+                    <w:sz w:val="18"/>
+                    <w:szCs w:val="18"/>
+                  </w:rPr>
+                  <w:t>1</w:t>
+                </w:r>
+                <w:r>
+                  <w:rPr>
+                    <w:sz w:val="18"/>
+                    <w:szCs w:val="18"/>
+                  </w:rPr>
+                  <w:fldChar w:fldCharType="end"/>
+                </w:r>
+                <w:r>
+                  <w:rPr>
+                    <w:sz w:val="18"/>
+                    <w:szCs w:val="18"/>
+                  </w:rPr>
+                  <w:t xml:space="preserve"> of </w:t>
+                </w:r>
+                <w:fldSimple w:instr=" NUMPAGES   \* MERGEFORMAT ">
+                  <w:r>
+                    <w:rPr>
+                      <w:noProof/>
+                      <w:sz w:val="18"/>
+                      <w:szCs w:val="18"/>
+                    </w:rPr>
+                    <w:t>1</w:t>
+                  </w:r>
+                </w:fldSimple>
+              </w:p>
+            </w:txbxContent>
+          </v:textbox>
+        </v:shape>
+      </w:pict>
     </w:r>
     <w:r>
       <w:rPr>
         <w:noProof/>
       </w:rPr>
-      <mc:AlternateContent>
-        <mc:Choice Requires="wps">
-          <w:drawing>
-            <wp:anchor distT="0" distB="0" distL="114300" distR="114300" simplePos="0" relativeHeight="251664384" behindDoc="0" locked="0" layoutInCell="1" allowOverlap="1" wp14:anchorId="2288989E" wp14:editId="6D53B9D7">
-              <wp:simplePos x="0" y="0"/>
-              <wp:positionH relativeFrom="column">
-                <wp:posOffset>1589405</wp:posOffset>
-              </wp:positionH>
-              <wp:positionV relativeFrom="paragraph">
-                <wp:posOffset>342265</wp:posOffset>
-              </wp:positionV>
-              <wp:extent cx="569595" cy="200025"/>
-              <wp:effectExtent l="0" t="0" r="1905" b="9525"/>
-              <wp:wrapNone/>
-              <wp:docPr id="2" name="Text Box 2"/>
-              <wp:cNvGraphicFramePr/>
-              <a:graphic xmlns:a="http://schemas.openxmlformats.org/drawingml/2006/main">
-                <a:graphicData uri="http://schemas.microsoft.com/office/word/2010/wordprocessingShape">
-                  <wps:wsp>
-                    <wps:cNvSpPr txBox="1"/>
-                    <wps:spPr>
-                      <a:xfrm>
-                        <a:off x="0" y="0"/>
-                        <a:ext cx="569595" cy="200025"/>
-                      </a:xfrm>
-                      <a:prstGeom prst="rect">
-                        <a:avLst/>
-                      </a:prstGeom>
-                      <a:noFill/>
-                      <a:ln w="6350">
-                        <a:noFill/>
-                      </a:ln>
-                      <a:effectLst/>
-                    </wps:spPr>
-                    <wps:style>
-                      <a:lnRef idx="0">
-                        <a:schemeClr val="accent1"/>
-                      </a:lnRef>
-                      <a:fillRef idx="0">
-                        <a:schemeClr val="accent1"/>
-                      </a:fillRef>
-                      <a:effectRef idx="0">
-                        <a:schemeClr val="accent1"/>
-                      </a:effectRef>
-                      <a:fontRef idx="minor">
-                        <a:schemeClr val="dk1"/>
-                      </a:fontRef>
-                    </wps:style>
-                    <wps:txbx>
-                      <w:txbxContent>
-                        <w:p>
-                          <w:pPr>
-                            <w:spacing w:after="0" w:line="240" w:lineRule="auto"/>
-                          </w:pPr>
-                          <w:r>
-                            <w:rPr>
-                              <w:sz w:val="19"/>
-                              <w:szCs w:val="19"/>
-                            </w:rPr>
-                            <w:t>Follow us:</w:t>
-                          </w:r>
-                        </w:p>
-                      </w:txbxContent>
-                    </wps:txbx>
-                    <wps:bodyPr rot="0" spcFirstLastPara="0" vertOverflow="overflow" horzOverflow="overflow" vert="horz" wrap="square" lIns="18000" tIns="0" rIns="0" bIns="0" numCol="1" spcCol="0" rtlCol="0" fromWordArt="0" anchor="ctr" anchorCtr="0" forceAA="0" compatLnSpc="1">
-                      <a:prstTxWarp prst="textNoShape">
-                        <a:avLst/>
-                      </a:prstTxWarp>
-                      <a:noAutofit/>
-                    </wps:bodyPr>
-                  </wps:wsp>
-                </a:graphicData>
-              </a:graphic>
-            </wp:anchor>
-          </w:drawing>
-        </mc:Choice>
-        <mc:Fallback>
-          <w:pict>
-            <v:shape w14:anchorId="2288989E" id="Text Box 2" o:spid="_x0000_s1028" type="#_x0000_t202" style="position:absolute;margin-left:125.15pt;margin-top:26.95pt;width:44.85pt;height:15.75pt;z-index:251664384;visibility:visible;mso-wrap-style:square;mso-wrap-distance-left:9pt;mso-wrap-distance-top:0;mso-wrap-distance-right:9pt;mso-wrap-distance-bottom:0;mso-position-horizontal:absolute;mso-position-horizontal-relative:text;mso-position-vertical:absolute;mso-position-vertical-relative:text;v-text-anchor:middle" o:gfxdata="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" filled="f" stroked="f" strokeweight=".5pt">
-              <v:textbox inset=".5mm,0,0,0">
-                <w:txbxContent>
-                  <w:p>
-                    <w:pPr>
-                      <w:spacing w:after="0" w:line="240" w:lineRule="auto"/>
-                    </w:pPr>
-                    <w:r>
-                      <w:rPr>
-                        <w:sz w:val="19"/>
-                        <w:szCs w:val="19"/>
-                      </w:rPr>
-                      <w:t>Follow us:</w:t>
-                    </w:r>
-                  </w:p>
-                </w:txbxContent>
-              </v:textbox>
-            </v:shape>
-          </w:pict>
-        </mc:Fallback>
-      </mc:AlternateContent>
+      <w:pict>
+        <v:shape id="Text Box 2" o:spid="_x0000_s4098" type="#_x0000_t202" style="position:absolute;margin-left:125.15pt;margin-top:26.95pt;width:44.85pt;height:15.75pt;z-index:251664384;visibility:visible;v-text-anchor:middle" o:gfxdata="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" filled="f" stroked="f" strokeweight=".5pt">
+          <v:textbox inset=".5mm,0,0,0">
+            <w:txbxContent>
+              <w:p>
+                <w:pPr>
+                  <w:spacing w:after="0" w:line="240" w:lineRule="auto"/>
+                </w:pPr>
+                <w:r>
+                  <w:rPr>
+                    <w:sz w:val="19"/>
+                    <w:szCs w:val="19"/>
+                  </w:rPr>
+                  <w:t>Follow us:</w:t>
+                </w:r>
+              </w:p>
+            </w:txbxContent>
+          </v:textbox>
+        </v:shape>
+      </w:pict>
     </w:r>
     <w:r>
       <w:rPr>
         <w:noProof/>
       </w:rPr>
-      <mc:AlternateContent>
-        <mc:Choice Requires="wps">
-          <w:drawing>
-            <wp:anchor distT="0" distB="0" distL="114300" distR="114300" simplePos="0" relativeHeight="251663360" behindDoc="0" locked="0" layoutInCell="1" allowOverlap="1" wp14:anchorId="400D6225" wp14:editId="5C7AF4CA">
-              <wp:simplePos x="0" y="0"/>
-              <wp:positionH relativeFrom="column">
-                <wp:posOffset>1579880</wp:posOffset>
-              </wp:positionH>
-              <wp:positionV relativeFrom="paragraph">
-                <wp:posOffset>85090</wp:posOffset>
-              </wp:positionV>
-              <wp:extent cx="5033010" cy="513715"/>
-              <wp:effectExtent l="0" t="0" r="0" b="635"/>
-              <wp:wrapNone/>
-              <wp:docPr id="17" name="Text Box 17"/>
-              <wp:cNvGraphicFramePr>
-                <a:graphicFrameLocks xmlns:a="http://schemas.openxmlformats.org/drawingml/2006/main"/>
-              </wp:cNvGraphicFramePr>
-              <a:graphic xmlns:a="http://schemas.openxmlformats.org/drawingml/2006/main">
-                <a:graphicData uri="http://schemas.microsoft.com/office/word/2010/wordprocessingShape">
-                  <wps:wsp>
-                    <wps:cNvSpPr txBox="1">
-                      <a:spLocks noChangeArrowheads="1"/>
-                    </wps:cNvSpPr>
-                    <wps:spPr bwMode="auto">
-                      <a:xfrm>
-                        <a:off x="0" y="0"/>
-                        <a:ext cx="5033010" cy="513715"/>
-                      </a:xfrm>
-                      <a:prstGeom prst="rect">
-                        <a:avLst/>
-                      </a:prstGeom>
-                      <a:noFill/>
-                      <a:ln w="9525">
-                        <a:noFill/>
-                        <a:miter lim="800000"/>
-                        <a:headEnd/>
-                        <a:tailEnd/>
-                      </a:ln>
-                    </wps:spPr>
-                    <wps:txbx>
-                      <w:txbxContent>
-                        <w:p>
-                          <w:pPr>
-                            <w:spacing w:before="40" w:after="50" w:line="240" w:lineRule="auto"/>
-                            <w:rPr>
-                              <w:sz w:val="19"/>
-                              <w:szCs w:val="19"/>
-                            </w:rPr>
-                          </w:pPr>
-                          <w:r>
-                            <w:rPr>
-                              <w:sz w:val="19"/>
-                              <w:szCs w:val="19"/>
-                            </w:rPr>
-                            <w:t>© Software University Foundation (</w:t>
-                          </w:r>
-                          <w:hyperlink r:id="rId4" w:history="1">
-                            <w:r>
-                              <w:rPr>
-                                <w:rStyle w:val="Hyperlink"/>
-                                <w:sz w:val="19"/>
-                                <w:szCs w:val="19"/>
-                              </w:rPr>
-                              <w:t>softuni.org</w:t>
-                            </w:r>
-                          </w:hyperlink>
-                          <w:r>
-                            <w:rPr>
-                              <w:sz w:val="19"/>
-                              <w:szCs w:val="19"/>
-                            </w:rPr>
-                            <w:t xml:space="preserve">). This work </w:t>
-                          </w:r>
-                          <w:r>
-                            <w:rPr>
-                              <w:noProof/>
-                              <w:sz w:val="19"/>
-                              <w:szCs w:val="19"/>
-                            </w:rPr>
-                            <w:t>is licensed</w:t>
-                          </w:r>
-                          <w:r>
-                            <w:rPr>
-                              <w:sz w:val="19"/>
-                              <w:szCs w:val="19"/>
-                            </w:rPr>
-                            <w:t xml:space="preserve"> under the </w:t>
-                          </w:r>
-                          <w:hyperlink r:id="rId5" w:history="1">
-                            <w:r>
-                              <w:rPr>
-                                <w:rStyle w:val="Hyperlink"/>
-                                <w:sz w:val="19"/>
-                                <w:szCs w:val="19"/>
-                              </w:rPr>
-                              <w:t>CC-BY-NC-SA</w:t>
-                            </w:r>
-                          </w:hyperlink>
-                          <w:r>
-                            <w:rPr>
-                              <w:sz w:val="19"/>
-                              <w:szCs w:val="19"/>
-                            </w:rPr>
-                            <w:t xml:space="preserve"> license.</w:t>
-                          </w:r>
-                        </w:p>
-                        <w:p>
-                          <w:pPr>
-                            <w:spacing w:after="0" w:line="240" w:lineRule="auto"/>
-                            <w:ind w:left="567" w:firstLine="340"/>
-                            <w:rPr>
-                              <w:sz w:val="19"/>
-                              <w:szCs w:val="19"/>
-                            </w:rPr>
-                          </w:pPr>
-                          <w:r>
-                            <w:rPr>
-                              <w:noProof/>
-                              <w:sz w:val="20"/>
-                              <w:szCs w:val="20"/>
-                            </w:rPr>
-                            <w:drawing>
-                              <wp:inline distT="0" distB="0" distL="0" distR="0" wp14:anchorId="15EFF62F" wp14:editId="31C430B5">
-                                <wp:extent cx="200025" cy="200025"/>
-                                <wp:effectExtent l="0" t="0" r="9525" b="9525"/>
-                                <wp:docPr id="72" name="Picture 72" title="Software University">
-                                  <a:hlinkClick xmlns:a="http://schemas.openxmlformats.org/drawingml/2006/main" r:id="rId6"/>
-                                </wp:docPr>
-                                <wp:cNvGraphicFramePr/>
-                                <a:graphic xmlns:a="http://schemas.openxmlformats.org/drawingml/2006/main">
-                                  <a:graphicData uri="http://schemas.openxmlformats.org/drawingml/2006/picture">
-                                    <pic:pic xmlns:pic="http://schemas.openxmlformats.org/drawingml/2006/picture">
-                                      <pic:nvPicPr>
-                                        <pic:cNvPr id="93" name="Picture 3" title="Software University">
-                                          <a:hlinkClick r:id="rId6"/>
-                                        </pic:cNvPr>
-                                        <pic:cNvPicPr/>
-                                      </pic:nvPicPr>
-                                      <pic:blipFill>
-                                        <a:blip r:embed="rId7"/>
-                                        <a:stretch>
-                                          <a:fillRect/>
-                                        </a:stretch>
-                                      </pic:blipFill>
-                                      <pic:spPr>
-                                        <a:xfrm>
-                                          <a:off x="0" y="0"/>
-                                          <a:ext cx="197485" cy="197485"/>
-                                        </a:xfrm>
-                                        <a:prstGeom prst="rect">
-                                          <a:avLst/>
-                                        </a:prstGeom>
-                                      </pic:spPr>
-                                    </pic:pic>
-                                  </a:graphicData>
-                                </a:graphic>
-                              </wp:inline>
-                            </w:drawing>
-                          </w:r>
-                          <w:r>
-                            <w:rPr>
-                              <w:sz w:val="19"/>
-                              <w:szCs w:val="19"/>
-                            </w:rPr>
-                            <w:t xml:space="preserve">   </w:t>
-                          </w:r>
-                          <w:r>
-                            <w:rPr>
-                              <w:noProof/>
-                              <w:sz w:val="20"/>
-                              <w:szCs w:val="20"/>
-                            </w:rPr>
-                            <w:drawing>
-                              <wp:inline distT="0" distB="0" distL="0" distR="0" wp14:anchorId="4E8D5C1B" wp14:editId="2013552C">
-                                <wp:extent cx="200025" cy="200025"/>
-                                <wp:effectExtent l="0" t="0" r="9525" b="9525"/>
-                                <wp:docPr id="73" name="Picture 73" title="Software University Foundation">
-                                  <a:hlinkClick xmlns:a="http://schemas.openxmlformats.org/drawingml/2006/main" r:id="rId4"/>
-                                </wp:docPr>
-                                <wp:cNvGraphicFramePr/>
-                                <a:graphic xmlns:a="http://schemas.openxmlformats.org/drawingml/2006/main">
-                                  <a:graphicData uri="http://schemas.openxmlformats.org/drawingml/2006/picture">
-                                    <pic:pic xmlns:pic="http://schemas.openxmlformats.org/drawingml/2006/picture">
-                                      <pic:nvPicPr>
-                                        <pic:cNvPr id="94" name="Picture 4" title="Software University Foundation">
-                                          <a:hlinkClick r:id="rId4"/>
-                                        </pic:cNvPr>
-                                        <pic:cNvPicPr/>
-                                      </pic:nvPicPr>
-                                      <pic:blipFill>
-                                        <a:blip r:embed="rId8"/>
-                                        <a:stretch>
-                                          <a:fillRect/>
-                                        </a:stretch>
-                                      </pic:blipFill>
-                                      <pic:spPr>
-                                        <a:xfrm>
-                                          <a:off x="0" y="0"/>
-                                          <a:ext cx="197485" cy="197485"/>
-                                        </a:xfrm>
-                                        <a:prstGeom prst="rect">
-                                          <a:avLst/>
-                                        </a:prstGeom>
-                                      </pic:spPr>
-                                    </pic:pic>
-                                  </a:graphicData>
-                                </a:graphic>
-                              </wp:inline>
-                            </w:drawing>
-                          </w:r>
-                          <w:r>
-                            <w:rPr>
-                              <w:sz w:val="19"/>
-                              <w:szCs w:val="19"/>
-                            </w:rPr>
-                            <w:t xml:space="preserve">   </w:t>
-                          </w:r>
-                          <w:r>
-                            <w:rPr>
-                              <w:noProof/>
-                              <w:sz w:val="20"/>
-                              <w:szCs w:val="20"/>
-                            </w:rPr>
-                            <w:drawing>
-                              <wp:inline distT="0" distB="0" distL="0" distR="0" wp14:anchorId="20B738E7" wp14:editId="300EA712">
-                                <wp:extent cx="200025" cy="200025"/>
-                                <wp:effectExtent l="0" t="0" r="9525" b="9525"/>
-                                <wp:docPr id="74" name="Picture 74" title="Software University @ Facebook">
-                                  <a:hlinkClick xmlns:a="http://schemas.openxmlformats.org/drawingml/2006/main" r:id="rId9"/>
-                                </wp:docPr>
-                                <wp:cNvGraphicFramePr/>
-                                <a:graphic xmlns:a="http://schemas.openxmlformats.org/drawingml/2006/main">
-                                  <a:graphicData uri="http://schemas.openxmlformats.org/drawingml/2006/picture">
-                                    <pic:pic xmlns:pic="http://schemas.openxmlformats.org/drawingml/2006/picture">
-                                      <pic:nvPicPr>
-                                        <pic:cNvPr id="95" name="Picture 11" title="Software University @ Facebook">
-                                          <a:hlinkClick r:id="rId9"/>
-                                        </pic:cNvPr>
-                                        <pic:cNvPicPr/>
-                                      </pic:nvPicPr>
-                                      <pic:blipFill>
-                                        <a:blip r:embed="rId10"/>
-                                        <a:stretch>
-                                          <a:fillRect/>
-                                        </a:stretch>
-                                      </pic:blipFill>
-                                      <pic:spPr>
-                                        <a:xfrm>
-                                          <a:off x="0" y="0"/>
-                                          <a:ext cx="197485" cy="197485"/>
-                                        </a:xfrm>
-                                        <a:prstGeom prst="rect">
-                                          <a:avLst/>
-                                        </a:prstGeom>
-                                      </pic:spPr>
-                                    </pic:pic>
-                                  </a:graphicData>
-                                </a:graphic>
-                              </wp:inline>
-                            </w:drawing>
-                          </w:r>
-                          <w:r>
-                            <w:rPr>
-                              <w:sz w:val="19"/>
-                              <w:szCs w:val="19"/>
-                            </w:rPr>
-                            <w:t xml:space="preserve">   </w:t>
-                          </w:r>
-                          <w:r>
-                            <w:rPr>
-                              <w:noProof/>
-                              <w:sz w:val="20"/>
-                              <w:szCs w:val="20"/>
-                            </w:rPr>
-                            <w:drawing>
-                              <wp:inline distT="0" distB="0" distL="0" distR="0" wp14:anchorId="3D2C3D5F" wp14:editId="653B4B90">
-                                <wp:extent cx="200025" cy="200025"/>
-                                <wp:effectExtent l="0" t="0" r="9525" b="9525"/>
-                                <wp:docPr id="75" name="Picture 75" title="Software University @ Twitter">
-                                  <a:hlinkClick xmlns:a="http://schemas.openxmlformats.org/drawingml/2006/main" r:id="rId11"/>
-                                </wp:docPr>
-                                <wp:cNvGraphicFramePr/>
-                                <a:graphic xmlns:a="http://schemas.openxmlformats.org/drawingml/2006/main">
-                                  <a:graphicData uri="http://schemas.openxmlformats.org/drawingml/2006/picture">
-                                    <pic:pic xmlns:pic="http://schemas.openxmlformats.org/drawingml/2006/picture">
-                                      <pic:nvPicPr>
-                                        <pic:cNvPr id="96" name="Picture 16" title="Software University @ Twitter">
-                                          <a:hlinkClick r:id="rId11"/>
-                                        </pic:cNvPr>
-                                        <pic:cNvPicPr/>
-                                      </pic:nvPicPr>
-                                      <pic:blipFill>
-                                        <a:blip r:embed="rId12"/>
-                                        <a:stretch>
-                                          <a:fillRect/>
-                                        </a:stretch>
-                                      </pic:blipFill>
-                                      <pic:spPr>
-                                        <a:xfrm>
-                                          <a:off x="0" y="0"/>
-                                          <a:ext cx="197485" cy="197485"/>
-                                        </a:xfrm>
-                                        <a:prstGeom prst="rect">
-                                          <a:avLst/>
-                                        </a:prstGeom>
-                                      </pic:spPr>
-                                    </pic:pic>
-                                  </a:graphicData>
-                                </a:graphic>
-                              </wp:inline>
-                            </w:drawing>
-                          </w:r>
-                          <w:r>
-                            <w:rPr>
-                              <w:sz w:val="19"/>
-                              <w:szCs w:val="19"/>
-                            </w:rPr>
-                            <w:t xml:space="preserve">   </w:t>
-                          </w:r>
-                          <w:r>
-                            <w:rPr>
-                              <w:noProof/>
-                              <w:sz w:val="20"/>
-                              <w:szCs w:val="20"/>
-                            </w:rPr>
-                            <w:drawing>
-                              <wp:inline distT="0" distB="0" distL="0" distR="0" wp14:anchorId="2ECEBC4A" wp14:editId="4C1A28B7">
-                                <wp:extent cx="200025" cy="200025"/>
-                                <wp:effectExtent l="0" t="0" r="9525" b="9525"/>
-                                <wp:docPr id="76" name="Picture 76" title="Software University @ YouTube">
-                                  <a:hlinkClick xmlns:a="http://schemas.openxmlformats.org/drawingml/2006/main" r:id="rId13"/>
-                                </wp:docPr>
-                                <wp:cNvGraphicFramePr/>
-                                <a:graphic xmlns:a="http://schemas.openxmlformats.org/drawingml/2006/main">
-                                  <a:graphicData uri="http://schemas.openxmlformats.org/drawingml/2006/picture">
-                                    <pic:pic xmlns:pic="http://schemas.openxmlformats.org/drawingml/2006/picture">
-                                      <pic:nvPicPr>
-                                        <pic:cNvPr id="97" name="Picture 23" title="Software University @ YouTube">
-                                          <a:hlinkClick r:id="rId13"/>
-                                        </pic:cNvPr>
-                                        <pic:cNvPicPr/>
-                                      </pic:nvPicPr>
-                                      <pic:blipFill>
-                                        <a:blip r:embed="rId14"/>
-                                        <a:stretch>
-                                          <a:fillRect/>
-                                        </a:stretch>
-                                      </pic:blipFill>
-                                      <pic:spPr>
-                                        <a:xfrm>
-                                          <a:off x="0" y="0"/>
-                                          <a:ext cx="197485" cy="197485"/>
-                                        </a:xfrm>
-                                        <a:prstGeom prst="rect">
-                                          <a:avLst/>
-                                        </a:prstGeom>
-                                      </pic:spPr>
-                                    </pic:pic>
-                                  </a:graphicData>
-                                </a:graphic>
-                              </wp:inline>
-                            </w:drawing>
-                          </w:r>
-                          <w:r>
-                            <w:rPr>
-                              <w:sz w:val="19"/>
-                              <w:szCs w:val="19"/>
-                            </w:rPr>
-                            <w:t xml:space="preserve">   </w:t>
-                          </w:r>
-                          <w:r>
-                            <w:rPr>
-                              <w:noProof/>
-                              <w:sz w:val="20"/>
-                              <w:szCs w:val="20"/>
-                            </w:rPr>
-                            <w:drawing>
-                              <wp:inline distT="0" distB="0" distL="0" distR="0" wp14:anchorId="2298D969" wp14:editId="5CD95E52">
-                                <wp:extent cx="200025" cy="200025"/>
-                                <wp:effectExtent l="0" t="0" r="9525" b="9525"/>
-                                <wp:docPr id="77" name="Picture 77" title="Software University @ Google+">
-                                  <a:hlinkClick xmlns:a="http://schemas.openxmlformats.org/drawingml/2006/main" r:id="rId15"/>
-                                </wp:docPr>
-                                <wp:cNvGraphicFramePr/>
-                                <a:graphic xmlns:a="http://schemas.openxmlformats.org/drawingml/2006/main">
-                                  <a:graphicData uri="http://schemas.openxmlformats.org/drawingml/2006/picture">
-                                    <pic:pic xmlns:pic="http://schemas.openxmlformats.org/drawingml/2006/picture">
-                                      <pic:nvPicPr>
-                                        <pic:cNvPr id="98" name="Picture 25" title="Software University @ Google+">
-                                          <a:hlinkClick r:id="rId15"/>
-                                        </pic:cNvPr>
-                                        <pic:cNvPicPr/>
-                                      </pic:nvPicPr>
-                                      <pic:blipFill>
-                                        <a:blip r:embed="rId16"/>
-                                        <a:stretch>
-                                          <a:fillRect/>
-                                        </a:stretch>
-                                      </pic:blipFill>
-                                      <pic:spPr>
-                                        <a:xfrm>
-                                          <a:off x="0" y="0"/>
-                                          <a:ext cx="197485" cy="197485"/>
-                                        </a:xfrm>
-                                        <a:prstGeom prst="rect">
-                                          <a:avLst/>
-                                        </a:prstGeom>
-                                      </pic:spPr>
-                                    </pic:pic>
-                                  </a:graphicData>
-                                </a:graphic>
-                              </wp:inline>
-                            </w:drawing>
-                          </w:r>
-                          <w:r>
-                            <w:rPr>
-                              <w:sz w:val="19"/>
-                              <w:szCs w:val="19"/>
-                            </w:rPr>
-                            <w:t xml:space="preserve">   </w:t>
-                          </w:r>
-                          <w:r>
-                            <w:rPr>
-                              <w:noProof/>
-                              <w:sz w:val="20"/>
-                              <w:szCs w:val="20"/>
-                            </w:rPr>
-                            <w:drawing>
-                              <wp:inline distT="0" distB="0" distL="0" distR="0" wp14:anchorId="1A044D14" wp14:editId="320DB136">
-                                <wp:extent cx="200025" cy="200025"/>
-                                <wp:effectExtent l="0" t="0" r="9525" b="9525"/>
-                                <wp:docPr id="78" name="Picture 78" title="Software University @ LinkedIn">
-                                  <a:hlinkClick xmlns:a="http://schemas.openxmlformats.org/drawingml/2006/main" r:id="rId17"/>
-                                </wp:docPr>
-                                <wp:cNvGraphicFramePr/>
-                                <a:graphic xmlns:a="http://schemas.openxmlformats.org/drawingml/2006/main">
-                                  <a:graphicData uri="http://schemas.openxmlformats.org/drawingml/2006/picture">
-                                    <pic:pic xmlns:pic="http://schemas.openxmlformats.org/drawingml/2006/picture">
-                                      <pic:nvPicPr>
-                                        <pic:cNvPr id="99" name="Picture 27" title="Software University @ LinkedIn">
-                                          <a:hlinkClick r:id="rId17"/>
-                                        </pic:cNvPr>
-                                        <pic:cNvPicPr/>
-                                      </pic:nvPicPr>
-                                      <pic:blipFill>
-                                        <a:blip r:embed="rId18"/>
-                                        <a:stretch>
-                                          <a:fillRect/>
-                                        </a:stretch>
-                                      </pic:blipFill>
-                                      <pic:spPr>
-                                        <a:xfrm>
-                                          <a:off x="0" y="0"/>
-                                          <a:ext cx="197485" cy="197485"/>
-                                        </a:xfrm>
-                                        <a:prstGeom prst="rect">
-                                          <a:avLst/>
-                                        </a:prstGeom>
-                                      </pic:spPr>
-                                    </pic:pic>
-                                  </a:graphicData>
-                                </a:graphic>
-                              </wp:inline>
-                            </w:drawing>
-                          </w:r>
-                          <w:r>
-                            <w:rPr>
-                              <w:sz w:val="19"/>
-                              <w:szCs w:val="19"/>
-                            </w:rPr>
-                            <w:t xml:space="preserve">   </w:t>
-                          </w:r>
-                          <w:r>
-                            <w:rPr>
-                              <w:noProof/>
-                              <w:sz w:val="20"/>
-                              <w:szCs w:val="20"/>
-                            </w:rPr>
-                            <w:drawing>
-                              <wp:inline distT="0" distB="0" distL="0" distR="0" wp14:anchorId="52544041" wp14:editId="0531DD13">
-                                <wp:extent cx="200025" cy="200025"/>
-                                <wp:effectExtent l="0" t="0" r="9525" b="9525"/>
-                                <wp:docPr id="79" name="Picture 79" title="Software University @ SlideShare">
-                                  <a:hlinkClick xmlns:a="http://schemas.openxmlformats.org/drawingml/2006/main" r:id="rId19"/>
-                                </wp:docPr>
-                                <wp:cNvGraphicFramePr/>
-                                <a:graphic xmlns:a="http://schemas.openxmlformats.org/drawingml/2006/main">
-                                  <a:graphicData uri="http://schemas.openxmlformats.org/drawingml/2006/picture">
-                                    <pic:pic xmlns:pic="http://schemas.openxmlformats.org/drawingml/2006/picture">
-                                      <pic:nvPicPr>
-                                        <pic:cNvPr id="101" name="Picture 99" title="Software University @ SlideShare">
-                                          <a:hlinkClick r:id="rId19"/>
-                                        </pic:cNvPr>
-                                        <pic:cNvPicPr/>
-                                      </pic:nvPicPr>
-                                      <pic:blipFill>
-                                        <a:blip r:embed="rId20"/>
-                                        <a:stretch>
-                                          <a:fillRect/>
-                                        </a:stretch>
-                                      </pic:blipFill>
-                                      <pic:spPr>
-                                        <a:xfrm>
-                                          <a:off x="0" y="0"/>
-                                          <a:ext cx="197485" cy="197485"/>
-                                        </a:xfrm>
-                                        <a:prstGeom prst="rect">
-                                          <a:avLst/>
-                                        </a:prstGeom>
-                                      </pic:spPr>
-                                    </pic:pic>
-                                  </a:graphicData>
-                                </a:graphic>
-                              </wp:inline>
-                            </w:drawing>
-                          </w:r>
-                          <w:r>
-                            <w:rPr>
-                              <w:sz w:val="19"/>
-                              <w:szCs w:val="19"/>
-                            </w:rPr>
-                            <w:t xml:space="preserve">   </w:t>
-                          </w:r>
-                          <w:r>
-                            <w:rPr>
-                              <w:noProof/>
-                              <w:sz w:val="20"/>
-                              <w:szCs w:val="20"/>
-                            </w:rPr>
-                            <w:drawing>
-                              <wp:inline distT="0" distB="0" distL="0" distR="0" wp14:anchorId="64FAE51C" wp14:editId="083460C1">
-                                <wp:extent cx="200025" cy="200025"/>
-                                <wp:effectExtent l="0" t="0" r="9525" b="9525"/>
-                                <wp:docPr id="80" name="Picture 80" title="Software University @ GitHub">
-                                  <a:hlinkClick xmlns:a="http://schemas.openxmlformats.org/drawingml/2006/main" r:id="rId21"/>
-                                </wp:docPr>
-                                <wp:cNvGraphicFramePr/>
-                                <a:graphic xmlns:a="http://schemas.openxmlformats.org/drawingml/2006/main">
-                                  <a:graphicData uri="http://schemas.openxmlformats.org/drawingml/2006/picture">
-                                    <pic:pic xmlns:pic="http://schemas.openxmlformats.org/drawingml/2006/picture">
-                                      <pic:nvPicPr>
-                                        <pic:cNvPr id="102" name="Picture 35" title="Software University @ GitHub">
-                                          <a:hlinkClick r:id="rId21"/>
-                                        </pic:cNvPr>
-                                        <pic:cNvPicPr/>
-                                      </pic:nvPicPr>
-                                      <pic:blipFill>
-                                        <a:blip r:embed="rId22"/>
-                                        <a:stretch>
-                                          <a:fillRect/>
-                                        </a:stretch>
-                                      </pic:blipFill>
-                                      <pic:spPr>
-                                        <a:xfrm>
-                                          <a:off x="0" y="0"/>
-                                          <a:ext cx="197485" cy="197485"/>
-                                        </a:xfrm>
-                                        <a:prstGeom prst="rect">
-                                          <a:avLst/>
-                                        </a:prstGeom>
-                                      </pic:spPr>
-                                    </pic:pic>
-                                  </a:graphicData>
-                                </a:graphic>
-                              </wp:inline>
-                            </w:drawing>
-                          </w:r>
-                          <w:r>
-                            <w:rPr>
-                              <w:sz w:val="19"/>
-                              <w:szCs w:val="19"/>
-                            </w:rPr>
-                            <w:t xml:space="preserve">   </w:t>
-                          </w:r>
-                          <w:r>
-                            <w:rPr>
-                              <w:noProof/>
-                              <w:sz w:val="20"/>
-                              <w:szCs w:val="20"/>
-                            </w:rPr>
-                            <w:drawing>
-                              <wp:inline distT="0" distB="0" distL="0" distR="0" wp14:anchorId="5C709012" wp14:editId="6553F913">
-                                <wp:extent cx="200025" cy="200025"/>
-                                <wp:effectExtent l="0" t="0" r="9525" b="9525"/>
-                                <wp:docPr id="81" name="Picture 81" title="Software University: Email Us">
-                                  <a:hlinkClick xmlns:a="http://schemas.openxmlformats.org/drawingml/2006/main" r:id="rId23"/>
-                                </wp:docPr>
-                                <wp:cNvGraphicFramePr/>
-                                <a:graphic xmlns:a="http://schemas.openxmlformats.org/drawingml/2006/main">
-                                  <a:graphicData uri="http://schemas.openxmlformats.org/drawingml/2006/picture">
-                                    <pic:pic xmlns:pic="http://schemas.openxmlformats.org/drawingml/2006/picture">
-                                      <pic:nvPicPr>
-                                        <pic:cNvPr id="103" name="Picture 85" title="Software University: Email Us">
-                                          <a:hlinkClick r:id="rId23"/>
-                                        </pic:cNvPr>
-                                        <pic:cNvPicPr/>
-                                      </pic:nvPicPr>
-                                      <pic:blipFill>
-                                        <a:blip r:embed="rId24"/>
-                                        <a:stretch>
-                                          <a:fillRect/>
-                                        </a:stretch>
-                                      </pic:blipFill>
-                                      <pic:spPr>
-                                        <a:xfrm>
-                                          <a:off x="0" y="0"/>
-                                          <a:ext cx="197485" cy="197485"/>
-                                        </a:xfrm>
-                                        <a:prstGeom prst="rect">
-                                          <a:avLst/>
-                                        </a:prstGeom>
-                                      </pic:spPr>
-                                    </pic:pic>
-                                  </a:graphicData>
-                                </a:graphic>
-                              </wp:inline>
-                            </w:drawing>
-                          </w:r>
-                        </w:p>
-                      </w:txbxContent>
-                    </wps:txbx>
-                    <wps:bodyPr rot="0" vert="horz" wrap="square" lIns="18000" tIns="43200" rIns="18000" bIns="18000" anchor="t" anchorCtr="0">
-                      <a:noAutofit/>
-                    </wps:bodyPr>
-                  </wps:wsp>
-                </a:graphicData>
-              </a:graphic>
-            </wp:anchor>
-          </w:drawing>
-        </mc:Choice>
-        <mc:Fallback>
-          <w:pict>
-            <v:shape w14:anchorId="400D6225" id="Text Box 17" o:spid="_x0000_s1029" type="#_x0000_t202" style="position:absolute;margin-left:124.4pt;margin-top:6.7pt;width:396.3pt;height:40.45pt;z-index:251663360;visibility:visible;mso-wrap-style:square;mso-wrap-distance-left:9pt;mso-wrap-distance-top:0;mso-wrap-distance-right:9pt;mso-wrap-distance-bottom:0;mso-position-horizontal:absolute;mso-position-horizontal-relative:text;mso-position-vertical:absolute;mso-position-vertical-relative:text;v-text-anchor:top" o:gfxdata="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" filled="f" stroked="f">
-              <v:textbox inset=".5mm,1.2mm,.5mm,.5mm">
-                <w:txbxContent>
-                  <w:p>
-                    <w:pPr>
-                      <w:spacing w:before="40" w:after="50" w:line="240" w:lineRule="auto"/>
-                      <w:rPr>
-                        <w:sz w:val="19"/>
-                        <w:szCs w:val="19"/>
-                      </w:rPr>
-                    </w:pPr>
-                    <w:r>
-                      <w:rPr>
-                        <w:sz w:val="19"/>
-                        <w:szCs w:val="19"/>
-                      </w:rPr>
-                      <w:t>© Software University Foundation (</w:t>
-                    </w:r>
-                    <w:hyperlink r:id="rId25" w:history="1">
-                      <w:r>
-                        <w:rPr>
-                          <w:rStyle w:val="Hyperlink"/>
-                          <w:sz w:val="19"/>
-                          <w:szCs w:val="19"/>
-                        </w:rPr>
-                        <w:t>softuni.org</w:t>
-                      </w:r>
-                    </w:hyperlink>
-                    <w:r>
-                      <w:rPr>
-                        <w:sz w:val="19"/>
-                        <w:szCs w:val="19"/>
-                      </w:rPr>
-                      <w:t xml:space="preserve">). This work </w:t>
-                    </w:r>
-                    <w:r>
-                      <w:rPr>
-                        <w:noProof/>
-                        <w:sz w:val="19"/>
-                        <w:szCs w:val="19"/>
-                      </w:rPr>
-                      <w:t>is licensed</w:t>
-                    </w:r>
-                    <w:r>
-                      <w:rPr>
-                        <w:sz w:val="19"/>
-                        <w:szCs w:val="19"/>
-                      </w:rPr>
-                      <w:t xml:space="preserve"> under the </w:t>
-                    </w:r>
-                    <w:hyperlink r:id="rId26" w:history="1">
-                      <w:r>
-                        <w:rPr>
-                          <w:rStyle w:val="Hyperlink"/>
-                          <w:sz w:val="19"/>
-                          <w:szCs w:val="19"/>
-                        </w:rPr>
-                        <w:t>CC-BY-NC-SA</w:t>
-                      </w:r>
-                    </w:hyperlink>
-                    <w:r>
-                      <w:rPr>
-                        <w:sz w:val="19"/>
-                        <w:szCs w:val="19"/>
-                      </w:rPr>
-                      <w:t xml:space="preserve"> license.</w:t>
-                    </w:r>
-                  </w:p>
-                  <w:p>
-                    <w:pPr>
-                      <w:spacing w:after="0" w:line="240" w:lineRule="auto"/>
-                      <w:ind w:left="567" w:firstLine="340"/>
-                      <w:rPr>
-                        <w:sz w:val="19"/>
-                        <w:szCs w:val="19"/>
-                      </w:rPr>
-                    </w:pPr>
-                    <w:r>
-                      <w:rPr>
-                        <w:noProof/>
-                        <w:sz w:val="20"/>
-                        <w:szCs w:val="20"/>
-                      </w:rPr>
-                      <w:drawing>
-                        <wp:inline distT="0" distB="0" distL="0" distR="0" wp14:anchorId="15EFF62F" wp14:editId="31C430B5">
-                          <wp:extent cx="200025" cy="200025"/>
-                          <wp:effectExtent l="0" t="0" r="9525" b="9525"/>
-                          <wp:docPr id="72" name="Picture 72" title="Software University">
-                            <a:hlinkClick xmlns:a="http://schemas.openxmlformats.org/drawingml/2006/main" r:id="rId6"/>
-                          </wp:docPr>
-                          <wp:cNvGraphicFramePr/>
-                          <a:graphic xmlns:a="http://schemas.openxmlformats.org/drawingml/2006/main">
-                            <a:graphicData uri="http://schemas.openxmlformats.org/drawingml/2006/picture">
-                              <pic:pic xmlns:pic="http://schemas.openxmlformats.org/drawingml/2006/picture">
-                                <pic:nvPicPr>
-                                  <pic:cNvPr id="93" name="Picture 3" title="Software University">
-                                    <a:hlinkClick r:id="rId6"/>
-                                  </pic:cNvPr>
-                                  <pic:cNvPicPr/>
-                                </pic:nvPicPr>
-                                <pic:blipFill>
-                                  <a:blip r:embed="rId7"/>
-                                  <a:stretch>
-                                    <a:fillRect/>
-                                  </a:stretch>
-                                </pic:blipFill>
-                                <pic:spPr>
-                                  <a:xfrm>
-                                    <a:off x="0" y="0"/>
-                                    <a:ext cx="197485" cy="197485"/>
-                                  </a:xfrm>
-                                  <a:prstGeom prst="rect">
-                                    <a:avLst/>
-                                  </a:prstGeom>
-                                </pic:spPr>
-                              </pic:pic>
-                            </a:graphicData>
-                          </a:graphic>
-                        </wp:inline>
-                      </w:drawing>
-                    </w:r>
-                    <w:r>
-                      <w:rPr>
-                        <w:sz w:val="19"/>
-                        <w:szCs w:val="19"/>
-                      </w:rPr>
-                      <w:t xml:space="preserve">   </w:t>
-                    </w:r>
-                    <w:r>
-                      <w:rPr>
-                        <w:noProof/>
-                        <w:sz w:val="20"/>
-                        <w:szCs w:val="20"/>
-                      </w:rPr>
-                      <w:drawing>
-                        <wp:inline distT="0" distB="0" distL="0" distR="0" wp14:anchorId="4E8D5C1B" wp14:editId="2013552C">
-                          <wp:extent cx="200025" cy="200025"/>
-                          <wp:effectExtent l="0" t="0" r="9525" b="9525"/>
-                          <wp:docPr id="73" name="Picture 73" title="Software University Foundation">
-                            <a:hlinkClick xmlns:a="http://schemas.openxmlformats.org/drawingml/2006/main" r:id="rId4"/>
-                          </wp:docPr>
-                          <wp:cNvGraphicFramePr/>
-                          <a:graphic xmlns:a="http://schemas.openxmlformats.org/drawingml/2006/main">
-                            <a:graphicData uri="http://schemas.openxmlformats.org/drawingml/2006/picture">
-                              <pic:pic xmlns:pic="http://schemas.openxmlformats.org/drawingml/2006/picture">
-                                <pic:nvPicPr>
-                                  <pic:cNvPr id="94" name="Picture 4" title="Software University Foundation">
-                                    <a:hlinkClick r:id="rId4"/>
-                                  </pic:cNvPr>
-                                  <pic:cNvPicPr/>
-                                </pic:nvPicPr>
-                                <pic:blipFill>
-                                  <a:blip r:embed="rId8"/>
-                                  <a:stretch>
-                                    <a:fillRect/>
-                                  </a:stretch>
-                                </pic:blipFill>
-                                <pic:spPr>
-                                  <a:xfrm>
-                                    <a:off x="0" y="0"/>
-                                    <a:ext cx="197485" cy="197485"/>
-                                  </a:xfrm>
-                                  <a:prstGeom prst="rect">
-                                    <a:avLst/>
-                                  </a:prstGeom>
-                                </pic:spPr>
-                              </pic:pic>
-                            </a:graphicData>
-                          </a:graphic>
-                        </wp:inline>
-                      </w:drawing>
-                    </w:r>
-                    <w:r>
-                      <w:rPr>
-                        <w:sz w:val="19"/>
-                        <w:szCs w:val="19"/>
-                      </w:rPr>
-                      <w:t xml:space="preserve">   </w:t>
-                    </w:r>
-                    <w:r>
-                      <w:rPr>
-                        <w:noProof/>
-                        <w:sz w:val="20"/>
-                        <w:szCs w:val="20"/>
-                      </w:rPr>
-                      <w:drawing>
-                        <wp:inline distT="0" distB="0" distL="0" distR="0" wp14:anchorId="20B738E7" wp14:editId="300EA712">
-                          <wp:extent cx="200025" cy="200025"/>
-                          <wp:effectExtent l="0" t="0" r="9525" b="9525"/>
-                          <wp:docPr id="74" name="Picture 74" title="Software University @ Facebook">
-                            <a:hlinkClick xmlns:a="http://schemas.openxmlformats.org/drawingml/2006/main" r:id="rId9"/>
-                          </wp:docPr>
-                          <wp:cNvGraphicFramePr/>
-                          <a:graphic xmlns:a="http://schemas.openxmlformats.org/drawingml/2006/main">
-                            <a:graphicData uri="http://schemas.openxmlformats.org/drawingml/2006/picture">
-                              <pic:pic xmlns:pic="http://schemas.openxmlformats.org/drawingml/2006/picture">
-                                <pic:nvPicPr>
-                                  <pic:cNvPr id="95" name="Picture 11" title="Software University @ Facebook">
-                                    <a:hlinkClick r:id="rId9"/>
-                                  </pic:cNvPr>
-                                  <pic:cNvPicPr/>
-                                </pic:nvPicPr>
-                                <pic:blipFill>
-                                  <a:blip r:embed="rId10"/>
-                                  <a:stretch>
-                                    <a:fillRect/>
-                                  </a:stretch>
-                                </pic:blipFill>
-                                <pic:spPr>
-                                  <a:xfrm>
-                                    <a:off x="0" y="0"/>
-                                    <a:ext cx="197485" cy="197485"/>
-                                  </a:xfrm>
-                                  <a:prstGeom prst="rect">
-                                    <a:avLst/>
-                                  </a:prstGeom>
-                                </pic:spPr>
-                              </pic:pic>
-                            </a:graphicData>
-                          </a:graphic>
-                        </wp:inline>
-                      </w:drawing>
-                    </w:r>
-                    <w:r>
-                      <w:rPr>
-                        <w:sz w:val="19"/>
-                        <w:szCs w:val="19"/>
-                      </w:rPr>
-                      <w:t xml:space="preserve">   </w:t>
-                    </w:r>
-                    <w:r>
-                      <w:rPr>
-                        <w:noProof/>
-                        <w:sz w:val="20"/>
-                        <w:szCs w:val="20"/>
-                      </w:rPr>
-                      <w:drawing>
-                        <wp:inline distT="0" distB="0" distL="0" distR="0" wp14:anchorId="3D2C3D5F" wp14:editId="653B4B90">
-                          <wp:extent cx="200025" cy="200025"/>
-                          <wp:effectExtent l="0" t="0" r="9525" b="9525"/>
-                          <wp:docPr id="75" name="Picture 75" title="Software University @ Twitter">
-                            <a:hlinkClick xmlns:a="http://schemas.openxmlformats.org/drawingml/2006/main" r:id="rId11"/>
-                          </wp:docPr>
-                          <wp:cNvGraphicFramePr/>
-                          <a:graphic xmlns:a="http://schemas.openxmlformats.org/drawingml/2006/main">
-                            <a:graphicData uri="http://schemas.openxmlformats.org/drawingml/2006/picture">
-                              <pic:pic xmlns:pic="http://schemas.openxmlformats.org/drawingml/2006/picture">
-                                <pic:nvPicPr>
-                                  <pic:cNvPr id="96" name="Picture 16" title="Software University @ Twitter">
-                                    <a:hlinkClick r:id="rId11"/>
-                                  </pic:cNvPr>
-                                  <pic:cNvPicPr/>
-                                </pic:nvPicPr>
-                                <pic:blipFill>
-                                  <a:blip r:embed="rId12"/>
-                                  <a:stretch>
-                                    <a:fillRect/>
-                                  </a:stretch>
-                                </pic:blipFill>
-                                <pic:spPr>
-                                  <a:xfrm>
-                                    <a:off x="0" y="0"/>
-                                    <a:ext cx="197485" cy="197485"/>
-                                  </a:xfrm>
-                                  <a:prstGeom prst="rect">
-                                    <a:avLst/>
-                                  </a:prstGeom>
-                                </pic:spPr>
-                              </pic:pic>
-                            </a:graphicData>
-                          </a:graphic>
-                        </wp:inline>
-                      </w:drawing>
-                    </w:r>
-                    <w:r>
-                      <w:rPr>
-                        <w:sz w:val="19"/>
-                        <w:szCs w:val="19"/>
-                      </w:rPr>
-                      <w:t xml:space="preserve">   </w:t>
-                    </w:r>
-                    <w:r>
-                      <w:rPr>
-                        <w:noProof/>
-                        <w:sz w:val="20"/>
-                        <w:szCs w:val="20"/>
-                      </w:rPr>
-                      <w:drawing>
-                        <wp:inline distT="0" distB="0" distL="0" distR="0" wp14:anchorId="2ECEBC4A" wp14:editId="4C1A28B7">
-                          <wp:extent cx="200025" cy="200025"/>
-                          <wp:effectExtent l="0" t="0" r="9525" b="9525"/>
-                          <wp:docPr id="76" name="Picture 76" title="Software University @ YouTube">
-                            <a:hlinkClick xmlns:a="http://schemas.openxmlformats.org/drawingml/2006/main" r:id="rId13"/>
-                          </wp:docPr>
-                          <wp:cNvGraphicFramePr/>
-                          <a:graphic xmlns:a="http://schemas.openxmlformats.org/drawingml/2006/main">
-                            <a:graphicData uri="http://schemas.openxmlformats.org/drawingml/2006/picture">
-                              <pic:pic xmlns:pic="http://schemas.openxmlformats.org/drawingml/2006/picture">
-                                <pic:nvPicPr>
-                                  <pic:cNvPr id="97" name="Picture 23" title="Software University @ YouTube">
-                                    <a:hlinkClick r:id="rId13"/>
-                                  </pic:cNvPr>
-                                  <pic:cNvPicPr/>
-                                </pic:nvPicPr>
-                                <pic:blipFill>
-                                  <a:blip r:embed="rId14"/>
-                                  <a:stretch>
-                                    <a:fillRect/>
-                                  </a:stretch>
-                                </pic:blipFill>
-                                <pic:spPr>
-                                  <a:xfrm>
-                                    <a:off x="0" y="0"/>
-                                    <a:ext cx="197485" cy="197485"/>
-                                  </a:xfrm>
-                                  <a:prstGeom prst="rect">
-                                    <a:avLst/>
-                                  </a:prstGeom>
-                                </pic:spPr>
-                              </pic:pic>
-                            </a:graphicData>
-                          </a:graphic>
-                        </wp:inline>
-                      </w:drawing>
-                    </w:r>
-                    <w:r>
-                      <w:rPr>
-                        <w:sz w:val="19"/>
-                        <w:szCs w:val="19"/>
-                      </w:rPr>
-                      <w:t xml:space="preserve">   </w:t>
-                    </w:r>
-                    <w:r>
-                      <w:rPr>
-                        <w:noProof/>
-                        <w:sz w:val="20"/>
-                        <w:szCs w:val="20"/>
-                      </w:rPr>
-                      <w:drawing>
-                        <wp:inline distT="0" distB="0" distL="0" distR="0" wp14:anchorId="2298D969" wp14:editId="5CD95E52">
-                          <wp:extent cx="200025" cy="200025"/>
-                          <wp:effectExtent l="0" t="0" r="9525" b="9525"/>
-                          <wp:docPr id="77" name="Picture 77" title="Software University @ Google+">
-                            <a:hlinkClick xmlns:a="http://schemas.openxmlformats.org/drawingml/2006/main" r:id="rId15"/>
-                          </wp:docPr>
-                          <wp:cNvGraphicFramePr/>
-                          <a:graphic xmlns:a="http://schemas.openxmlformats.org/drawingml/2006/main">
-                            <a:graphicData uri="http://schemas.openxmlformats.org/drawingml/2006/picture">
-                              <pic:pic xmlns:pic="http://schemas.openxmlformats.org/drawingml/2006/picture">
-                                <pic:nvPicPr>
-                                  <pic:cNvPr id="98" name="Picture 25" title="Software University @ Google+">
-                                    <a:hlinkClick r:id="rId15"/>
-                                  </pic:cNvPr>
-                                  <pic:cNvPicPr/>
-                                </pic:nvPicPr>
-                                <pic:blipFill>
-                                  <a:blip r:embed="rId16"/>
-                                  <a:stretch>
-                                    <a:fillRect/>
-                                  </a:stretch>
-                                </pic:blipFill>
-                                <pic:spPr>
-                                  <a:xfrm>
-                                    <a:off x="0" y="0"/>
-                                    <a:ext cx="197485" cy="197485"/>
-                                  </a:xfrm>
-                                  <a:prstGeom prst="rect">
-                                    <a:avLst/>
-                                  </a:prstGeom>
-                                </pic:spPr>
-                              </pic:pic>
-                            </a:graphicData>
-                          </a:graphic>
-                        </wp:inline>
-                      </w:drawing>
-                    </w:r>
-                    <w:r>
-                      <w:rPr>
-                        <w:sz w:val="19"/>
-                        <w:szCs w:val="19"/>
-                      </w:rPr>
-                      <w:t xml:space="preserve">   </w:t>
-                    </w:r>
-                    <w:r>
-                      <w:rPr>
-                        <w:noProof/>
-                        <w:sz w:val="20"/>
-                        <w:szCs w:val="20"/>
-                      </w:rPr>
-                      <w:drawing>
-                        <wp:inline distT="0" distB="0" distL="0" distR="0" wp14:anchorId="1A044D14" wp14:editId="320DB136">
-                          <wp:extent cx="200025" cy="200025"/>
-                          <wp:effectExtent l="0" t="0" r="9525" b="9525"/>
-                          <wp:docPr id="78" name="Picture 78" title="Software University @ LinkedIn">
-                            <a:hlinkClick xmlns:a="http://schemas.openxmlformats.org/drawingml/2006/main" r:id="rId17"/>
-                          </wp:docPr>
-                          <wp:cNvGraphicFramePr/>
-                          <a:graphic xmlns:a="http://schemas.openxmlformats.org/drawingml/2006/main">
-                            <a:graphicData uri="http://schemas.openxmlformats.org/drawingml/2006/picture">
-                              <pic:pic xmlns:pic="http://schemas.openxmlformats.org/drawingml/2006/picture">
-                                <pic:nvPicPr>
-                                  <pic:cNvPr id="99" name="Picture 27" title="Software University @ LinkedIn">
-                                    <a:hlinkClick r:id="rId17"/>
-                                  </pic:cNvPr>
-                                  <pic:cNvPicPr/>
-                                </pic:nvPicPr>
-                                <pic:blipFill>
-                                  <a:blip r:embed="rId18"/>
-                                  <a:stretch>
-                                    <a:fillRect/>
-                                  </a:stretch>
-                                </pic:blipFill>
-                                <pic:spPr>
-                                  <a:xfrm>
-                                    <a:off x="0" y="0"/>
-                                    <a:ext cx="197485" cy="197485"/>
-                                  </a:xfrm>
-                                  <a:prstGeom prst="rect">
-                                    <a:avLst/>
-                                  </a:prstGeom>
-                                </pic:spPr>
-                              </pic:pic>
-                            </a:graphicData>
-                          </a:graphic>
-                        </wp:inline>
-                      </w:drawing>
-                    </w:r>
-                    <w:r>
-                      <w:rPr>
-                        <w:sz w:val="19"/>
-                        <w:szCs w:val="19"/>
-                      </w:rPr>
-                      <w:t xml:space="preserve">   </w:t>
-                    </w:r>
-                    <w:r>
-                      <w:rPr>
-                        <w:noProof/>
-                        <w:sz w:val="20"/>
-                        <w:szCs w:val="20"/>
-                      </w:rPr>
-                      <w:drawing>
-                        <wp:inline distT="0" distB="0" distL="0" distR="0" wp14:anchorId="52544041" wp14:editId="0531DD13">
-                          <wp:extent cx="200025" cy="200025"/>
-                          <wp:effectExtent l="0" t="0" r="9525" b="9525"/>
-                          <wp:docPr id="79" name="Picture 79" title="Software University @ SlideShare">
-                            <a:hlinkClick xmlns:a="http://schemas.openxmlformats.org/drawingml/2006/main" r:id="rId19"/>
-                          </wp:docPr>
-                          <wp:cNvGraphicFramePr/>
-                          <a:graphic xmlns:a="http://schemas.openxmlformats.org/drawingml/2006/main">
-                            <a:graphicData uri="http://schemas.openxmlformats.org/drawingml/2006/picture">
-                              <pic:pic xmlns:pic="http://schemas.openxmlformats.org/drawingml/2006/picture">
-                                <pic:nvPicPr>
-                                  <pic:cNvPr id="101" name="Picture 99" title="Software University @ SlideShare">
-                                    <a:hlinkClick r:id="rId19"/>
-                                  </pic:cNvPr>
-                                  <pic:cNvPicPr/>
-                                </pic:nvPicPr>
-                                <pic:blipFill>
-                                  <a:blip r:embed="rId20"/>
-                                  <a:stretch>
-                                    <a:fillRect/>
-                                  </a:stretch>
-                                </pic:blipFill>
-                                <pic:spPr>
-                                  <a:xfrm>
-                                    <a:off x="0" y="0"/>
-                                    <a:ext cx="197485" cy="197485"/>
-                                  </a:xfrm>
-                                  <a:prstGeom prst="rect">
-                                    <a:avLst/>
-                                  </a:prstGeom>
-                                </pic:spPr>
-                              </pic:pic>
-                            </a:graphicData>
-                          </a:graphic>
-                        </wp:inline>
-                      </w:drawing>
-                    </w:r>
-                    <w:r>
-                      <w:rPr>
-                        <w:sz w:val="19"/>
-                        <w:szCs w:val="19"/>
-                      </w:rPr>
-                      <w:t xml:space="preserve">   </w:t>
-                    </w:r>
-                    <w:r>
-                      <w:rPr>
-                        <w:noProof/>
-                        <w:sz w:val="20"/>
-                        <w:szCs w:val="20"/>
-                      </w:rPr>
-                      <w:drawing>
-                        <wp:inline distT="0" distB="0" distL="0" distR="0" wp14:anchorId="64FAE51C" wp14:editId="083460C1">
-                          <wp:extent cx="200025" cy="200025"/>
-                          <wp:effectExtent l="0" t="0" r="9525" b="9525"/>
-                          <wp:docPr id="80" name="Picture 80" title="Software University @ GitHub">
-                            <a:hlinkClick xmlns:a="http://schemas.openxmlformats.org/drawingml/2006/main" r:id="rId21"/>
-                          </wp:docPr>
-                          <wp:cNvGraphicFramePr/>
-                          <a:graphic xmlns:a="http://schemas.openxmlformats.org/drawingml/2006/main">
-                            <a:graphicData uri="http://schemas.openxmlformats.org/drawingml/2006/picture">
-                              <pic:pic xmlns:pic="http://schemas.openxmlformats.org/drawingml/2006/picture">
-                                <pic:nvPicPr>
-                                  <pic:cNvPr id="102" name="Picture 35" title="Software University @ GitHub">
-                                    <a:hlinkClick r:id="rId21"/>
-                                  </pic:cNvPr>
-                                  <pic:cNvPicPr/>
-                                </pic:nvPicPr>
-                                <pic:blipFill>
-                                  <a:blip r:embed="rId22"/>
-                                  <a:stretch>
-                                    <a:fillRect/>
-                                  </a:stretch>
-                                </pic:blipFill>
-                                <pic:spPr>
-                                  <a:xfrm>
-                                    <a:off x="0" y="0"/>
-                                    <a:ext cx="197485" cy="197485"/>
-                                  </a:xfrm>
-                                  <a:prstGeom prst="rect">
-                                    <a:avLst/>
-                                  </a:prstGeom>
-                                </pic:spPr>
-                              </pic:pic>
-                            </a:graphicData>
-                          </a:graphic>
-                        </wp:inline>
-                      </w:drawing>
-                    </w:r>
-                    <w:r>
-                      <w:rPr>
-                        <w:sz w:val="19"/>
-                        <w:szCs w:val="19"/>
-                      </w:rPr>
-                      <w:t xml:space="preserve">   </w:t>
-                    </w:r>
-                    <w:r>
-                      <w:rPr>
-                        <w:noProof/>
-                        <w:sz w:val="20"/>
-                        <w:szCs w:val="20"/>
-                      </w:rPr>
-                      <w:drawing>
-                        <wp:inline distT="0" distB="0" distL="0" distR="0" wp14:anchorId="5C709012" wp14:editId="6553F913">
-                          <wp:extent cx="200025" cy="200025"/>
-                          <wp:effectExtent l="0" t="0" r="9525" b="9525"/>
-                          <wp:docPr id="81" name="Picture 81" title="Software University: Email Us">
-                            <a:hlinkClick xmlns:a="http://schemas.openxmlformats.org/drawingml/2006/main" r:id="rId23"/>
-                          </wp:docPr>
-                          <wp:cNvGraphicFramePr/>
-                          <a:graphic xmlns:a="http://schemas.openxmlformats.org/drawingml/2006/main">
-                            <a:graphicData uri="http://schemas.openxmlformats.org/drawingml/2006/picture">
-                              <pic:pic xmlns:pic="http://schemas.openxmlformats.org/drawingml/2006/picture">
-                                <pic:nvPicPr>
-                                  <pic:cNvPr id="103" name="Picture 85" title="Software University: Email Us">
-                                    <a:hlinkClick r:id="rId23"/>
-                                  </pic:cNvPr>
-                                  <pic:cNvPicPr/>
-                                </pic:nvPicPr>
-                                <pic:blipFill>
-                                  <a:blip r:embed="rId24"/>
-                                  <a:stretch>
-                                    <a:fillRect/>
-                                  </a:stretch>
-                                </pic:blipFill>
-                                <pic:spPr>
-                                  <a:xfrm>
-                                    <a:off x="0" y="0"/>
-                                    <a:ext cx="197485" cy="197485"/>
-                                  </a:xfrm>
-                                  <a:prstGeom prst="rect">
-                                    <a:avLst/>
-                                  </a:prstGeom>
-                                </pic:spPr>
-                              </pic:pic>
-                            </a:graphicData>
-                          </a:graphic>
-                        </wp:inline>
-                      </w:drawing>
-                    </w:r>
-                  </w:p>
-                </w:txbxContent>
-              </v:textbox>
-            </v:shape>
-          </w:pict>
-        </mc:Fallback>
-      </mc:AlternateContent>
+      <w:pict>
+        <v:shape id="Text Box 17" o:spid="_x0000_s4097" type="#_x0000_t202" style="position:absolute;margin-left:124.4pt;margin-top:6.7pt;width:396.3pt;height:40.45pt;z-index:251663360;visibility:visible" o:gfxdata="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" filled="f" stroked="f">
+          <v:textbox inset=".5mm,1.2mm,.5mm,.5mm">
+            <w:txbxContent>
+              <w:p>
+                <w:pPr>
+                  <w:spacing w:before="40" w:after="50" w:line="240" w:lineRule="auto"/>
+                  <w:rPr>
+                    <w:sz w:val="19"/>
+                    <w:szCs w:val="19"/>
+                  </w:rPr>
+                </w:pPr>
+                <w:r>
+                  <w:rPr>
+                    <w:sz w:val="19"/>
+                    <w:szCs w:val="19"/>
+                  </w:rPr>
+                  <w:t>© Software University Foundation (</w:t>
+                </w:r>
+                <w:hyperlink r:id="rId4" w:history="1">
+                  <w:r>
+                    <w:rPr>
+                      <w:rStyle w:val="a9"/>
+                      <w:sz w:val="19"/>
+                      <w:szCs w:val="19"/>
+                    </w:rPr>
+                    <w:t>softuni.org</w:t>
+                  </w:r>
+                </w:hyperlink>
+                <w:r>
+                  <w:rPr>
+                    <w:sz w:val="19"/>
+                    <w:szCs w:val="19"/>
+                  </w:rPr>
+                  <w:t xml:space="preserve">). This work </w:t>
+                </w:r>
+                <w:r>
+                  <w:rPr>
+                    <w:noProof/>
+                    <w:sz w:val="19"/>
+                    <w:szCs w:val="19"/>
+                  </w:rPr>
+                  <w:t>is licensed</w:t>
+                </w:r>
+                <w:r>
+                  <w:rPr>
+                    <w:sz w:val="19"/>
+                    <w:szCs w:val="19"/>
+                  </w:rPr>
+                  <w:t xml:space="preserve"> under the </w:t>
+                </w:r>
+                <w:hyperlink r:id="rId5" w:history="1">
+                  <w:r>
+                    <w:rPr>
+                      <w:rStyle w:val="a9"/>
+                      <w:sz w:val="19"/>
+                      <w:szCs w:val="19"/>
+                    </w:rPr>
+                    <w:t>CC-BY-NC-SA</w:t>
+                  </w:r>
+                </w:hyperlink>
+                <w:r>
+                  <w:rPr>
+                    <w:sz w:val="19"/>
+                    <w:szCs w:val="19"/>
+                  </w:rPr>
+                  <w:t xml:space="preserve"> license.</w:t>
+                </w:r>
+              </w:p>
+              <w:p>
+                <w:pPr>
+                  <w:spacing w:after="0" w:line="240" w:lineRule="auto"/>
+                  <w:ind w:left="567" w:firstLine="340"/>
+                  <w:rPr>
+                    <w:sz w:val="19"/>
+                    <w:szCs w:val="19"/>
+                  </w:rPr>
+                </w:pPr>
+                <w:r>
+                  <w:rPr>
+                    <w:noProof/>
+                    <w:sz w:val="20"/>
+                    <w:szCs w:val="20"/>
+                    <w:lang w:val="bg-BG" w:eastAsia="bg-BG"/>
+                  </w:rPr>
+                  <w:drawing>
+                    <wp:inline distT="0" distB="0" distL="0" distR="0">
+                      <wp:extent cx="200025" cy="200025"/>
+                      <wp:effectExtent l="0" t="0" r="9525" b="9525"/>
+                      <wp:docPr id="72" name="Picture 72">
+                        <a:hlinkClick xmlns:a="http://schemas.openxmlformats.org/drawingml/2006/main" r:id="rId6"/>
+                      </wp:docPr>
+                      <wp:cNvGraphicFramePr/>
+                      <a:graphic xmlns:a="http://schemas.openxmlformats.org/drawingml/2006/main">
+                        <a:graphicData uri="http://schemas.openxmlformats.org/drawingml/2006/picture">
+                          <pic:pic xmlns:pic="http://schemas.openxmlformats.org/drawingml/2006/picture">
+                            <pic:nvPicPr>
+                              <pic:cNvPr id="93" name="Picture 3">
+                                <a:hlinkClick r:id="rId6"/>
+                              </pic:cNvPr>
+                              <pic:cNvPicPr/>
+                            </pic:nvPicPr>
+                            <pic:blipFill>
+                              <a:blip r:embed="rId7"/>
+                              <a:stretch>
+                                <a:fillRect/>
+                              </a:stretch>
+                            </pic:blipFill>
+                            <pic:spPr>
+                              <a:xfrm>
+                                <a:off x="0" y="0"/>
+                                <a:ext cx="197485" cy="197485"/>
+                              </a:xfrm>
+                              <a:prstGeom prst="rect">
+                                <a:avLst/>
+                              </a:prstGeom>
+                            </pic:spPr>
+                          </pic:pic>
+                        </a:graphicData>
+                      </a:graphic>
+                    </wp:inline>
+                  </w:drawing>
+                </w:r>
+                <w:r>
+                  <w:rPr>
+                    <w:sz w:val="19"/>
+                    <w:szCs w:val="19"/>
+                  </w:rPr>
+                  <w:t xml:space="preserve">   </w:t>
+                </w:r>
+                <w:r>
+                  <w:rPr>
+                    <w:noProof/>
+                    <w:sz w:val="20"/>
+                    <w:szCs w:val="20"/>
+                    <w:lang w:val="bg-BG" w:eastAsia="bg-BG"/>
+                  </w:rPr>
+                  <w:drawing>
+                    <wp:inline distT="0" distB="0" distL="0" distR="0">
+                      <wp:extent cx="200025" cy="200025"/>
+                      <wp:effectExtent l="0" t="0" r="9525" b="9525"/>
+                      <wp:docPr id="73" name="Picture 73">
+                        <a:hlinkClick xmlns:a="http://schemas.openxmlformats.org/drawingml/2006/main" r:id="rId1"/>
+                      </wp:docPr>
+                      <wp:cNvGraphicFramePr/>
+                      <a:graphic xmlns:a="http://schemas.openxmlformats.org/drawingml/2006/main">
+                        <a:graphicData uri="http://schemas.openxmlformats.org/drawingml/2006/picture">
+                          <pic:pic xmlns:pic="http://schemas.openxmlformats.org/drawingml/2006/picture">
+                            <pic:nvPicPr>
+                              <pic:cNvPr id="94" name="Picture 4">
+                                <a:hlinkClick r:id="rId1"/>
+                              </pic:cNvPr>
+                              <pic:cNvPicPr/>
+                            </pic:nvPicPr>
+                            <pic:blipFill>
+                              <a:blip r:embed="rId8"/>
+                              <a:stretch>
+                                <a:fillRect/>
+                              </a:stretch>
+                            </pic:blipFill>
+                            <pic:spPr>
+                              <a:xfrm>
+                                <a:off x="0" y="0"/>
+                                <a:ext cx="197485" cy="197485"/>
+                              </a:xfrm>
+                              <a:prstGeom prst="rect">
+                                <a:avLst/>
+                              </a:prstGeom>
+                            </pic:spPr>
+                          </pic:pic>
+                        </a:graphicData>
+                      </a:graphic>
+                    </wp:inline>
+                  </w:drawing>
+                </w:r>
+                <w:r>
+                  <w:rPr>
+                    <w:sz w:val="19"/>
+                    <w:szCs w:val="19"/>
+                  </w:rPr>
+                  <w:t xml:space="preserve">   </w:t>
+                </w:r>
+                <w:r>
+                  <w:rPr>
+                    <w:noProof/>
+                    <w:sz w:val="20"/>
+                    <w:szCs w:val="20"/>
+                    <w:lang w:val="bg-BG" w:eastAsia="bg-BG"/>
+                  </w:rPr>
+                  <w:drawing>
+                    <wp:inline distT="0" distB="0" distL="0" distR="0">
+                      <wp:extent cx="200025" cy="200025"/>
+                      <wp:effectExtent l="0" t="0" r="9525" b="9525"/>
+                      <wp:docPr id="74" name="Picture 74">
+                        <a:hlinkClick xmlns:a="http://schemas.openxmlformats.org/drawingml/2006/main" r:id="rId9"/>
+                      </wp:docPr>
+                      <wp:cNvGraphicFramePr/>
+                      <a:graphic xmlns:a="http://schemas.openxmlformats.org/drawingml/2006/main">
+                        <a:graphicData uri="http://schemas.openxmlformats.org/drawingml/2006/picture">
+                          <pic:pic xmlns:pic="http://schemas.openxmlformats.org/drawingml/2006/picture">
+                            <pic:nvPicPr>
+                              <pic:cNvPr id="95" name="Picture 11">
+                                <a:hlinkClick r:id="rId9"/>
+                              </pic:cNvPr>
+                              <pic:cNvPicPr/>
+                            </pic:nvPicPr>
+                            <pic:blipFill>
+                              <a:blip r:embed="rId10"/>
+                              <a:stretch>
+                                <a:fillRect/>
+                              </a:stretch>
+                            </pic:blipFill>
+                            <pic:spPr>
+                              <a:xfrm>
+                                <a:off x="0" y="0"/>
+                                <a:ext cx="197485" cy="197485"/>
+                              </a:xfrm>
+                              <a:prstGeom prst="rect">
+                                <a:avLst/>
+                              </a:prstGeom>
+                            </pic:spPr>
+                          </pic:pic>
+                        </a:graphicData>
+                      </a:graphic>
+                    </wp:inline>
+                  </w:drawing>
+                </w:r>
+                <w:r>
+                  <w:rPr>
+                    <w:sz w:val="19"/>
+                    <w:szCs w:val="19"/>
+                  </w:rPr>
+                  <w:t xml:space="preserve">   </w:t>
+                </w:r>
+                <w:r>
+                  <w:rPr>
+                    <w:noProof/>
+                    <w:sz w:val="20"/>
+                    <w:szCs w:val="20"/>
+                    <w:lang w:val="bg-BG" w:eastAsia="bg-BG"/>
+                  </w:rPr>
+                  <w:drawing>
+                    <wp:inline distT="0" distB="0" distL="0" distR="0">
+                      <wp:extent cx="200025" cy="200025"/>
+                      <wp:effectExtent l="0" t="0" r="9525" b="9525"/>
+                      <wp:docPr id="75" name="Picture 75">
+                        <a:hlinkClick xmlns:a="http://schemas.openxmlformats.org/drawingml/2006/main" r:id="rId11"/>
+                      </wp:docPr>
+                      <wp:cNvGraphicFramePr/>
+                      <a:graphic xmlns:a="http://schemas.openxmlformats.org/drawingml/2006/main">
+                        <a:graphicData uri="http://schemas.openxmlformats.org/drawingml/2006/picture">
+                          <pic:pic xmlns:pic="http://schemas.openxmlformats.org/drawingml/2006/picture">
+                            <pic:nvPicPr>
+                              <pic:cNvPr id="96" name="Picture 16">
+                                <a:hlinkClick r:id="rId11"/>
+                              </pic:cNvPr>
+                              <pic:cNvPicPr/>
+                            </pic:nvPicPr>
+                            <pic:blipFill>
+                              <a:blip r:embed="rId12"/>
+                              <a:stretch>
+                                <a:fillRect/>
+                              </a:stretch>
+                            </pic:blipFill>
+                            <pic:spPr>
+                              <a:xfrm>
+                                <a:off x="0" y="0"/>
+                                <a:ext cx="197485" cy="197485"/>
+                              </a:xfrm>
+                              <a:prstGeom prst="rect">
+                                <a:avLst/>
+                              </a:prstGeom>
+                            </pic:spPr>
+                          </pic:pic>
+                        </a:graphicData>
+                      </a:graphic>
+                    </wp:inline>
+                  </w:drawing>
+                </w:r>
+                <w:r>
+                  <w:rPr>
+                    <w:sz w:val="19"/>
+                    <w:szCs w:val="19"/>
+                  </w:rPr>
+                  <w:t xml:space="preserve">   </w:t>
+                </w:r>
+                <w:r>
+                  <w:rPr>
+                    <w:noProof/>
+                    <w:sz w:val="20"/>
+                    <w:szCs w:val="20"/>
+                    <w:lang w:val="bg-BG" w:eastAsia="bg-BG"/>
+                  </w:rPr>
+                  <w:drawing>
+                    <wp:inline distT="0" distB="0" distL="0" distR="0">
+                      <wp:extent cx="200025" cy="200025"/>
+                      <wp:effectExtent l="0" t="0" r="9525" b="9525"/>
+                      <wp:docPr id="76" name="Picture 76">
+                        <a:hlinkClick xmlns:a="http://schemas.openxmlformats.org/drawingml/2006/main" r:id="rId13"/>
+                      </wp:docPr>
+                      <wp:cNvGraphicFramePr/>
+                      <a:graphic xmlns:a="http://schemas.openxmlformats.org/drawingml/2006/main">
+                        <a:graphicData uri="http://schemas.openxmlformats.org/drawingml/2006/picture">
+                          <pic:pic xmlns:pic="http://schemas.openxmlformats.org/drawingml/2006/picture">
+                            <pic:nvPicPr>
+                              <pic:cNvPr id="97" name="Picture 23">
+                                <a:hlinkClick r:id="rId13"/>
+                              </pic:cNvPr>
+                              <pic:cNvPicPr/>
+                            </pic:nvPicPr>
+                            <pic:blipFill>
+                              <a:blip r:embed="rId14"/>
+                              <a:stretch>
+                                <a:fillRect/>
+                              </a:stretch>
+                            </pic:blipFill>
+                            <pic:spPr>
+                              <a:xfrm>
+                                <a:off x="0" y="0"/>
+                                <a:ext cx="197485" cy="197485"/>
+                              </a:xfrm>
+                              <a:prstGeom prst="rect">
+                                <a:avLst/>
+                              </a:prstGeom>
+                            </pic:spPr>
+                          </pic:pic>
+                        </a:graphicData>
+                      </a:graphic>
+                    </wp:inline>
+                  </w:drawing>
+                </w:r>
+                <w:r>
+                  <w:rPr>
+                    <w:sz w:val="19"/>
+                    <w:szCs w:val="19"/>
+                  </w:rPr>
+                  <w:t xml:space="preserve">   </w:t>
+                </w:r>
+                <w:r>
+                  <w:rPr>
+                    <w:noProof/>
+                    <w:sz w:val="20"/>
+                    <w:szCs w:val="20"/>
+                    <w:lang w:val="bg-BG" w:eastAsia="bg-BG"/>
+                  </w:rPr>
+                  <w:drawing>
+                    <wp:inline distT="0" distB="0" distL="0" distR="0">
+                      <wp:extent cx="200025" cy="200025"/>
+                      <wp:effectExtent l="0" t="0" r="9525" b="9525"/>
+                      <wp:docPr id="77" name="Picture 77">
+                        <a:hlinkClick xmlns:a="http://schemas.openxmlformats.org/drawingml/2006/main" r:id="rId15"/>
+                      </wp:docPr>
+                      <wp:cNvGraphicFramePr/>
+                      <a:graphic xmlns:a="http://schemas.openxmlformats.org/drawingml/2006/main">
+                        <a:graphicData uri="http://schemas.openxmlformats.org/drawingml/2006/picture">
+                          <pic:pic xmlns:pic="http://schemas.openxmlformats.org/drawingml/2006/picture">
+                            <pic:nvPicPr>
+                              <pic:cNvPr id="98" name="Picture 25">
+                                <a:hlinkClick r:id="rId15"/>
+                              </pic:cNvPr>
+                              <pic:cNvPicPr/>
+                            </pic:nvPicPr>
+                            <pic:blipFill>
+                              <a:blip r:embed="rId16"/>
+                              <a:stretch>
+                                <a:fillRect/>
+                              </a:stretch>
+                            </pic:blipFill>
+                            <pic:spPr>
+                              <a:xfrm>
+                                <a:off x="0" y="0"/>
+                                <a:ext cx="197485" cy="197485"/>
+                              </a:xfrm>
+                              <a:prstGeom prst="rect">
+                                <a:avLst/>
+                              </a:prstGeom>
+                            </pic:spPr>
+                          </pic:pic>
+                        </a:graphicData>
+                      </a:graphic>
+                    </wp:inline>
+                  </w:drawing>
+                </w:r>
+                <w:r>
+                  <w:rPr>
+                    <w:sz w:val="19"/>
+                    <w:szCs w:val="19"/>
+                  </w:rPr>
+                  <w:t xml:space="preserve">   </w:t>
+                </w:r>
+                <w:r>
+                  <w:rPr>
+                    <w:noProof/>
+                    <w:sz w:val="20"/>
+                    <w:szCs w:val="20"/>
+                    <w:lang w:val="bg-BG" w:eastAsia="bg-BG"/>
+                  </w:rPr>
+                  <w:drawing>
+                    <wp:inline distT="0" distB="0" distL="0" distR="0">
+                      <wp:extent cx="200025" cy="200025"/>
+                      <wp:effectExtent l="0" t="0" r="9525" b="9525"/>
+                      <wp:docPr id="78" name="Picture 78">
+                        <a:hlinkClick xmlns:a="http://schemas.openxmlformats.org/drawingml/2006/main" r:id="rId17"/>
+                      </wp:docPr>
+                      <wp:cNvGraphicFramePr/>
+                      <a:graphic xmlns:a="http://schemas.openxmlformats.org/drawingml/2006/main">
+                        <a:graphicData uri="http://schemas.openxmlformats.org/drawingml/2006/picture">
+                          <pic:pic xmlns:pic="http://schemas.openxmlformats.org/drawingml/2006/picture">
+                            <pic:nvPicPr>
+                              <pic:cNvPr id="99" name="Picture 27">
+                                <a:hlinkClick r:id="rId17"/>
+                              </pic:cNvPr>
+                              <pic:cNvPicPr/>
+                            </pic:nvPicPr>
+                            <pic:blipFill>
+                              <a:blip r:embed="rId18"/>
+                              <a:stretch>
+                                <a:fillRect/>
+                              </a:stretch>
+                            </pic:blipFill>
+                            <pic:spPr>
+                              <a:xfrm>
+                                <a:off x="0" y="0"/>
+                                <a:ext cx="197485" cy="197485"/>
+                              </a:xfrm>
+                              <a:prstGeom prst="rect">
+                                <a:avLst/>
+                              </a:prstGeom>
+                            </pic:spPr>
+                          </pic:pic>
+                        </a:graphicData>
+                      </a:graphic>
+                    </wp:inline>
+                  </w:drawing>
+                </w:r>
+                <w:r>
+                  <w:rPr>
+                    <w:sz w:val="19"/>
+                    <w:szCs w:val="19"/>
+                  </w:rPr>
+                  <w:t xml:space="preserve">   </w:t>
+                </w:r>
+                <w:r>
+                  <w:rPr>
+                    <w:noProof/>
+                    <w:sz w:val="20"/>
+                    <w:szCs w:val="20"/>
+                    <w:lang w:val="bg-BG" w:eastAsia="bg-BG"/>
+                  </w:rPr>
+                  <w:drawing>
+                    <wp:inline distT="0" distB="0" distL="0" distR="0">
+                      <wp:extent cx="200025" cy="200025"/>
+                      <wp:effectExtent l="0" t="0" r="9525" b="9525"/>
+                      <wp:docPr id="79" name="Picture 79">
+                        <a:hlinkClick xmlns:a="http://schemas.openxmlformats.org/drawingml/2006/main" r:id="rId19"/>
+                      </wp:docPr>
+                      <wp:cNvGraphicFramePr/>
+                      <a:graphic xmlns:a="http://schemas.openxmlformats.org/drawingml/2006/main">
+                        <a:graphicData uri="http://schemas.openxmlformats.org/drawingml/2006/picture">
+                          <pic:pic xmlns:pic="http://schemas.openxmlformats.org/drawingml/2006/picture">
+                            <pic:nvPicPr>
+                              <pic:cNvPr id="101" name="Picture 99">
+                                <a:hlinkClick r:id="rId19"/>
+                              </pic:cNvPr>
+                              <pic:cNvPicPr/>
+                            </pic:nvPicPr>
+                            <pic:blipFill>
+                              <a:blip r:embed="rId20"/>
+                              <a:stretch>
+                                <a:fillRect/>
+                              </a:stretch>
+                            </pic:blipFill>
+                            <pic:spPr>
+                              <a:xfrm>
+                                <a:off x="0" y="0"/>
+                                <a:ext cx="197485" cy="197485"/>
+                              </a:xfrm>
+                              <a:prstGeom prst="rect">
+                                <a:avLst/>
+                              </a:prstGeom>
+                            </pic:spPr>
+                          </pic:pic>
+                        </a:graphicData>
+                      </a:graphic>
+                    </wp:inline>
+                  </w:drawing>
+                </w:r>
+                <w:r>
+                  <w:rPr>
+                    <w:sz w:val="19"/>
+                    <w:szCs w:val="19"/>
+                  </w:rPr>
+                  <w:t xml:space="preserve">   </w:t>
+                </w:r>
+                <w:r>
+                  <w:rPr>
+                    <w:noProof/>
+                    <w:sz w:val="20"/>
+                    <w:szCs w:val="20"/>
+                    <w:lang w:val="bg-BG" w:eastAsia="bg-BG"/>
+                  </w:rPr>
+                  <w:drawing>
+                    <wp:inline distT="0" distB="0" distL="0" distR="0">
+                      <wp:extent cx="200025" cy="200025"/>
+                      <wp:effectExtent l="0" t="0" r="9525" b="9525"/>
+                      <wp:docPr id="80" name="Picture 80">
+                        <a:hlinkClick xmlns:a="http://schemas.openxmlformats.org/drawingml/2006/main" r:id="rId21"/>
+                      </wp:docPr>
+                      <wp:cNvGraphicFramePr/>
+                      <a:graphic xmlns:a="http://schemas.openxmlformats.org/drawingml/2006/main">
+                        <a:graphicData uri="http://schemas.openxmlformats.org/drawingml/2006/picture">
+                          <pic:pic xmlns:pic="http://schemas.openxmlformats.org/drawingml/2006/picture">
+                            <pic:nvPicPr>
+                              <pic:cNvPr id="102" name="Picture 35">
+                                <a:hlinkClick r:id="rId21"/>
+                              </pic:cNvPr>
+                              <pic:cNvPicPr/>
+                            </pic:nvPicPr>
+                            <pic:blipFill>
+                              <a:blip r:embed="rId22"/>
+                              <a:stretch>
+                                <a:fillRect/>
+                              </a:stretch>
+                            </pic:blipFill>
+                            <pic:spPr>
+                              <a:xfrm>
+                                <a:off x="0" y="0"/>
+                                <a:ext cx="197485" cy="197485"/>
+                              </a:xfrm>
+                              <a:prstGeom prst="rect">
+                                <a:avLst/>
+                              </a:prstGeom>
+                            </pic:spPr>
+                          </pic:pic>
+                        </a:graphicData>
+                      </a:graphic>
+                    </wp:inline>
+                  </w:drawing>
+                </w:r>
+                <w:r>
+                  <w:rPr>
+                    <w:sz w:val="19"/>
+                    <w:szCs w:val="19"/>
+                  </w:rPr>
+                  <w:t xml:space="preserve">   </w:t>
+                </w:r>
+                <w:r>
+                  <w:rPr>
+                    <w:noProof/>
+                    <w:sz w:val="20"/>
+                    <w:szCs w:val="20"/>
+                    <w:lang w:val="bg-BG" w:eastAsia="bg-BG"/>
+                  </w:rPr>
+                  <w:drawing>
+                    <wp:inline distT="0" distB="0" distL="0" distR="0">
+                      <wp:extent cx="200025" cy="200025"/>
+                      <wp:effectExtent l="0" t="0" r="9525" b="9525"/>
+                      <wp:docPr id="81" name="Picture 81">
+                        <a:hlinkClick xmlns:a="http://schemas.openxmlformats.org/drawingml/2006/main" r:id="rId23"/>
+                      </wp:docPr>
+                      <wp:cNvGraphicFramePr/>
+                      <a:graphic xmlns:a="http://schemas.openxmlformats.org/drawingml/2006/main">
+                        <a:graphicData uri="http://schemas.openxmlformats.org/drawingml/2006/picture">
+                          <pic:pic xmlns:pic="http://schemas.openxmlformats.org/drawingml/2006/picture">
+                            <pic:nvPicPr>
+                              <pic:cNvPr id="103" name="Picture 85">
+                                <a:hlinkClick r:id="rId23"/>
+                              </pic:cNvPr>
+                              <pic:cNvPicPr/>
+                            </pic:nvPicPr>
+                            <pic:blipFill>
+                              <a:blip r:embed="rId24"/>
+                              <a:stretch>
+                                <a:fillRect/>
+                              </a:stretch>
+                            </pic:blipFill>
+                            <pic:spPr>
+                              <a:xfrm>
+                                <a:off x="0" y="0"/>
+                                <a:ext cx="197485" cy="197485"/>
+                              </a:xfrm>
+                              <a:prstGeom prst="rect">
+                                <a:avLst/>
+                              </a:prstGeom>
+                            </pic:spPr>
+                          </pic:pic>
+                        </a:graphicData>
+                      </a:graphic>
+                    </wp:inline>
+                  </w:drawing>
+                </w:r>
+              </w:p>
+            </w:txbxContent>
+          </v:textbox>
+        </v:shape>
+      </w:pict>
     </w:r>
   </w:p>
 </w:ftr>
 </file>
 
 <file path=word/footnotes.xml><?xml version="1.0" encoding="utf-8"?>
-<w:footnotes xmlns:wpc="http://schemas.microsoft.com/office/word/2010/wordprocessingCanvas" xmlns:cx="http://schemas.microsoft.com/office/drawing/2014/chartex" xmlns:cx1="http://schemas.microsoft.com/office/drawing/2015/9/8/chartex" xmlns:cx2="http://schemas.microsoft.com/office/drawing/2015/10/21/chartex" xmlns:cx3="http://schemas.microsoft.com/office/drawing/2016/5/9/chartex" xmlns:cx4="http://schemas.microsoft.com/office/drawing/2016/5/10/chartex" xmlns:cx5="http://schemas.microsoft.com/office/drawing/2016/5/11/chartex" xmlns:mc="http://schemas.openxmlformats.org/markup-compatibility/2006" xmlns:o="urn:schemas-microsoft-com:office:office" xmlns:r="http://schemas.openxmlformats.org/officeDocument/2006/relationships" xmlns:m="http://schemas.openxmlformats.org/officeDocument/2006/math" xmlns:v="urn:schemas-microsoft-com:vml" xmlns:wp14="http://schemas.microsoft.com/office/word/2010/wordprocessingDrawing" xmlns:wp="http://schemas.openxmlformats.org/drawingml/2006/wordprocessingDrawing" xmlns:w10="urn:schemas-microsoft-com:office:word" xmlns:w="http://schemas.openxmlformats.org/wordprocessingml/2006/main" xmlns:w14="http://schemas.microsoft.com/office/word/2010/wordml" xmlns:w15="http://schemas.microsoft.com/office/word/2012/wordml" xmlns:w16se="http://schemas.microsoft.com/office/word/2015/wordml/symex" xmlns:wpg="http://schemas.microsoft.com/office/word/2010/wordprocessingGroup" xmlns:wpi="http://schemas.microsoft.com/office/word/2010/wordprocessingInk" xmlns:wne="http://schemas.microsoft.com/office/word/2006/wordml" xmlns:wps="http://schemas.microsoft.com/office/word/2010/wordprocessingShape" mc:Ignorable="w14 w15 w16se wp14">
+<w:footnotes xmlns:ve="http://schemas.openxmlformats.org/markup-compatibility/2006" xmlns:o="urn:schemas-microsoft-com:office:office" xmlns:r="http://schemas.openxmlformats.org/officeDocument/2006/relationships" xmlns:m="http://schemas.openxmlformats.org/officeDocument/2006/math" xmlns:v="urn:schemas-microsoft-com:vml" xmlns:wp="http://schemas.openxmlformats.org/drawingml/2006/wordprocessingDrawing" xmlns:w10="urn:schemas-microsoft-com:office:word" xmlns:w="http://schemas.openxmlformats.org/wordprocessingml/2006/main" xmlns:wne="http://schemas.microsoft.com/office/word/2006/wordml">
   <w:footnote w:type="separator" w:id="-1">
     <w:p>
       <w:pPr>
@@ -2269,10 +1196,10 @@
 </file>
 
 <file path=word/header1.xml><?xml version="1.0" encoding="utf-8"?>
-<w:hdr xmlns:wpc="http://schemas.microsoft.com/office/word/2010/wordprocessingCanvas" xmlns:cx="http://schemas.microsoft.com/office/drawing/2014/chartex" xmlns:cx1="http://schemas.microsoft.com/office/drawing/2015/9/8/chartex" xmlns:cx2="http://schemas.microsoft.com/office/drawing/2015/10/21/chartex" xmlns:cx3="http://schemas.microsoft.com/office/drawing/2016/5/9/chartex" xmlns:cx4="http://schemas.microsoft.com/office/drawing/2016/5/10/chartex" xmlns:cx5="http://schemas.microsoft.com/office/drawing/2016/5/11/chartex" xmlns:mc="http://schemas.openxmlformats.org/markup-compatibility/2006" xmlns:o="urn:schemas-microsoft-com:office:office" xmlns:r="http://schemas.openxmlformats.org/officeDocument/2006/relationships" xmlns:m="http://schemas.openxmlformats.org/officeDocument/2006/math" xmlns:v="urn:schemas-microsoft-com:vml" xmlns:wp14="http://schemas.microsoft.com/office/word/2010/wordprocessingDrawing" xmlns:wp="http://schemas.openxmlformats.org/drawingml/2006/wordprocessingDrawing" xmlns:w10="urn:schemas-microsoft-com:office:word" xmlns:w="http://schemas.openxmlformats.org/wordprocessingml/2006/main" xmlns:w14="http://schemas.microsoft.com/office/word/2010/wordml" xmlns:w15="http://schemas.microsoft.com/office/word/2012/wordml" xmlns:w16se="http://schemas.microsoft.com/office/word/2015/wordml/symex" xmlns:wpg="http://schemas.microsoft.com/office/word/2010/wordprocessingGroup" xmlns:wpi="http://schemas.microsoft.com/office/word/2010/wordprocessingInk" xmlns:wne="http://schemas.microsoft.com/office/word/2006/wordml" xmlns:wps="http://schemas.microsoft.com/office/word/2010/wordprocessingShape" mc:Ignorable="w14 w15 w16se wp14">
+<w:hdr xmlns:ve="http://schemas.openxmlformats.org/markup-compatibility/2006" xmlns:o="urn:schemas-microsoft-com:office:office" xmlns:r="http://schemas.openxmlformats.org/officeDocument/2006/relationships" xmlns:m="http://schemas.openxmlformats.org/officeDocument/2006/math" xmlns:v="urn:schemas-microsoft-com:vml" xmlns:wp="http://schemas.openxmlformats.org/drawingml/2006/wordprocessingDrawing" xmlns:w10="urn:schemas-microsoft-com:office:word" xmlns:w="http://schemas.openxmlformats.org/wordprocessingml/2006/main" xmlns:wne="http://schemas.microsoft.com/office/word/2006/wordml">
   <w:p>
     <w:pPr>
-      <w:pStyle w:val="Header"/>
+      <w:pStyle w:val="a3"/>
       <w:ind w:hanging="1134"/>
     </w:pPr>
   </w:p>
@@ -2280,8 +1207,8 @@
 </file>
 
 <file path=word/numbering.xml><?xml version="1.0" encoding="utf-8"?>
-<w:numbering xmlns:wpc="http://schemas.microsoft.com/office/word/2010/wordprocessingCanvas" xmlns:cx="http://schemas.microsoft.com/office/drawing/2014/chartex" xmlns:cx1="http://schemas.microsoft.com/office/drawing/2015/9/8/chartex" xmlns:cx2="http://schemas.microsoft.com/office/drawing/2015/10/21/chartex" xmlns:cx3="http://schemas.microsoft.com/office/drawing/2016/5/9/chartex" xmlns:cx4="http://schemas.microsoft.com/office/drawing/2016/5/10/chartex" xmlns:cx5="http://schemas.microsoft.com/office/drawing/2016/5/11/chartex" xmlns:mc="http://schemas.openxmlformats.org/markup-compatibility/2006" xmlns:o="urn:schemas-microsoft-com:office:office" xmlns:r="http://schemas.openxmlformats.org/officeDocument/2006/relationships" xmlns:m="http://schemas.openxmlformats.org/officeDocument/2006/math" xmlns:v="urn:schemas-microsoft-com:vml" xmlns:wp14="http://schemas.microsoft.com/office/word/2010/wordprocessingDrawing" xmlns:wp="http://schemas.openxmlformats.org/drawingml/2006/wordprocessingDrawing" xmlns:w10="urn:schemas-microsoft-com:office:word" xmlns:w="http://schemas.openxmlformats.org/wordprocessingml/2006/main" xmlns:w14="http://schemas.microsoft.com/office/word/2010/wordml" xmlns:w15="http://schemas.microsoft.com/office/word/2012/wordml" xmlns:w16se="http://schemas.microsoft.com/office/word/2015/wordml/symex" xmlns:wpg="http://schemas.microsoft.com/office/word/2010/wordprocessingGroup" xmlns:wpi="http://schemas.microsoft.com/office/word/2010/wordprocessingInk" xmlns:wne="http://schemas.microsoft.com/office/word/2006/wordml" xmlns:wps="http://schemas.microsoft.com/office/word/2010/wordprocessingShape" mc:Ignorable="w14 w15 w16se wp14">
-  <w:abstractNum w:abstractNumId="0" w15:restartNumberingAfterBreak="0">
+<w:numbering xmlns:ve="http://schemas.openxmlformats.org/markup-compatibility/2006" xmlns:o="urn:schemas-microsoft-com:office:office" xmlns:r="http://schemas.openxmlformats.org/officeDocument/2006/relationships" xmlns:m="http://schemas.openxmlformats.org/officeDocument/2006/math" xmlns:v="urn:schemas-microsoft-com:vml" xmlns:wp="http://schemas.openxmlformats.org/drawingml/2006/wordprocessingDrawing" xmlns:w10="urn:schemas-microsoft-com:office:word" xmlns:w="http://schemas.openxmlformats.org/wordprocessingml/2006/main" xmlns:wne="http://schemas.microsoft.com/office/word/2006/wordml">
+  <w:abstractNum w:abstractNumId="0">
     <w:nsid w:val="03660397"/>
     <w:multiLevelType w:val="hybridMultilevel"/>
     <w:tmpl w:val="F49E027E"/>
@@ -2394,7 +1321,7 @@
       </w:rPr>
     </w:lvl>
   </w:abstractNum>
-  <w:abstractNum w:abstractNumId="1" w15:restartNumberingAfterBreak="0">
+  <w:abstractNum w:abstractNumId="1">
     <w:nsid w:val="04E60920"/>
     <w:multiLevelType w:val="hybridMultilevel"/>
     <w:tmpl w:val="9DB0F662"/>
@@ -2507,7 +1434,7 @@
       </w:rPr>
     </w:lvl>
   </w:abstractNum>
-  <w:abstractNum w:abstractNumId="2" w15:restartNumberingAfterBreak="0">
+  <w:abstractNum w:abstractNumId="2">
     <w:nsid w:val="09CC0A06"/>
     <w:multiLevelType w:val="hybridMultilevel"/>
     <w:tmpl w:val="97645EE4"/>
@@ -2620,7 +1547,7 @@
       </w:rPr>
     </w:lvl>
   </w:abstractNum>
-  <w:abstractNum w:abstractNumId="3" w15:restartNumberingAfterBreak="0">
+  <w:abstractNum w:abstractNumId="3">
     <w:nsid w:val="09D14892"/>
     <w:multiLevelType w:val="hybridMultilevel"/>
     <w:tmpl w:val="AB0EC314"/>
@@ -2733,7 +1660,7 @@
       </w:rPr>
     </w:lvl>
   </w:abstractNum>
-  <w:abstractNum w:abstractNumId="4" w15:restartNumberingAfterBreak="0">
+  <w:abstractNum w:abstractNumId="4">
     <w:nsid w:val="0BA72A7F"/>
     <w:multiLevelType w:val="hybridMultilevel"/>
     <w:tmpl w:val="F5DCBC6E"/>
@@ -2846,7 +1773,7 @@
       </w:rPr>
     </w:lvl>
   </w:abstractNum>
-  <w:abstractNum w:abstractNumId="5" w15:restartNumberingAfterBreak="0">
+  <w:abstractNum w:abstractNumId="5">
     <w:nsid w:val="0BCB1966"/>
     <w:multiLevelType w:val="hybridMultilevel"/>
     <w:tmpl w:val="288856D8"/>
@@ -2959,7 +1886,7 @@
       </w:rPr>
     </w:lvl>
   </w:abstractNum>
-  <w:abstractNum w:abstractNumId="6" w15:restartNumberingAfterBreak="0">
+  <w:abstractNum w:abstractNumId="6">
     <w:nsid w:val="0BE3415D"/>
     <w:multiLevelType w:val="hybridMultilevel"/>
     <w:tmpl w:val="777A2200"/>
@@ -3072,7 +1999,7 @@
       </w:rPr>
     </w:lvl>
   </w:abstractNum>
-  <w:abstractNum w:abstractNumId="7" w15:restartNumberingAfterBreak="0">
+  <w:abstractNum w:abstractNumId="7">
     <w:nsid w:val="12D46FE6"/>
     <w:multiLevelType w:val="hybridMultilevel"/>
     <w:tmpl w:val="2E189FDA"/>
@@ -3185,14 +2112,14 @@
       </w:rPr>
     </w:lvl>
   </w:abstractNum>
-  <w:abstractNum w:abstractNumId="8" w15:restartNumberingAfterBreak="0">
+  <w:abstractNum w:abstractNumId="8">
     <w:nsid w:val="13A00DEC"/>
     <w:multiLevelType w:val="hybridMultilevel"/>
     <w:tmpl w:val="A9E40BD8"/>
     <w:lvl w:ilvl="0" w:tplc="A0E28166">
       <w:start w:val="1"/>
       <w:numFmt w:val="decimal"/>
-      <w:pStyle w:val="Heading2"/>
+      <w:pStyle w:val="2"/>
       <w:lvlText w:val="%1."/>
       <w:lvlJc w:val="left"/>
       <w:pPr>
@@ -3272,7 +2199,7 @@
       </w:pPr>
     </w:lvl>
   </w:abstractNum>
-  <w:abstractNum w:abstractNumId="9" w15:restartNumberingAfterBreak="0">
+  <w:abstractNum w:abstractNumId="9">
     <w:nsid w:val="15690B01"/>
     <w:multiLevelType w:val="hybridMultilevel"/>
     <w:tmpl w:val="9A264372"/>
@@ -3385,7 +2312,7 @@
       </w:rPr>
     </w:lvl>
   </w:abstractNum>
-  <w:abstractNum w:abstractNumId="10" w15:restartNumberingAfterBreak="0">
+  <w:abstractNum w:abstractNumId="10">
     <w:nsid w:val="1D493FFD"/>
     <w:multiLevelType w:val="hybridMultilevel"/>
     <w:tmpl w:val="0E3678B6"/>
@@ -3498,7 +2425,7 @@
       </w:rPr>
     </w:lvl>
   </w:abstractNum>
-  <w:abstractNum w:abstractNumId="11" w15:restartNumberingAfterBreak="0">
+  <w:abstractNum w:abstractNumId="11">
     <w:nsid w:val="1DAD2515"/>
     <w:multiLevelType w:val="hybridMultilevel"/>
     <w:tmpl w:val="9C1E9A04"/>
@@ -3611,7 +2538,7 @@
       </w:rPr>
     </w:lvl>
   </w:abstractNum>
-  <w:abstractNum w:abstractNumId="12" w15:restartNumberingAfterBreak="0">
+  <w:abstractNum w:abstractNumId="12">
     <w:nsid w:val="1E294BE1"/>
     <w:multiLevelType w:val="hybridMultilevel"/>
     <w:tmpl w:val="7834EAF6"/>
@@ -3724,7 +2651,7 @@
       </w:rPr>
     </w:lvl>
   </w:abstractNum>
-  <w:abstractNum w:abstractNumId="13" w15:restartNumberingAfterBreak="0">
+  <w:abstractNum w:abstractNumId="13">
     <w:nsid w:val="22CD3F94"/>
     <w:multiLevelType w:val="hybridMultilevel"/>
     <w:tmpl w:val="A044FDFA"/>
@@ -3810,7 +2737,7 @@
       </w:pPr>
     </w:lvl>
   </w:abstractNum>
-  <w:abstractNum w:abstractNumId="14" w15:restartNumberingAfterBreak="0">
+  <w:abstractNum w:abstractNumId="14">
     <w:nsid w:val="26413526"/>
     <w:multiLevelType w:val="hybridMultilevel"/>
     <w:tmpl w:val="A1B4F3F4"/>
@@ -3896,7 +2823,7 @@
       </w:pPr>
     </w:lvl>
   </w:abstractNum>
-  <w:abstractNum w:abstractNumId="15" w15:restartNumberingAfterBreak="0">
+  <w:abstractNum w:abstractNumId="15">
     <w:nsid w:val="2A5C4A9A"/>
     <w:multiLevelType w:val="hybridMultilevel"/>
     <w:tmpl w:val="4FEA21EE"/>
@@ -4009,7 +2936,7 @@
       </w:rPr>
     </w:lvl>
   </w:abstractNum>
-  <w:abstractNum w:abstractNumId="16" w15:restartNumberingAfterBreak="0">
+  <w:abstractNum w:abstractNumId="16">
     <w:nsid w:val="2FE351EB"/>
     <w:multiLevelType w:val="hybridMultilevel"/>
     <w:tmpl w:val="D4402126"/>
@@ -4122,7 +3049,7 @@
       </w:rPr>
     </w:lvl>
   </w:abstractNum>
-  <w:abstractNum w:abstractNumId="17" w15:restartNumberingAfterBreak="0">
+  <w:abstractNum w:abstractNumId="17">
     <w:nsid w:val="31D7486F"/>
     <w:multiLevelType w:val="hybridMultilevel"/>
     <w:tmpl w:val="358A5318"/>
@@ -4235,7 +3162,7 @@
       </w:rPr>
     </w:lvl>
   </w:abstractNum>
-  <w:abstractNum w:abstractNumId="18" w15:restartNumberingAfterBreak="0">
+  <w:abstractNum w:abstractNumId="18">
     <w:nsid w:val="366A50D4"/>
     <w:multiLevelType w:val="hybridMultilevel"/>
     <w:tmpl w:val="17149852"/>
@@ -4348,7 +3275,7 @@
       </w:rPr>
     </w:lvl>
   </w:abstractNum>
-  <w:abstractNum w:abstractNumId="19" w15:restartNumberingAfterBreak="0">
+  <w:abstractNum w:abstractNumId="19">
     <w:nsid w:val="366F7298"/>
     <w:multiLevelType w:val="hybridMultilevel"/>
     <w:tmpl w:val="063ED170"/>
@@ -4461,7 +3388,7 @@
       </w:rPr>
     </w:lvl>
   </w:abstractNum>
-  <w:abstractNum w:abstractNumId="20" w15:restartNumberingAfterBreak="0">
+  <w:abstractNum w:abstractNumId="20">
     <w:nsid w:val="367013FC"/>
     <w:multiLevelType w:val="hybridMultilevel"/>
     <w:tmpl w:val="AA808922"/>
@@ -4550,7 +3477,7 @@
       </w:pPr>
     </w:lvl>
   </w:abstractNum>
-  <w:abstractNum w:abstractNumId="21" w15:restartNumberingAfterBreak="0">
+  <w:abstractNum w:abstractNumId="21">
     <w:nsid w:val="385C6CB3"/>
     <w:multiLevelType w:val="hybridMultilevel"/>
     <w:tmpl w:val="C1C67C5C"/>
@@ -4663,7 +3590,7 @@
       </w:rPr>
     </w:lvl>
   </w:abstractNum>
-  <w:abstractNum w:abstractNumId="22" w15:restartNumberingAfterBreak="0">
+  <w:abstractNum w:abstractNumId="22">
     <w:nsid w:val="3ED81960"/>
     <w:multiLevelType w:val="hybridMultilevel"/>
     <w:tmpl w:val="23D06248"/>
@@ -4776,7 +3703,7 @@
       </w:rPr>
     </w:lvl>
   </w:abstractNum>
-  <w:abstractNum w:abstractNumId="23" w15:restartNumberingAfterBreak="0">
+  <w:abstractNum w:abstractNumId="23">
     <w:nsid w:val="403D14F5"/>
     <w:multiLevelType w:val="hybridMultilevel"/>
     <w:tmpl w:val="40B0FF00"/>
@@ -4889,7 +3816,7 @@
       </w:rPr>
     </w:lvl>
   </w:abstractNum>
-  <w:abstractNum w:abstractNumId="24" w15:restartNumberingAfterBreak="0">
+  <w:abstractNum w:abstractNumId="24">
     <w:nsid w:val="420E53A2"/>
     <w:multiLevelType w:val="hybridMultilevel"/>
     <w:tmpl w:val="5C384868"/>
@@ -5002,7 +3929,7 @@
       </w:rPr>
     </w:lvl>
   </w:abstractNum>
-  <w:abstractNum w:abstractNumId="25" w15:restartNumberingAfterBreak="0">
+  <w:abstractNum w:abstractNumId="25">
     <w:nsid w:val="46003049"/>
     <w:multiLevelType w:val="hybridMultilevel"/>
     <w:tmpl w:val="605867C2"/>
@@ -5115,7 +4042,7 @@
       </w:rPr>
     </w:lvl>
   </w:abstractNum>
-  <w:abstractNum w:abstractNumId="26" w15:restartNumberingAfterBreak="0">
+  <w:abstractNum w:abstractNumId="26">
     <w:nsid w:val="4F5B2890"/>
     <w:multiLevelType w:val="hybridMultilevel"/>
     <w:tmpl w:val="9FAE4850"/>
@@ -5228,7 +4155,7 @@
       </w:rPr>
     </w:lvl>
   </w:abstractNum>
-  <w:abstractNum w:abstractNumId="27" w15:restartNumberingAfterBreak="0">
+  <w:abstractNum w:abstractNumId="27">
     <w:nsid w:val="513106DB"/>
     <w:multiLevelType w:val="hybridMultilevel"/>
     <w:tmpl w:val="5818F7EA"/>
@@ -5341,7 +4268,7 @@
       </w:rPr>
     </w:lvl>
   </w:abstractNum>
-  <w:abstractNum w:abstractNumId="28" w15:restartNumberingAfterBreak="0">
+  <w:abstractNum w:abstractNumId="28">
     <w:nsid w:val="51712A2F"/>
     <w:multiLevelType w:val="hybridMultilevel"/>
     <w:tmpl w:val="2B0A6FF2"/>
@@ -5454,7 +4381,7 @@
       </w:rPr>
     </w:lvl>
   </w:abstractNum>
-  <w:abstractNum w:abstractNumId="29" w15:restartNumberingAfterBreak="0">
+  <w:abstractNum w:abstractNumId="29">
     <w:nsid w:val="53B45493"/>
     <w:multiLevelType w:val="hybridMultilevel"/>
     <w:tmpl w:val="A7F0390A"/>
@@ -5567,7 +4494,7 @@
       </w:rPr>
     </w:lvl>
   </w:abstractNum>
-  <w:abstractNum w:abstractNumId="30" w15:restartNumberingAfterBreak="0">
+  <w:abstractNum w:abstractNumId="30">
     <w:nsid w:val="5507266E"/>
     <w:multiLevelType w:val="hybridMultilevel"/>
     <w:tmpl w:val="22522E3A"/>
@@ -5680,7 +4607,7 @@
       </w:rPr>
     </w:lvl>
   </w:abstractNum>
-  <w:abstractNum w:abstractNumId="31" w15:restartNumberingAfterBreak="0">
+  <w:abstractNum w:abstractNumId="31">
     <w:nsid w:val="55990837"/>
     <w:multiLevelType w:val="hybridMultilevel"/>
     <w:tmpl w:val="960254F8"/>
@@ -5793,7 +4720,7 @@
       </w:rPr>
     </w:lvl>
   </w:abstractNum>
-  <w:abstractNum w:abstractNumId="32" w15:restartNumberingAfterBreak="0">
+  <w:abstractNum w:abstractNumId="32">
     <w:nsid w:val="57BA43C9"/>
     <w:multiLevelType w:val="hybridMultilevel"/>
     <w:tmpl w:val="80CEEEBC"/>
@@ -5906,7 +4833,7 @@
       </w:rPr>
     </w:lvl>
   </w:abstractNum>
-  <w:abstractNum w:abstractNumId="33" w15:restartNumberingAfterBreak="0">
+  <w:abstractNum w:abstractNumId="33">
     <w:nsid w:val="5E424358"/>
     <w:multiLevelType w:val="hybridMultilevel"/>
     <w:tmpl w:val="B4E8BE36"/>
@@ -6019,7 +4946,7 @@
       </w:rPr>
     </w:lvl>
   </w:abstractNum>
-  <w:abstractNum w:abstractNumId="34" w15:restartNumberingAfterBreak="0">
+  <w:abstractNum w:abstractNumId="34">
     <w:nsid w:val="5F9A715F"/>
     <w:multiLevelType w:val="hybridMultilevel"/>
     <w:tmpl w:val="4B26630C"/>
@@ -6132,7 +5059,7 @@
       </w:rPr>
     </w:lvl>
   </w:abstractNum>
-  <w:abstractNum w:abstractNumId="35" w15:restartNumberingAfterBreak="0">
+  <w:abstractNum w:abstractNumId="35">
     <w:nsid w:val="63934FC4"/>
     <w:multiLevelType w:val="hybridMultilevel"/>
     <w:tmpl w:val="B4687136"/>
@@ -6245,7 +5172,7 @@
       </w:rPr>
     </w:lvl>
   </w:abstractNum>
-  <w:abstractNum w:abstractNumId="36" w15:restartNumberingAfterBreak="0">
+  <w:abstractNum w:abstractNumId="36">
     <w:nsid w:val="67CF4179"/>
     <w:multiLevelType w:val="hybridMultilevel"/>
     <w:tmpl w:val="0464CDD6"/>
@@ -6358,7 +5285,7 @@
       </w:rPr>
     </w:lvl>
   </w:abstractNum>
-  <w:abstractNum w:abstractNumId="37" w15:restartNumberingAfterBreak="0">
+  <w:abstractNum w:abstractNumId="37">
     <w:nsid w:val="70AE2479"/>
     <w:multiLevelType w:val="hybridMultilevel"/>
     <w:tmpl w:val="D1A8D680"/>
@@ -6471,7 +5398,7 @@
       </w:rPr>
     </w:lvl>
   </w:abstractNum>
-  <w:abstractNum w:abstractNumId="38" w15:restartNumberingAfterBreak="0">
+  <w:abstractNum w:abstractNumId="38">
     <w:nsid w:val="7A0155B4"/>
     <w:multiLevelType w:val="hybridMultilevel"/>
     <w:tmpl w:val="581A57DA"/>
@@ -6584,7 +5511,7 @@
       </w:rPr>
     </w:lvl>
   </w:abstractNum>
-  <w:abstractNum w:abstractNumId="39" w15:restartNumberingAfterBreak="0">
+  <w:abstractNum w:abstractNumId="39">
     <w:nsid w:val="7B4B2D33"/>
     <w:multiLevelType w:val="hybridMultilevel"/>
     <w:tmpl w:val="B3F2E190"/>
@@ -6848,7 +5775,7 @@
 </file>
 
 <file path=word/styles.xml><?xml version="1.0" encoding="utf-8"?>
-<w:styles xmlns:mc="http://schemas.openxmlformats.org/markup-compatibility/2006" xmlns:r="http://schemas.openxmlformats.org/officeDocument/2006/relationships" xmlns:w="http://schemas.openxmlformats.org/wordprocessingml/2006/main" xmlns:w14="http://schemas.microsoft.com/office/word/2010/wordml" xmlns:w15="http://schemas.microsoft.com/office/word/2012/wordml" xmlns:w16se="http://schemas.microsoft.com/office/word/2015/wordml/symex" mc:Ignorable="w14 w15 w16se">
+<w:styles xmlns:r="http://schemas.openxmlformats.org/officeDocument/2006/relationships" xmlns:w="http://schemas.openxmlformats.org/wordprocessingml/2006/main">
   <w:docDefaults>
     <w:rPrDefault>
       <w:rPr>
@@ -6864,383 +5791,146 @@
       </w:pPr>
     </w:pPrDefault>
   </w:docDefaults>
-  <w:latentStyles w:defLockedState="0" w:defUIPriority="99" w:defSemiHidden="0" w:defUnhideWhenUsed="0" w:defQFormat="0" w:count="374">
-    <w:lsdException w:name="Normal" w:uiPriority="0" w:qFormat="1"/>
-    <w:lsdException w:name="heading 1" w:uiPriority="9" w:qFormat="1"/>
-    <w:lsdException w:name="heading 2" w:semiHidden="1" w:uiPriority="9" w:unhideWhenUsed="1" w:qFormat="1"/>
-    <w:lsdException w:name="heading 3" w:semiHidden="1" w:uiPriority="9" w:unhideWhenUsed="1" w:qFormat="1"/>
-    <w:lsdException w:name="heading 4" w:semiHidden="1" w:uiPriority="9" w:unhideWhenUsed="1" w:qFormat="1"/>
-    <w:lsdException w:name="heading 5" w:semiHidden="1" w:uiPriority="9" w:unhideWhenUsed="1" w:qFormat="1"/>
-    <w:lsdException w:name="heading 6" w:semiHidden="1" w:uiPriority="9" w:unhideWhenUsed="1" w:qFormat="1"/>
-    <w:lsdException w:name="heading 7" w:semiHidden="1" w:uiPriority="9" w:unhideWhenUsed="1" w:qFormat="1"/>
-    <w:lsdException w:name="heading 8" w:semiHidden="1" w:uiPriority="9" w:unhideWhenUsed="1" w:qFormat="1"/>
-    <w:lsdException w:name="heading 9" w:semiHidden="1" w:uiPriority="9" w:unhideWhenUsed="1" w:qFormat="1"/>
-    <w:lsdException w:name="index 1" w:semiHidden="1" w:unhideWhenUsed="1"/>
-    <w:lsdException w:name="index 2" w:semiHidden="1" w:unhideWhenUsed="1"/>
-    <w:lsdException w:name="index 3" w:semiHidden="1" w:unhideWhenUsed="1"/>
-    <w:lsdException w:name="index 4" w:semiHidden="1" w:unhideWhenUsed="1"/>
-    <w:lsdException w:name="index 5" w:semiHidden="1" w:unhideWhenUsed="1"/>
-    <w:lsdException w:name="index 6" w:semiHidden="1" w:unhideWhenUsed="1"/>
-    <w:lsdException w:name="index 7" w:semiHidden="1" w:unhideWhenUsed="1"/>
-    <w:lsdException w:name="index 8" w:semiHidden="1" w:unhideWhenUsed="1"/>
-    <w:lsdException w:name="index 9" w:semiHidden="1" w:unhideWhenUsed="1"/>
-    <w:lsdException w:name="toc 1" w:semiHidden="1" w:uiPriority="39" w:unhideWhenUsed="1"/>
-    <w:lsdException w:name="toc 2" w:semiHidden="1" w:uiPriority="39" w:unhideWhenUsed="1"/>
-    <w:lsdException w:name="toc 3" w:semiHidden="1" w:uiPriority="39" w:unhideWhenUsed="1"/>
-    <w:lsdException w:name="toc 4" w:semiHidden="1" w:uiPriority="39" w:unhideWhenUsed="1"/>
-    <w:lsdException w:name="toc 5" w:semiHidden="1" w:uiPriority="39" w:unhideWhenUsed="1"/>
-    <w:lsdException w:name="toc 6" w:semiHidden="1" w:uiPriority="39" w:unhideWhenUsed="1"/>
-    <w:lsdException w:name="toc 7" w:semiHidden="1" w:uiPriority="39" w:unhideWhenUsed="1"/>
-    <w:lsdException w:name="toc 8" w:semiHidden="1" w:uiPriority="39" w:unhideWhenUsed="1"/>
-    <w:lsdException w:name="toc 9" w:semiHidden="1" w:uiPriority="39" w:unhideWhenUsed="1"/>
-    <w:lsdException w:name="Normal Indent" w:semiHidden="1" w:unhideWhenUsed="1"/>
-    <w:lsdException w:name="footnote text" w:semiHidden="1" w:unhideWhenUsed="1"/>
-    <w:lsdException w:name="annotation text" w:semiHidden="1" w:unhideWhenUsed="1"/>
-    <w:lsdException w:name="header" w:semiHidden="1" w:unhideWhenUsed="1"/>
-    <w:lsdException w:name="footer" w:semiHidden="1" w:unhideWhenUsed="1"/>
-    <w:lsdException w:name="index heading" w:semiHidden="1" w:unhideWhenUsed="1"/>
-    <w:lsdException w:name="caption" w:semiHidden="1" w:uiPriority="35" w:unhideWhenUsed="1" w:qFormat="1"/>
-    <w:lsdException w:name="table of figures" w:semiHidden="1" w:unhideWhenUsed="1"/>
-    <w:lsdException w:name="envelope address" w:semiHidden="1" w:unhideWhenUsed="1"/>
-    <w:lsdException w:name="envelope return" w:semiHidden="1" w:unhideWhenUsed="1"/>
-    <w:lsdException w:name="footnote reference" w:semiHidden="1" w:unhideWhenUsed="1"/>
-    <w:lsdException w:name="annotation reference" w:semiHidden="1" w:unhideWhenUsed="1"/>
-    <w:lsdException w:name="line number" w:semiHidden="1" w:unhideWhenUsed="1"/>
-    <w:lsdException w:name="page number" w:semiHidden="1" w:unhideWhenUsed="1"/>
-    <w:lsdException w:name="endnote reference" w:semiHidden="1" w:unhideWhenUsed="1"/>
-    <w:lsdException w:name="endnote text" w:semiHidden="1" w:unhideWhenUsed="1"/>
-    <w:lsdException w:name="table of authorities" w:semiHidden="1" w:unhideWhenUsed="1"/>
-    <w:lsdException w:name="macro" w:semiHidden="1" w:unhideWhenUsed="1"/>
-    <w:lsdException w:name="toa heading" w:semiHidden="1" w:unhideWhenUsed="1"/>
-    <w:lsdException w:name="List" w:semiHidden="1" w:unhideWhenUsed="1"/>
-    <w:lsdException w:name="List Bullet" w:semiHidden="1" w:unhideWhenUsed="1"/>
-    <w:lsdException w:name="List Number" w:semiHidden="1" w:unhideWhenUsed="1"/>
-    <w:lsdException w:name="List 2" w:semiHidden="1" w:unhideWhenUsed="1"/>
-    <w:lsdException w:name="List 3" w:semiHidden="1" w:unhideWhenUsed="1"/>
-    <w:lsdException w:name="List 4" w:semiHidden="1" w:unhideWhenUsed="1"/>
-    <w:lsdException w:name="List 5" w:semiHidden="1" w:unhideWhenUsed="1"/>
-    <w:lsdException w:name="List Bullet 2" w:semiHidden="1" w:unhideWhenUsed="1"/>
-    <w:lsdException w:name="List Bullet 3" w:semiHidden="1" w:unhideWhenUsed="1"/>
-    <w:lsdException w:name="List Bullet 4" w:semiHidden="1" w:unhideWhenUsed="1"/>
-    <w:lsdException w:name="List Bullet 5" w:semiHidden="1" w:unhideWhenUsed="1"/>
-    <w:lsdException w:name="List Number 2" w:semiHidden="1" w:unhideWhenUsed="1"/>
-    <w:lsdException w:name="List Number 3" w:semiHidden="1" w:unhideWhenUsed="1"/>
-    <w:lsdException w:name="List Number 4" w:semiHidden="1" w:unhideWhenUsed="1"/>
-    <w:lsdException w:name="List Number 5" w:semiHidden="1" w:unhideWhenUsed="1"/>
-    <w:lsdException w:name="Title" w:uiPriority="10"/>
-    <w:lsdException w:name="Closing" w:semiHidden="1" w:unhideWhenUsed="1"/>
-    <w:lsdException w:name="Signature" w:semiHidden="1" w:unhideWhenUsed="1"/>
-    <w:lsdException w:name="Default Paragraph Font" w:semiHidden="1" w:uiPriority="1" w:unhideWhenUsed="1"/>
-    <w:lsdException w:name="Body Text" w:semiHidden="1" w:unhideWhenUsed="1"/>
-    <w:lsdException w:name="Body Text Indent" w:semiHidden="1" w:unhideWhenUsed="1"/>
-    <w:lsdException w:name="List Continue" w:semiHidden="1" w:unhideWhenUsed="1"/>
-    <w:lsdException w:name="List Continue 2" w:semiHidden="1" w:unhideWhenUsed="1"/>
-    <w:lsdException w:name="List Continue 3" w:semiHidden="1" w:unhideWhenUsed="1"/>
-    <w:lsdException w:name="List Continue 4" w:semiHidden="1" w:unhideWhenUsed="1"/>
-    <w:lsdException w:name="List Continue 5" w:semiHidden="1" w:unhideWhenUsed="1"/>
-    <w:lsdException w:name="Message Header" w:semiHidden="1" w:unhideWhenUsed="1"/>
-    <w:lsdException w:name="Subtitle" w:uiPriority="11"/>
-    <w:lsdException w:name="Salutation" w:semiHidden="1" w:unhideWhenUsed="1"/>
-    <w:lsdException w:name="Date" w:semiHidden="1" w:unhideWhenUsed="1"/>
-    <w:lsdException w:name="Body Text First Indent" w:semiHidden="1" w:unhideWhenUsed="1"/>
-    <w:lsdException w:name="Body Text First Indent 2" w:semiHidden="1" w:unhideWhenUsed="1"/>
-    <w:lsdException w:name="Note Heading" w:semiHidden="1" w:unhideWhenUsed="1"/>
-    <w:lsdException w:name="Body Text 2" w:semiHidden="1" w:unhideWhenUsed="1"/>
-    <w:lsdException w:name="Body Text 3" w:semiHidden="1" w:unhideWhenUsed="1"/>
-    <w:lsdException w:name="Body Text Indent 2" w:semiHidden="1" w:unhideWhenUsed="1"/>
-    <w:lsdException w:name="Body Text Indent 3" w:semiHidden="1" w:unhideWhenUsed="1"/>
-    <w:lsdException w:name="Block Text" w:semiHidden="1" w:unhideWhenUsed="1"/>
-    <w:lsdException w:name="Hyperlink" w:semiHidden="1" w:unhideWhenUsed="1"/>
-    <w:lsdException w:name="FollowedHyperlink" w:semiHidden="1" w:unhideWhenUsed="1"/>
-    <w:lsdException w:name="Strong" w:uiPriority="22" w:qFormat="1"/>
-    <w:lsdException w:name="Emphasis" w:uiPriority="20"/>
-    <w:lsdException w:name="Document Map" w:semiHidden="1" w:unhideWhenUsed="1"/>
-    <w:lsdException w:name="Plain Text" w:semiHidden="1" w:unhideWhenUsed="1"/>
-    <w:lsdException w:name="E-mail Signature" w:semiHidden="1" w:unhideWhenUsed="1"/>
-    <w:lsdException w:name="HTML Top of Form" w:semiHidden="1" w:unhideWhenUsed="1"/>
-    <w:lsdException w:name="HTML Bottom of Form" w:semiHidden="1" w:unhideWhenUsed="1"/>
-    <w:lsdException w:name="Normal (Web)" w:semiHidden="1" w:unhideWhenUsed="1"/>
-    <w:lsdException w:name="HTML Acronym" w:semiHidden="1" w:unhideWhenUsed="1"/>
-    <w:lsdException w:name="HTML Address" w:semiHidden="1" w:unhideWhenUsed="1"/>
-    <w:lsdException w:name="HTML Cite" w:semiHidden="1" w:unhideWhenUsed="1"/>
-    <w:lsdException w:name="HTML Code" w:semiHidden="1" w:unhideWhenUsed="1"/>
-    <w:lsdException w:name="HTML Definition" w:semiHidden="1" w:unhideWhenUsed="1"/>
-    <w:lsdException w:name="HTML Keyboard" w:semiHidden="1" w:unhideWhenUsed="1"/>
-    <w:lsdException w:name="HTML Preformatted" w:semiHidden="1" w:unhideWhenUsed="1"/>
-    <w:lsdException w:name="HTML Sample" w:semiHidden="1" w:unhideWhenUsed="1"/>
-    <w:lsdException w:name="HTML Typewriter" w:semiHidden="1" w:unhideWhenUsed="1"/>
-    <w:lsdException w:name="HTML Variable" w:semiHidden="1" w:unhideWhenUsed="1"/>
-    <w:lsdException w:name="Normal Table" w:semiHidden="1" w:unhideWhenUsed="1"/>
-    <w:lsdException w:name="annotation subject" w:semiHidden="1" w:unhideWhenUsed="1"/>
-    <w:lsdException w:name="No List" w:semiHidden="1" w:unhideWhenUsed="1"/>
-    <w:lsdException w:name="Outline List 1" w:semiHidden="1" w:unhideWhenUsed="1"/>
-    <w:lsdException w:name="Outline List 2" w:semiHidden="1" w:unhideWhenUsed="1"/>
-    <w:lsdException w:name="Outline List 3" w:semiHidden="1" w:unhideWhenUsed="1"/>
-    <w:lsdException w:name="Table Simple 1" w:semiHidden="1" w:unhideWhenUsed="1"/>
-    <w:lsdException w:name="Table Simple 2" w:semiHidden="1" w:unhideWhenUsed="1"/>
-    <w:lsdException w:name="Table Simple 3" w:semiHidden="1" w:unhideWhenUsed="1"/>
-    <w:lsdException w:name="Table Classic 1" w:semiHidden="1" w:unhideWhenUsed="1"/>
-    <w:lsdException w:name="Table Classic 2" w:semiHidden="1" w:unhideWhenUsed="1"/>
-    <w:lsdException w:name="Table Classic 3" w:semiHidden="1" w:unhideWhenUsed="1"/>
-    <w:lsdException w:name="Table Classic 4" w:semiHidden="1" w:unhideWhenUsed="1"/>
-    <w:lsdException w:name="Table Colorful 1" w:semiHidden="1" w:unhideWhenUsed="1"/>
-    <w:lsdException w:name="Table Colorful 2" w:semiHidden="1" w:unhideWhenUsed="1"/>
-    <w:lsdException w:name="Table Colorful 3" w:semiHidden="1" w:unhideWhenUsed="1"/>
-    <w:lsdException w:name="Table Columns 1" w:semiHidden="1" w:unhideWhenUsed="1"/>
-    <w:lsdException w:name="Table Columns 2" w:semiHidden="1" w:unhideWhenUsed="1"/>
-    <w:lsdException w:name="Table Columns 3" w:semiHidden="1" w:unhideWhenUsed="1"/>
-    <w:lsdException w:name="Table Columns 4" w:semiHidden="1" w:unhideWhenUsed="1"/>
-    <w:lsdException w:name="Table Columns 5" w:semiHidden="1" w:unhideWhenUsed="1"/>
-    <w:lsdException w:name="Table Grid 1" w:semiHidden="1" w:unhideWhenUsed="1"/>
-    <w:lsdException w:name="Table Grid 2" w:semiHidden="1" w:unhideWhenUsed="1"/>
-    <w:lsdException w:name="Table Grid 3" w:semiHidden="1" w:unhideWhenUsed="1"/>
-    <w:lsdException w:name="Table Grid 4" w:semiHidden="1" w:unhideWhenUsed="1"/>
-    <w:lsdException w:name="Table Grid 5" w:semiHidden="1" w:unhideWhenUsed="1"/>
-    <w:lsdException w:name="Table Grid 6" w:semiHidden="1" w:unhideWhenUsed="1"/>
-    <w:lsdException w:name="Table Grid 7" w:semiHidden="1" w:unhideWhenUsed="1"/>
-    <w:lsdException w:name="Table Grid 8" w:semiHidden="1" w:unhideWhenUsed="1"/>
-    <w:lsdException w:name="Table List 1" w:semiHidden="1" w:unhideWhenUsed="1"/>
-    <w:lsdException w:name="Table List 2" w:semiHidden="1" w:unhideWhenUsed="1"/>
-    <w:lsdException w:name="Table List 3" w:semiHidden="1" w:unhideWhenUsed="1"/>
-    <w:lsdException w:name="Table List 4" w:semiHidden="1" w:unhideWhenUsed="1"/>
-    <w:lsdException w:name="Table List 5" w:semiHidden="1" w:unhideWhenUsed="1"/>
-    <w:lsdException w:name="Table List 6" w:semiHidden="1" w:unhideWhenUsed="1"/>
-    <w:lsdException w:name="Table List 7" w:semiHidden="1" w:unhideWhenUsed="1"/>
-    <w:lsdException w:name="Table List 8" w:semiHidden="1" w:unhideWhenUsed="1"/>
-    <w:lsdException w:name="Table 3D effects 1" w:semiHidden="1" w:unhideWhenUsed="1"/>
-    <w:lsdException w:name="Table 3D effects 2" w:semiHidden="1" w:unhideWhenUsed="1"/>
-    <w:lsdException w:name="Table 3D effects 3" w:semiHidden="1" w:unhideWhenUsed="1"/>
-    <w:lsdException w:name="Table Contemporary" w:semiHidden="1" w:unhideWhenUsed="1"/>
-    <w:lsdException w:name="Table Elegant" w:semiHidden="1" w:unhideWhenUsed="1"/>
-    <w:lsdException w:name="Table Professional" w:semiHidden="1" w:unhideWhenUsed="1"/>
-    <w:lsdException w:name="Table Subtle 1" w:semiHidden="1" w:unhideWhenUsed="1"/>
-    <w:lsdException w:name="Table Subtle 2" w:semiHidden="1" w:unhideWhenUsed="1"/>
-    <w:lsdException w:name="Table Web 1" w:semiHidden="1" w:unhideWhenUsed="1"/>
-    <w:lsdException w:name="Table Web 2" w:semiHidden="1" w:unhideWhenUsed="1"/>
-    <w:lsdException w:name="Table Web 3" w:semiHidden="1" w:unhideWhenUsed="1"/>
-    <w:lsdException w:name="Balloon Text" w:semiHidden="1" w:unhideWhenUsed="1"/>
-    <w:lsdException w:name="Table Grid" w:uiPriority="59"/>
-    <w:lsdException w:name="Table Theme" w:semiHidden="1" w:unhideWhenUsed="1"/>
-    <w:lsdException w:name="Placeholder Text" w:semiHidden="1"/>
-    <w:lsdException w:name="No Spacing" w:uiPriority="1"/>
-    <w:lsdException w:name="Light Shading" w:uiPriority="60"/>
-    <w:lsdException w:name="Light List" w:uiPriority="61"/>
-    <w:lsdException w:name="Light Grid" w:uiPriority="62"/>
-    <w:lsdException w:name="Medium Shading 1" w:uiPriority="63"/>
-    <w:lsdException w:name="Medium Shading 2" w:uiPriority="64"/>
-    <w:lsdException w:name="Medium List 1" w:uiPriority="65"/>
-    <w:lsdException w:name="Medium List 2" w:uiPriority="66"/>
-    <w:lsdException w:name="Medium Grid 1" w:uiPriority="67"/>
-    <w:lsdException w:name="Medium Grid 2" w:uiPriority="68"/>
-    <w:lsdException w:name="Medium Grid 3" w:uiPriority="69"/>
-    <w:lsdException w:name="Dark List" w:uiPriority="70"/>
-    <w:lsdException w:name="Colorful Shading" w:uiPriority="71"/>
-    <w:lsdException w:name="Colorful List" w:uiPriority="72"/>
-    <w:lsdException w:name="Colorful Grid" w:uiPriority="73"/>
-    <w:lsdException w:name="Light Shading Accent 1" w:uiPriority="60"/>
-    <w:lsdException w:name="Light List Accent 1" w:uiPriority="61"/>
-    <w:lsdException w:name="Light Grid Accent 1" w:uiPriority="62"/>
-    <w:lsdException w:name="Medium Shading 1 Accent 1" w:uiPriority="63"/>
-    <w:lsdException w:name="Medium Shading 2 Accent 1" w:uiPriority="64"/>
-    <w:lsdException w:name="Medium List 1 Accent 1" w:uiPriority="65"/>
-    <w:lsdException w:name="Revision" w:semiHidden="1"/>
-    <w:lsdException w:name="List Paragraph" w:uiPriority="34" w:qFormat="1"/>
-    <w:lsdException w:name="Quote" w:uiPriority="29"/>
-    <w:lsdException w:name="Intense Quote" w:uiPriority="30"/>
-    <w:lsdException w:name="Medium List 2 Accent 1" w:uiPriority="66"/>
-    <w:lsdException w:name="Medium Grid 1 Accent 1" w:uiPriority="67"/>
-    <w:lsdException w:name="Medium Grid 2 Accent 1" w:uiPriority="68"/>
-    <w:lsdException w:name="Medium Grid 3 Accent 1" w:uiPriority="69"/>
-    <w:lsdException w:name="Dark List Accent 1" w:uiPriority="70"/>
-    <w:lsdException w:name="Colorful Shading Accent 1" w:uiPriority="71"/>
-    <w:lsdException w:name="Colorful List Accent 1" w:uiPriority="72"/>
-    <w:lsdException w:name="Colorful Grid Accent 1" w:uiPriority="73"/>
-    <w:lsdException w:name="Light Shading Accent 2" w:uiPriority="60"/>
-    <w:lsdException w:name="Light List Accent 2" w:uiPriority="61"/>
-    <w:lsdException w:name="Light Grid Accent 2" w:uiPriority="62"/>
-    <w:lsdException w:name="Medium Shading 1 Accent 2" w:uiPriority="63"/>
-    <w:lsdException w:name="Medium Shading 2 Accent 2" w:uiPriority="64"/>
-    <w:lsdException w:name="Medium List 1 Accent 2" w:uiPriority="65"/>
-    <w:lsdException w:name="Medium List 2 Accent 2" w:uiPriority="66"/>
-    <w:lsdException w:name="Medium Grid 1 Accent 2" w:uiPriority="67"/>
-    <w:lsdException w:name="Medium Grid 2 Accent 2" w:uiPriority="68"/>
-    <w:lsdException w:name="Medium Grid 3 Accent 2" w:uiPriority="69"/>
-    <w:lsdException w:name="Dark List Accent 2" w:uiPriority="70"/>
-    <w:lsdException w:name="Colorful Shading Accent 2" w:uiPriority="71"/>
-    <w:lsdException w:name="Colorful List Accent 2" w:uiPriority="72"/>
-    <w:lsdException w:name="Colorful Grid Accent 2" w:uiPriority="73"/>
-    <w:lsdException w:name="Light Shading Accent 3" w:uiPriority="60"/>
-    <w:lsdException w:name="Light List Accent 3" w:uiPriority="61"/>
-    <w:lsdException w:name="Light Grid Accent 3" w:uiPriority="62"/>
-    <w:lsdException w:name="Medium Shading 1 Accent 3" w:uiPriority="63"/>
-    <w:lsdException w:name="Medium Shading 2 Accent 3" w:uiPriority="64"/>
-    <w:lsdException w:name="Medium List 1 Accent 3" w:uiPriority="65"/>
-    <w:lsdException w:name="Medium List 2 Accent 3" w:uiPriority="66"/>
-    <w:lsdException w:name="Medium Grid 1 Accent 3" w:uiPriority="67"/>
-    <w:lsdException w:name="Medium Grid 2 Accent 3" w:uiPriority="68"/>
-    <w:lsdException w:name="Medium Grid 3 Accent 3" w:uiPriority="69"/>
-    <w:lsdException w:name="Dark List Accent 3" w:uiPriority="70"/>
-    <w:lsdException w:name="Colorful Shading Accent 3" w:uiPriority="71"/>
-    <w:lsdException w:name="Colorful List Accent 3" w:uiPriority="72"/>
-    <w:lsdException w:name="Colorful Grid Accent 3" w:uiPriority="73"/>
-    <w:lsdException w:name="Light Shading Accent 4" w:uiPriority="60"/>
-    <w:lsdException w:name="Light List Accent 4" w:uiPriority="61"/>
-    <w:lsdException w:name="Light Grid Accent 4" w:uiPriority="62"/>
-    <w:lsdException w:name="Medium Shading 1 Accent 4" w:uiPriority="63"/>
-    <w:lsdException w:name="Medium Shading 2 Accent 4" w:uiPriority="64"/>
-    <w:lsdException w:name="Medium List 1 Accent 4" w:uiPriority="65"/>
-    <w:lsdException w:name="Medium List 2 Accent 4" w:uiPriority="66"/>
-    <w:lsdException w:name="Medium Grid 1 Accent 4" w:uiPriority="67"/>
-    <w:lsdException w:name="Medium Grid 2 Accent 4" w:uiPriority="68"/>
-    <w:lsdException w:name="Medium Grid 3 Accent 4" w:uiPriority="69"/>
-    <w:lsdException w:name="Dark List Accent 4" w:uiPriority="70"/>
-    <w:lsdException w:name="Colorful Shading Accent 4" w:uiPriority="71"/>
-    <w:lsdException w:name="Colorful List Accent 4" w:uiPriority="72"/>
-    <w:lsdException w:name="Colorful Grid Accent 4" w:uiPriority="73"/>
-    <w:lsdException w:name="Light Shading Accent 5" w:uiPriority="60"/>
-    <w:lsdException w:name="Light List Accent 5" w:uiPriority="61"/>
-    <w:lsdException w:name="Light Grid Accent 5" w:uiPriority="62"/>
-    <w:lsdException w:name="Medium Shading 1 Accent 5" w:uiPriority="63"/>
-    <w:lsdException w:name="Medium Shading 2 Accent 5" w:uiPriority="64"/>
-    <w:lsdException w:name="Medium List 1 Accent 5" w:uiPriority="65"/>
-    <w:lsdException w:name="Medium List 2 Accent 5" w:uiPriority="66"/>
-    <w:lsdException w:name="Medium Grid 1 Accent 5" w:uiPriority="67"/>
-    <w:lsdException w:name="Medium Grid 2 Accent 5" w:uiPriority="68"/>
-    <w:lsdException w:name="Medium Grid 3 Accent 5" w:uiPriority="69"/>
-    <w:lsdException w:name="Dark List Accent 5" w:uiPriority="70"/>
-    <w:lsdException w:name="Colorful Shading Accent 5" w:uiPriority="71"/>
-    <w:lsdException w:name="Colorful List Accent 5" w:uiPriority="72"/>
-    <w:lsdException w:name="Colorful Grid Accent 5" w:uiPriority="73"/>
-    <w:lsdException w:name="Light Shading Accent 6" w:uiPriority="60"/>
-    <w:lsdException w:name="Light List Accent 6" w:uiPriority="61"/>
-    <w:lsdException w:name="Light Grid Accent 6" w:uiPriority="62"/>
-    <w:lsdException w:name="Medium Shading 1 Accent 6" w:uiPriority="63"/>
-    <w:lsdException w:name="Medium Shading 2 Accent 6" w:uiPriority="64"/>
-    <w:lsdException w:name="Medium List 1 Accent 6" w:uiPriority="65"/>
-    <w:lsdException w:name="Medium List 2 Accent 6" w:uiPriority="66"/>
-    <w:lsdException w:name="Medium Grid 1 Accent 6" w:uiPriority="67"/>
-    <w:lsdException w:name="Medium Grid 2 Accent 6" w:uiPriority="68"/>
-    <w:lsdException w:name="Medium Grid 3 Accent 6" w:uiPriority="69"/>
-    <w:lsdException w:name="Dark List Accent 6" w:uiPriority="70"/>
-    <w:lsdException w:name="Colorful Shading Accent 6" w:uiPriority="71"/>
-    <w:lsdException w:name="Colorful List Accent 6" w:uiPriority="72"/>
-    <w:lsdException w:name="Colorful Grid Accent 6" w:uiPriority="73"/>
-    <w:lsdException w:name="Subtle Emphasis" w:uiPriority="19"/>
-    <w:lsdException w:name="Intense Emphasis" w:uiPriority="21"/>
-    <w:lsdException w:name="Subtle Reference" w:uiPriority="31"/>
-    <w:lsdException w:name="Intense Reference" w:uiPriority="32"/>
-    <w:lsdException w:name="Book Title" w:uiPriority="33"/>
-    <w:lsdException w:name="Bibliography" w:semiHidden="1" w:uiPriority="37" w:unhideWhenUsed="1"/>
-    <w:lsdException w:name="TOC Heading" w:semiHidden="1" w:uiPriority="39" w:unhideWhenUsed="1" w:qFormat="1"/>
-    <w:lsdException w:name="Plain Table 1" w:uiPriority="41"/>
-    <w:lsdException w:name="Plain Table 2" w:uiPriority="42"/>
-    <w:lsdException w:name="Plain Table 3" w:uiPriority="43"/>
-    <w:lsdException w:name="Plain Table 4" w:uiPriority="44"/>
-    <w:lsdException w:name="Plain Table 5" w:uiPriority="45"/>
-    <w:lsdException w:name="Grid Table Light" w:uiPriority="40"/>
-    <w:lsdException w:name="Grid Table 1 Light" w:uiPriority="46"/>
-    <w:lsdException w:name="Grid Table 2" w:uiPriority="47"/>
-    <w:lsdException w:name="Grid Table 3" w:uiPriority="48"/>
-    <w:lsdException w:name="Grid Table 4" w:uiPriority="49"/>
-    <w:lsdException w:name="Grid Table 5 Dark" w:uiPriority="50"/>
-    <w:lsdException w:name="Grid Table 6 Colorful" w:uiPriority="51"/>
-    <w:lsdException w:name="Grid Table 7 Colorful" w:uiPriority="52"/>
-    <w:lsdException w:name="Grid Table 1 Light Accent 1" w:uiPriority="46"/>
-    <w:lsdException w:name="Grid Table 2 Accent 1" w:uiPriority="47"/>
-    <w:lsdException w:name="Grid Table 3 Accent 1" w:uiPriority="48"/>
-    <w:lsdException w:name="Grid Table 4 Accent 1" w:uiPriority="49"/>
-    <w:lsdException w:name="Grid Table 5 Dark Accent 1" w:uiPriority="50"/>
-    <w:lsdException w:name="Grid Table 6 Colorful Accent 1" w:uiPriority="51"/>
-    <w:lsdException w:name="Grid Table 7 Colorful Accent 1" w:uiPriority="52"/>
-    <w:lsdException w:name="Grid Table 1 Light Accent 2" w:uiPriority="46"/>
-    <w:lsdException w:name="Grid Table 2 Accent 2" w:uiPriority="47"/>
-    <w:lsdException w:name="Grid Table 3 Accent 2" w:uiPriority="48"/>
-    <w:lsdException w:name="Grid Table 4 Accent 2" w:uiPriority="49"/>
-    <w:lsdException w:name="Grid Table 5 Dark Accent 2" w:uiPriority="50"/>
-    <w:lsdException w:name="Grid Table 6 Colorful Accent 2" w:uiPriority="51"/>
-    <w:lsdException w:name="Grid Table 7 Colorful Accent 2" w:uiPriority="52"/>
-    <w:lsdException w:name="Grid Table 1 Light Accent 3" w:uiPriority="46"/>
-    <w:lsdException w:name="Grid Table 2 Accent 3" w:uiPriority="47"/>
-    <w:lsdException w:name="Grid Table 3 Accent 3" w:uiPriority="48"/>
-    <w:lsdException w:name="Grid Table 4 Accent 3" w:uiPriority="49"/>
-    <w:lsdException w:name="Grid Table 5 Dark Accent 3" w:uiPriority="50"/>
-    <w:lsdException w:name="Grid Table 6 Colorful Accent 3" w:uiPriority="51"/>
-    <w:lsdException w:name="Grid Table 7 Colorful Accent 3" w:uiPriority="52"/>
-    <w:lsdException w:name="Grid Table 1 Light Accent 4" w:uiPriority="46"/>
-    <w:lsdException w:name="Grid Table 2 Accent 4" w:uiPriority="47"/>
-    <w:lsdException w:name="Grid Table 3 Accent 4" w:uiPriority="48"/>
-    <w:lsdException w:name="Grid Table 4 Accent 4" w:uiPriority="49"/>
-    <w:lsdException w:name="Grid Table 5 Dark Accent 4" w:uiPriority="50"/>
-    <w:lsdException w:name="Grid Table 6 Colorful Accent 4" w:uiPriority="51"/>
-    <w:lsdException w:name="Grid Table 7 Colorful Accent 4" w:uiPriority="52"/>
-    <w:lsdException w:name="Grid Table 1 Light Accent 5" w:uiPriority="46"/>
-    <w:lsdException w:name="Grid Table 2 Accent 5" w:uiPriority="47"/>
-    <w:lsdException w:name="Grid Table 3 Accent 5" w:uiPriority="48"/>
-    <w:lsdException w:name="Grid Table 4 Accent 5" w:uiPriority="49"/>
-    <w:lsdException w:name="Grid Table 5 Dark Accent 5" w:uiPriority="50"/>
-    <w:lsdException w:name="Grid Table 6 Colorful Accent 5" w:uiPriority="51"/>
-    <w:lsdException w:name="Grid Table 7 Colorful Accent 5" w:uiPriority="52"/>
-    <w:lsdException w:name="Grid Table 1 Light Accent 6" w:uiPriority="46"/>
-    <w:lsdException w:name="Grid Table 2 Accent 6" w:uiPriority="47"/>
-    <w:lsdException w:name="Grid Table 3 Accent 6" w:uiPriority="48"/>
-    <w:lsdException w:name="Grid Table 4 Accent 6" w:uiPriority="49"/>
-    <w:lsdException w:name="Grid Table 5 Dark Accent 6" w:uiPriority="50"/>
-    <w:lsdException w:name="Grid Table 6 Colorful Accent 6" w:uiPriority="51"/>
-    <w:lsdException w:name="Grid Table 7 Colorful Accent 6" w:uiPriority="52"/>
-    <w:lsdException w:name="List Table 1 Light" w:uiPriority="46"/>
-    <w:lsdException w:name="List Table 2" w:uiPriority="47"/>
-    <w:lsdException w:name="List Table 3" w:uiPriority="48"/>
-    <w:lsdException w:name="List Table 4" w:uiPriority="49"/>
-    <w:lsdException w:name="List Table 5 Dark" w:uiPriority="50"/>
-    <w:lsdException w:name="List Table 6 Colorful" w:uiPriority="51"/>
-    <w:lsdException w:name="List Table 7 Colorful" w:uiPriority="52"/>
-    <w:lsdException w:name="List Table 1 Light Accent 1" w:uiPriority="46"/>
-    <w:lsdException w:name="List Table 2 Accent 1" w:uiPriority="47"/>
-    <w:lsdException w:name="List Table 3 Accent 1" w:uiPriority="48"/>
-    <w:lsdException w:name="List Table 4 Accent 1" w:uiPriority="49"/>
-    <w:lsdException w:name="List Table 5 Dark Accent 1" w:uiPriority="50"/>
-    <w:lsdException w:name="List Table 6 Colorful Accent 1" w:uiPriority="51"/>
-    <w:lsdException w:name="List Table 7 Colorful Accent 1" w:uiPriority="52"/>
-    <w:lsdException w:name="List Table 1 Light Accent 2" w:uiPriority="46"/>
-    <w:lsdException w:name="List Table 2 Accent 2" w:uiPriority="47"/>
-    <w:lsdException w:name="List Table 3 Accent 2" w:uiPriority="48"/>
-    <w:lsdException w:name="List Table 4 Accent 2" w:uiPriority="49"/>
-    <w:lsdException w:name="List Table 5 Dark Accent 2" w:uiPriority="50"/>
-    <w:lsdException w:name="List Table 6 Colorful Accent 2" w:uiPriority="51"/>
-    <w:lsdException w:name="List Table 7 Colorful Accent 2" w:uiPriority="52"/>
-    <w:lsdException w:name="List Table 1 Light Accent 3" w:uiPriority="46"/>
-    <w:lsdException w:name="List Table 2 Accent 3" w:uiPriority="47"/>
-    <w:lsdException w:name="List Table 3 Accent 3" w:uiPriority="48"/>
-    <w:lsdException w:name="List Table 4 Accent 3" w:uiPriority="49"/>
-    <w:lsdException w:name="List Table 5 Dark Accent 3" w:uiPriority="50"/>
-    <w:lsdException w:name="List Table 6 Colorful Accent 3" w:uiPriority="51"/>
-    <w:lsdException w:name="List Table 7 Colorful Accent 3" w:uiPriority="52"/>
-    <w:lsdException w:name="List Table 1 Light Accent 4" w:uiPriority="46"/>
-    <w:lsdException w:name="List Table 2 Accent 4" w:uiPriority="47"/>
-    <w:lsdException w:name="List Table 3 Accent 4" w:uiPriority="48"/>
-    <w:lsdException w:name="List Table 4 Accent 4" w:uiPriority="49"/>
-    <w:lsdException w:name="List Table 5 Dark Accent 4" w:uiPriority="50"/>
-    <w:lsdException w:name="List Table 6 Colorful Accent 4" w:uiPriority="51"/>
-    <w:lsdException w:name="List Table 7 Colorful Accent 4" w:uiPriority="52"/>
-    <w:lsdException w:name="List Table 1 Light Accent 5" w:uiPriority="46"/>
-    <w:lsdException w:name="List Table 2 Accent 5" w:uiPriority="47"/>
-    <w:lsdException w:name="List Table 3 Accent 5" w:uiPriority="48"/>
-    <w:lsdException w:name="List Table 4 Accent 5" w:uiPriority="49"/>
-    <w:lsdException w:name="List Table 5 Dark Accent 5" w:uiPriority="50"/>
-    <w:lsdException w:name="List Table 6 Colorful Accent 5" w:uiPriority="51"/>
-    <w:lsdException w:name="List Table 7 Colorful Accent 5" w:uiPriority="52"/>
-    <w:lsdException w:name="List Table 1 Light Accent 6" w:uiPriority="46"/>
-    <w:lsdException w:name="List Table 2 Accent 6" w:uiPriority="47"/>
-    <w:lsdException w:name="List Table 3 Accent 6" w:uiPriority="48"/>
-    <w:lsdException w:name="List Table 4 Accent 6" w:uiPriority="49"/>
-    <w:lsdException w:name="List Table 5 Dark Accent 6" w:uiPriority="50"/>
-    <w:lsdException w:name="List Table 6 Colorful Accent 6" w:uiPriority="51"/>
-    <w:lsdException w:name="List Table 7 Colorful Accent 6" w:uiPriority="52"/>
-    <w:lsdException w:name="Mention" w:semiHidden="1" w:unhideWhenUsed="1"/>
-    <w:lsdException w:name="Smart Hyperlink" w:semiHidden="1" w:unhideWhenUsed="1"/>
-    <w:lsdException w:name="Hashtag" w:semiHidden="1" w:unhideWhenUsed="1"/>
+  <w:latentStyles w:defLockedState="0" w:defUIPriority="99" w:defSemiHidden="1" w:defUnhideWhenUsed="1" w:defQFormat="0" w:count="267">
+    <w:lsdException w:name="Normal" w:semiHidden="0" w:uiPriority="0" w:unhideWhenUsed="0" w:qFormat="1"/>
+    <w:lsdException w:name="heading 1" w:semiHidden="0" w:uiPriority="9" w:unhideWhenUsed="0" w:qFormat="1"/>
+    <w:lsdException w:name="heading 2" w:uiPriority="9" w:qFormat="1"/>
+    <w:lsdException w:name="heading 3" w:uiPriority="9" w:qFormat="1"/>
+    <w:lsdException w:name="heading 4" w:uiPriority="9" w:qFormat="1"/>
+    <w:lsdException w:name="heading 5" w:uiPriority="9" w:qFormat="1"/>
+    <w:lsdException w:name="heading 6" w:uiPriority="9" w:qFormat="1"/>
+    <w:lsdException w:name="heading 7" w:uiPriority="9" w:qFormat="1"/>
+    <w:lsdException w:name="heading 8" w:uiPriority="9" w:qFormat="1"/>
+    <w:lsdException w:name="heading 9" w:uiPriority="9" w:qFormat="1"/>
+    <w:lsdException w:name="toc 1" w:uiPriority="39"/>
+    <w:lsdException w:name="toc 2" w:uiPriority="39"/>
+    <w:lsdException w:name="toc 3" w:uiPriority="39"/>
+    <w:lsdException w:name="toc 4" w:uiPriority="39"/>
+    <w:lsdException w:name="toc 5" w:uiPriority="39"/>
+    <w:lsdException w:name="toc 6" w:uiPriority="39"/>
+    <w:lsdException w:name="toc 7" w:uiPriority="39"/>
+    <w:lsdException w:name="toc 8" w:uiPriority="39"/>
+    <w:lsdException w:name="toc 9" w:uiPriority="39"/>
+    <w:lsdException w:name="caption" w:uiPriority="35" w:qFormat="1"/>
+    <w:lsdException w:name="Title" w:semiHidden="0" w:uiPriority="10" w:unhideWhenUsed="0"/>
+    <w:lsdException w:name="Default Paragraph Font" w:uiPriority="1"/>
+    <w:lsdException w:name="Subtitle" w:semiHidden="0" w:uiPriority="11" w:unhideWhenUsed="0"/>
+    <w:lsdException w:name="Strong" w:semiHidden="0" w:uiPriority="22" w:unhideWhenUsed="0" w:qFormat="1"/>
+    <w:lsdException w:name="Emphasis" w:semiHidden="0" w:uiPriority="20" w:unhideWhenUsed="0"/>
+    <w:lsdException w:name="Table Grid" w:semiHidden="0" w:uiPriority="59" w:unhideWhenUsed="0"/>
+    <w:lsdException w:name="Placeholder Text" w:unhideWhenUsed="0"/>
+    <w:lsdException w:name="No Spacing" w:semiHidden="0" w:uiPriority="1" w:unhideWhenUsed="0"/>
+    <w:lsdException w:name="Light Shading" w:semiHidden="0" w:uiPriority="60" w:unhideWhenUsed="0"/>
+    <w:lsdException w:name="Light List" w:semiHidden="0" w:uiPriority="61" w:unhideWhenUsed="0"/>
+    <w:lsdException w:name="Light Grid" w:semiHidden="0" w:uiPriority="62" w:unhideWhenUsed="0"/>
+    <w:lsdException w:name="Medium Shading 1" w:semiHidden="0" w:uiPriority="63" w:unhideWhenUsed="0"/>
+    <w:lsdException w:name="Medium Shading 2" w:semiHidden="0" w:uiPriority="64" w:unhideWhenUsed="0"/>
+    <w:lsdException w:name="Medium List 1" w:semiHidden="0" w:uiPriority="65" w:unhideWhenUsed="0"/>
+    <w:lsdException w:name="Medium List 2" w:semiHidden="0" w:uiPriority="66" w:unhideWhenUsed="0"/>
+    <w:lsdException w:name="Medium Grid 1" w:semiHidden="0" w:uiPriority="67" w:unhideWhenUsed="0"/>
+    <w:lsdException w:name="Medium Grid 2" w:semiHidden="0" w:uiPriority="68" w:unhideWhenUsed="0"/>
+    <w:lsdException w:name="Medium Grid 3" w:semiHidden="0" w:uiPriority="69" w:unhideWhenUsed="0"/>
+    <w:lsdException w:name="Dark List" w:semiHidden="0" w:uiPriority="70" w:unhideWhenUsed="0"/>
+    <w:lsdException w:name="Colorful Shading" w:semiHidden="0" w:uiPriority="71" w:unhideWhenUsed="0"/>
+    <w:lsdException w:name="Colorful List" w:semiHidden="0" w:uiPriority="72" w:unhideWhenUsed="0"/>
+    <w:lsdException w:name="Colorful Grid" w:semiHidden="0" w:uiPriority="73" w:unhideWhenUsed="0"/>
+    <w:lsdException w:name="Light Shading Accent 1" w:semiHidden="0" w:uiPriority="60" w:unhideWhenUsed="0"/>
+    <w:lsdException w:name="Light List Accent 1" w:semiHidden="0" w:uiPriority="61" w:unhideWhenUsed="0"/>
+    <w:lsdException w:name="Light Grid Accent 1" w:semiHidden="0" w:uiPriority="62" w:unhideWhenUsed="0"/>
+    <w:lsdException w:name="Medium Shading 1 Accent 1" w:semiHidden="0" w:uiPriority="63" w:unhideWhenUsed="0"/>
+    <w:lsdException w:name="Medium Shading 2 Accent 1" w:semiHidden="0" w:uiPriority="64" w:unhideWhenUsed="0"/>
+    <w:lsdException w:name="Medium List 1 Accent 1" w:semiHidden="0" w:uiPriority="65" w:unhideWhenUsed="0"/>
+    <w:lsdException w:name="Revision" w:unhideWhenUsed="0"/>
+    <w:lsdException w:name="List Paragraph" w:semiHidden="0" w:uiPriority="34" w:unhideWhenUsed="0" w:qFormat="1"/>
+    <w:lsdException w:name="Quote" w:semiHidden="0" w:uiPriority="29" w:unhideWhenUsed="0"/>
+    <w:lsdException w:name="Intense Quote" w:semiHidden="0" w:uiPriority="30" w:unhideWhenUsed="0"/>
+    <w:lsdException w:name="Medium List 2 Accent 1" w:semiHidden="0" w:uiPriority="66" w:unhideWhenUsed="0"/>
+    <w:lsdException w:name="Medium Grid 1 Accent 1" w:semiHidden="0" w:uiPriority="67" w:unhideWhenUsed="0"/>
+    <w:lsdException w:name="Medium Grid 2 Accent 1" w:semiHidden="0" w:uiPriority="68" w:unhideWhenUsed="0"/>
+    <w:lsdException w:name="Medium Grid 3 Accent 1" w:semiHidden="0" w:uiPriority="69" w:unhideWhenUsed="0"/>
+    <w:lsdException w:name="Dark List Accent 1" w:semiHidden="0" w:uiPriority="70" w:unhideWhenUsed="0"/>
+    <w:lsdException w:name="Colorful Shading Accent 1" w:semiHidden="0" w:uiPriority="71" w:unhideWhenUsed="0"/>
+    <w:lsdException w:name="Colorful List Accent 1" w:semiHidden="0" w:uiPriority="72" w:unhideWhenUsed="0"/>
+    <w:lsdException w:name="Colorful Grid Accent 1" w:semiHidden="0" w:uiPriority="73" w:unhideWhenUsed="0"/>
+    <w:lsdException w:name="Light Shading Accent 2" w:semiHidden="0" w:uiPriority="60" w:unhideWhenUsed="0"/>
+    <w:lsdException w:name="Light List Accent 2" w:semiHidden="0" w:uiPriority="61" w:unhideWhenUsed="0"/>
+    <w:lsdException w:name="Light Grid Accent 2" w:semiHidden="0" w:uiPriority="62" w:unhideWhenUsed="0"/>
+    <w:lsdException w:name="Medium Shading 1 Accent 2" w:semiHidden="0" w:uiPriority="63" w:unhideWhenUsed="0"/>
+    <w:lsdException w:name="Medium Shading 2 Accent 2" w:semiHidden="0" w:uiPriority="64" w:unhideWhenUsed="0"/>
+    <w:lsdException w:name="Medium List 1 Accent 2" w:semiHidden="0" w:uiPriority="65" w:unhideWhenUsed="0"/>
+    <w:lsdException w:name="Medium List 2 Accent 2" w:semiHidden="0" w:uiPriority="66" w:unhideWhenUsed="0"/>
+    <w:lsdException w:name="Medium Grid 1 Accent 2" w:semiHidden="0" w:uiPriority="67" w:unhideWhenUsed="0"/>
+    <w:lsdException w:name="Medium Grid 2 Accent 2" w:semiHidden="0" w:uiPriority="68" w:unhideWhenUsed="0"/>
+    <w:lsdException w:name="Medium Grid 3 Accent 2" w:semiHidden="0" w:uiPriority="69" w:unhideWhenUsed="0"/>
+    <w:lsdException w:name="Dark List Accent 2" w:semiHidden="0" w:uiPriority="70" w:unhideWhenUsed="0"/>
+    <w:lsdException w:name="Colorful Shading Accent 2" w:semiHidden="0" w:uiPriority="71" w:unhideWhenUsed="0"/>
+    <w:lsdException w:name="Colorful List Accent 2" w:semiHidden="0" w:uiPriority="72" w:unhideWhenUsed="0"/>
+    <w:lsdException w:name="Colorful Grid Accent 2" w:semiHidden="0" w:uiPriority="73" w:unhideWhenUsed="0"/>
+    <w:lsdException w:name="Light Shading Accent 3" w:semiHidden="0" w:uiPriority="60" w:unhideWhenUsed="0"/>
+    <w:lsdException w:name="Light List Accent 3" w:semiHidden="0" w:uiPriority="61" w:unhideWhenUsed="0"/>
+    <w:lsdException w:name="Light Grid Accent 3" w:semiHidden="0" w:uiPriority="62" w:unhideWhenUsed="0"/>
+    <w:lsdException w:name="Medium Shading 1 Accent 3" w:semiHidden="0" w:uiPriority="63" w:unhideWhenUsed="0"/>
+    <w:lsdException w:name="Medium Shading 2 Accent 3" w:semiHidden="0" w:uiPriority="64" w:unhideWhenUsed="0"/>
+    <w:lsdException w:name="Medium List 1 Accent 3" w:semiHidden="0" w:uiPriority="65" w:unhideWhenUsed="0"/>
+    <w:lsdException w:name="Medium List 2 Accent 3" w:semiHidden="0" w:uiPriority="66" w:unhideWhenUsed="0"/>
+    <w:lsdException w:name="Medium Grid 1 Accent 3" w:semiHidden="0" w:uiPriority="67" w:unhideWhenUsed="0"/>
+    <w:lsdException w:name="Medium Grid 2 Accent 3" w:semiHidden="0" w:uiPriority="68" w:unhideWhenUsed="0"/>
+    <w:lsdException w:name="Medium Grid 3 Accent 3" w:semiHidden="0" w:uiPriority="69" w:unhideWhenUsed="0"/>
+    <w:lsdException w:name="Dark List Accent 3" w:semiHidden="0" w:uiPriority="70" w:unhideWhenUsed="0"/>
+    <w:lsdException w:name="Colorful Shading Accent 3" w:semiHidden="0" w:uiPriority="71" w:unhideWhenUsed="0"/>
+    <w:lsdException w:name="Colorful List Accent 3" w:semiHidden="0" w:uiPriority="72" w:unhideWhenUsed="0"/>
+    <w:lsdException w:name="Colorful Grid Accent 3" w:semiHidden="0" w:uiPriority="73" w:unhideWhenUsed="0"/>
+    <w:lsdException w:name="Light Shading Accent 4" w:semiHidden="0" w:uiPriority="60" w:unhideWhenUsed="0"/>
+    <w:lsdException w:name="Light List Accent 4" w:semiHidden="0" w:uiPriority="61" w:unhideWhenUsed="0"/>
+    <w:lsdException w:name="Light Grid Accent 4" w:semiHidden="0" w:uiPriority="62" w:unhideWhenUsed="0"/>
+    <w:lsdException w:name="Medium Shading 1 Accent 4" w:semiHidden="0" w:uiPriority="63" w:unhideWhenUsed="0"/>
+    <w:lsdException w:name="Medium Shading 2 Accent 4" w:semiHidden="0" w:uiPriority="64" w:unhideWhenUsed="0"/>
+    <w:lsdException w:name="Medium List 1 Accent 4" w:semiHidden="0" w:uiPriority="65" w:unhideWhenUsed="0"/>
+    <w:lsdException w:name="Medium List 2 Accent 4" w:semiHidden="0" w:uiPriority="66" w:unhideWhenUsed="0"/>
+    <w:lsdException w:name="Medium Grid 1 Accent 4" w:semiHidden="0" w:uiPriority="67" w:unhideWhenUsed="0"/>
+    <w:lsdException w:name="Medium Grid 2 Accent 4" w:semiHidden="0" w:uiPriority="68" w:unhideWhenUsed="0"/>
+    <w:lsdException w:name="Medium Grid 3 Accent 4" w:semiHidden="0" w:uiPriority="69" w:unhideWhenUsed="0"/>
+    <w:lsdException w:name="Dark List Accent 4" w:semiHidden="0" w:uiPriority="70" w:unhideWhenUsed="0"/>
+    <w:lsdException w:name="Colorful Shading Accent 4" w:semiHidden="0" w:uiPriority="71" w:unhideWhenUsed="0"/>
+    <w:lsdException w:name="Colorful List Accent 4" w:semiHidden="0" w:uiPriority="72" w:unhideWhenUsed="0"/>
+    <w:lsdException w:name="Colorful Grid Accent 4" w:semiHidden="0" w:uiPriority="73" w:unhideWhenUsed="0"/>
+    <w:lsdException w:name="Light Shading Accent 5" w:semiHidden="0" w:uiPriority="60" w:unhideWhenUsed="0"/>
+    <w:lsdException w:name="Light List Accent 5" w:semiHidden="0" w:uiPriority="61" w:unhideWhenUsed="0"/>
+    <w:lsdException w:name="Light Grid Accent 5" w:semiHidden="0" w:uiPriority="62" w:unhideWhenUsed="0"/>
+    <w:lsdException w:name="Medium Shading 1 Accent 5" w:semiHidden="0" w:uiPriority="63" w:unhideWhenUsed="0"/>
+    <w:lsdException w:name="Medium Shading 2 Accent 5" w:semiHidden="0" w:uiPriority="64" w:unhideWhenUsed="0"/>
+    <w:lsdException w:name="Medium List 1 Accent 5" w:semiHidden="0" w:uiPriority="65" w:unhideWhenUsed="0"/>
+    <w:lsdException w:name="Medium List 2 Accent 5" w:semiHidden="0" w:uiPriority="66" w:unhideWhenUsed="0"/>
+    <w:lsdException w:name="Medium Grid 1 Accent 5" w:semiHidden="0" w:uiPriority="67" w:unhideWhenUsed="0"/>
+    <w:lsdException w:name="Medium Grid 2 Accent 5" w:semiHidden="0" w:uiPriority="68" w:unhideWhenUsed="0"/>
+    <w:lsdException w:name="Medium Grid 3 Accent 5" w:semiHidden="0" w:uiPriority="69" w:unhideWhenUsed="0"/>
+    <w:lsdException w:name="Dark List Accent 5" w:semiHidden="0" w:uiPriority="70" w:unhideWhenUsed="0"/>
+    <w:lsdException w:name="Colorful Shading Accent 5" w:semiHidden="0" w:uiPriority="71" w:unhideWhenUsed="0"/>
+    <w:lsdException w:name="Colorful List Accent 5" w:semiHidden="0" w:uiPriority="72" w:unhideWhenUsed="0"/>
+    <w:lsdException w:name="Colorful Grid Accent 5" w:semiHidden="0" w:uiPriority="73" w:unhideWhenUsed="0"/>
+    <w:lsdException w:name="Light Shading Accent 6" w:semiHidden="0" w:uiPriority="60" w:unhideWhenUsed="0"/>
+    <w:lsdException w:name="Light List Accent 6" w:semiHidden="0" w:uiPriority="61" w:unhideWhenUsed="0"/>
+    <w:lsdException w:name="Light Grid Accent 6" w:semiHidden="0" w:uiPriority="62" w:unhideWhenUsed="0"/>
+    <w:lsdException w:name="Medium Shading 1 Accent 6" w:semiHidden="0" w:uiPriority="63" w:unhideWhenUsed="0"/>
+    <w:lsdException w:name="Medium Shading 2 Accent 6" w:semiHidden="0" w:uiPriority="64" w:unhideWhenUsed="0"/>
+    <w:lsdException w:name="Medium List 1 Accent 6" w:semiHidden="0" w:uiPriority="65" w:unhideWhenUsed="0"/>
+    <w:lsdException w:name="Medium List 2 Accent 6" w:semiHidden="0" w:uiPriority="66" w:unhideWhenUsed="0"/>
+    <w:lsdException w:name="Medium Grid 1 Accent 6" w:semiHidden="0" w:uiPriority="67" w:unhideWhenUsed="0"/>
+    <w:lsdException w:name="Medium Grid 2 Accent 6" w:semiHidden="0" w:uiPriority="68" w:unhideWhenUsed="0"/>
+    <w:lsdException w:name="Medium Grid 3 Accent 6" w:semiHidden="0" w:uiPriority="69" w:unhideWhenUsed="0"/>
+    <w:lsdException w:name="Dark List Accent 6" w:semiHidden="0" w:uiPriority="70" w:unhideWhenUsed="0"/>
+    <w:lsdException w:name="Colorful Shading Accent 6" w:semiHidden="0" w:uiPriority="71" w:unhideWhenUsed="0"/>
+    <w:lsdException w:name="Colorful List Accent 6" w:semiHidden="0" w:uiPriority="72" w:unhideWhenUsed="0"/>
+    <w:lsdException w:name="Colorful Grid Accent 6" w:semiHidden="0" w:uiPriority="73" w:unhideWhenUsed="0"/>
+    <w:lsdException w:name="Subtle Emphasis" w:semiHidden="0" w:uiPriority="19" w:unhideWhenUsed="0"/>
+    <w:lsdException w:name="Intense Emphasis" w:semiHidden="0" w:uiPriority="21" w:unhideWhenUsed="0"/>
+    <w:lsdException w:name="Subtle Reference" w:semiHidden="0" w:uiPriority="31" w:unhideWhenUsed="0"/>
+    <w:lsdException w:name="Intense Reference" w:semiHidden="0" w:uiPriority="32" w:unhideWhenUsed="0"/>
+    <w:lsdException w:name="Book Title" w:semiHidden="0" w:uiPriority="33" w:unhideWhenUsed="0"/>
+    <w:lsdException w:name="Bibliography" w:uiPriority="37"/>
+    <w:lsdException w:name="TOC Heading" w:uiPriority="39" w:qFormat="1"/>
   </w:latentStyles>
-  <w:style w:type="paragraph" w:default="1" w:styleId="Normal">
+  <w:style w:type="paragraph" w:default="1" w:styleId="a">
     <w:name w:val="Normal"/>
     <w:qFormat/>
     <w:rsid w:val="008063E1"/>
@@ -7248,11 +5938,11 @@
       <w:spacing w:before="80" w:after="120"/>
     </w:pPr>
   </w:style>
-  <w:style w:type="paragraph" w:styleId="Heading1">
+  <w:style w:type="paragraph" w:styleId="1">
     <w:name w:val="heading 1"/>
-    <w:basedOn w:val="Normal"/>
-    <w:next w:val="Normal"/>
-    <w:link w:val="Heading1Char"/>
+    <w:basedOn w:val="a"/>
+    <w:next w:val="a"/>
+    <w:link w:val="10"/>
     <w:uiPriority w:val="9"/>
     <w:qFormat/>
     <w:rsid w:val="009254B7"/>
@@ -7270,11 +5960,11 @@
       <w:szCs w:val="32"/>
     </w:rPr>
   </w:style>
-  <w:style w:type="paragraph" w:styleId="Heading2">
+  <w:style w:type="paragraph" w:styleId="2">
     <w:name w:val="heading 2"/>
-    <w:basedOn w:val="Normal"/>
-    <w:next w:val="Normal"/>
-    <w:link w:val="Heading2Char"/>
+    <w:basedOn w:val="a"/>
+    <w:next w:val="a"/>
+    <w:link w:val="20"/>
     <w:uiPriority w:val="9"/>
     <w:qFormat/>
     <w:rsid w:val="00CB27FE"/>
@@ -7297,11 +5987,11 @@
       <w:szCs w:val="36"/>
     </w:rPr>
   </w:style>
-  <w:style w:type="paragraph" w:styleId="Heading3">
+  <w:style w:type="paragraph" w:styleId="3">
     <w:name w:val="heading 3"/>
-    <w:basedOn w:val="Normal"/>
-    <w:next w:val="Normal"/>
-    <w:link w:val="Heading3Char"/>
+    <w:basedOn w:val="a"/>
+    <w:next w:val="a"/>
+    <w:link w:val="30"/>
     <w:uiPriority w:val="9"/>
     <w:unhideWhenUsed/>
     <w:qFormat/>
@@ -7320,11 +6010,11 @@
       <w:szCs w:val="32"/>
     </w:rPr>
   </w:style>
-  <w:style w:type="paragraph" w:styleId="Heading4">
+  <w:style w:type="paragraph" w:styleId="4">
     <w:name w:val="heading 4"/>
-    <w:basedOn w:val="Normal"/>
-    <w:next w:val="Normal"/>
-    <w:link w:val="Heading4Char"/>
+    <w:basedOn w:val="a"/>
+    <w:next w:val="a"/>
+    <w:link w:val="40"/>
     <w:uiPriority w:val="9"/>
     <w:unhideWhenUsed/>
     <w:qFormat/>
@@ -7343,11 +6033,11 @@
       <w:sz w:val="28"/>
     </w:rPr>
   </w:style>
-  <w:style w:type="paragraph" w:styleId="Heading5">
+  <w:style w:type="paragraph" w:styleId="5">
     <w:name w:val="heading 5"/>
-    <w:basedOn w:val="Normal"/>
-    <w:next w:val="Normal"/>
-    <w:link w:val="Heading5Char"/>
+    <w:basedOn w:val="a"/>
+    <w:next w:val="a"/>
+    <w:link w:val="50"/>
     <w:uiPriority w:val="9"/>
     <w:semiHidden/>
     <w:unhideWhenUsed/>
@@ -7365,17 +6055,18 @@
       <w:color w:val="B2500E"/>
     </w:rPr>
   </w:style>
-  <w:style w:type="character" w:default="1" w:styleId="DefaultParagraphFont">
+  <w:style w:type="character" w:default="1" w:styleId="a0">
     <w:name w:val="Default Paragraph Font"/>
     <w:uiPriority w:val="1"/>
     <w:semiHidden/>
     <w:unhideWhenUsed/>
   </w:style>
-  <w:style w:type="table" w:default="1" w:styleId="TableNormal">
+  <w:style w:type="table" w:default="1" w:styleId="a1">
     <w:name w:val="Normal Table"/>
     <w:uiPriority w:val="99"/>
     <w:semiHidden/>
     <w:unhideWhenUsed/>
+    <w:qFormat/>
     <w:tblPr>
       <w:tblInd w:w="0" w:type="dxa"/>
       <w:tblCellMar>
@@ -7386,16 +6077,16 @@
       </w:tblCellMar>
     </w:tblPr>
   </w:style>
-  <w:style w:type="numbering" w:default="1" w:styleId="NoList">
+  <w:style w:type="numbering" w:default="1" w:styleId="a2">
     <w:name w:val="No List"/>
     <w:uiPriority w:val="99"/>
     <w:semiHidden/>
     <w:unhideWhenUsed/>
   </w:style>
-  <w:style w:type="paragraph" w:styleId="Header">
+  <w:style w:type="paragraph" w:styleId="a3">
     <w:name w:val="header"/>
-    <w:basedOn w:val="Normal"/>
-    <w:link w:val="HeaderChar"/>
+    <w:basedOn w:val="a"/>
+    <w:link w:val="a4"/>
     <w:uiPriority w:val="99"/>
     <w:unhideWhenUsed/>
     <w:rsid w:val="008068A2"/>
@@ -7407,17 +6098,17 @@
       <w:spacing w:after="0" w:line="240" w:lineRule="auto"/>
     </w:pPr>
   </w:style>
-  <w:style w:type="character" w:customStyle="1" w:styleId="HeaderChar">
-    <w:name w:val="Header Char"/>
-    <w:basedOn w:val="DefaultParagraphFont"/>
-    <w:link w:val="Header"/>
+  <w:style w:type="character" w:customStyle="1" w:styleId="a4">
+    <w:name w:val="Горен колонтитул Знак"/>
+    <w:basedOn w:val="a0"/>
+    <w:link w:val="a3"/>
     <w:uiPriority w:val="99"/>
     <w:rsid w:val="008068A2"/>
   </w:style>
-  <w:style w:type="paragraph" w:styleId="Footer">
+  <w:style w:type="paragraph" w:styleId="a5">
     <w:name w:val="footer"/>
-    <w:basedOn w:val="Normal"/>
-    <w:link w:val="FooterChar"/>
+    <w:basedOn w:val="a"/>
+    <w:link w:val="a6"/>
     <w:uiPriority w:val="99"/>
     <w:unhideWhenUsed/>
     <w:rsid w:val="008068A2"/>
@@ -7429,17 +6120,17 @@
       <w:spacing w:after="0" w:line="240" w:lineRule="auto"/>
     </w:pPr>
   </w:style>
-  <w:style w:type="character" w:customStyle="1" w:styleId="FooterChar">
-    <w:name w:val="Footer Char"/>
-    <w:basedOn w:val="DefaultParagraphFont"/>
-    <w:link w:val="Footer"/>
+  <w:style w:type="character" w:customStyle="1" w:styleId="a6">
+    <w:name w:val="Долен колонтитул Знак"/>
+    <w:basedOn w:val="a0"/>
+    <w:link w:val="a5"/>
     <w:uiPriority w:val="99"/>
     <w:rsid w:val="008068A2"/>
   </w:style>
-  <w:style w:type="paragraph" w:styleId="BalloonText">
+  <w:style w:type="paragraph" w:styleId="a7">
     <w:name w:val="Balloon Text"/>
-    <w:basedOn w:val="Normal"/>
-    <w:link w:val="BalloonTextChar"/>
+    <w:basedOn w:val="a"/>
+    <w:link w:val="a8"/>
     <w:uiPriority w:val="99"/>
     <w:semiHidden/>
     <w:unhideWhenUsed/>
@@ -7453,10 +6144,10 @@
       <w:szCs w:val="16"/>
     </w:rPr>
   </w:style>
-  <w:style w:type="character" w:customStyle="1" w:styleId="BalloonTextChar">
-    <w:name w:val="Balloon Text Char"/>
-    <w:basedOn w:val="DefaultParagraphFont"/>
-    <w:link w:val="BalloonText"/>
+  <w:style w:type="character" w:customStyle="1" w:styleId="a8">
+    <w:name w:val="Изнесен текст Знак"/>
+    <w:basedOn w:val="a0"/>
+    <w:link w:val="a7"/>
     <w:uiPriority w:val="99"/>
     <w:semiHidden/>
     <w:rsid w:val="00564D7B"/>
@@ -7466,9 +6157,9 @@
       <w:szCs w:val="16"/>
     </w:rPr>
   </w:style>
-  <w:style w:type="character" w:styleId="Hyperlink">
+  <w:style w:type="character" w:styleId="a9">
     <w:name w:val="Hyperlink"/>
-    <w:basedOn w:val="DefaultParagraphFont"/>
+    <w:basedOn w:val="a0"/>
     <w:uiPriority w:val="99"/>
     <w:unhideWhenUsed/>
     <w:rsid w:val="0079324A"/>
@@ -7477,10 +6168,10 @@
       <w:u w:val="single"/>
     </w:rPr>
   </w:style>
-  <w:style w:type="character" w:customStyle="1" w:styleId="Heading1Char">
-    <w:name w:val="Heading 1 Char"/>
-    <w:basedOn w:val="DefaultParagraphFont"/>
-    <w:link w:val="Heading1"/>
+  <w:style w:type="character" w:customStyle="1" w:styleId="10">
+    <w:name w:val="Заглавие 1 Знак"/>
+    <w:basedOn w:val="a0"/>
+    <w:link w:val="1"/>
     <w:uiPriority w:val="9"/>
     <w:rsid w:val="009254B7"/>
     <w:rPr>
@@ -7491,10 +6182,10 @@
       <w:szCs w:val="32"/>
     </w:rPr>
   </w:style>
-  <w:style w:type="character" w:customStyle="1" w:styleId="Heading2Char">
-    <w:name w:val="Heading 2 Char"/>
-    <w:basedOn w:val="DefaultParagraphFont"/>
-    <w:link w:val="Heading2"/>
+  <w:style w:type="character" w:customStyle="1" w:styleId="20">
+    <w:name w:val="Заглавие 2 Знак"/>
+    <w:basedOn w:val="a0"/>
+    <w:link w:val="2"/>
     <w:uiPriority w:val="9"/>
     <w:rsid w:val="00CB27FE"/>
     <w:rPr>
@@ -7506,9 +6197,9 @@
       <w:szCs w:val="36"/>
     </w:rPr>
   </w:style>
-  <w:style w:type="paragraph" w:styleId="NormalWeb">
+  <w:style w:type="paragraph" w:styleId="aa">
     <w:name w:val="Normal (Web)"/>
-    <w:basedOn w:val="Normal"/>
+    <w:basedOn w:val="a"/>
     <w:uiPriority w:val="99"/>
     <w:semiHidden/>
     <w:unhideWhenUsed/>
@@ -7522,9 +6213,9 @@
       <w:szCs w:val="24"/>
     </w:rPr>
   </w:style>
-  <w:style w:type="character" w:styleId="Strong">
+  <w:style w:type="character" w:styleId="ab">
     <w:name w:val="Strong"/>
-    <w:basedOn w:val="DefaultParagraphFont"/>
+    <w:basedOn w:val="a0"/>
     <w:uiPriority w:val="22"/>
     <w:qFormat/>
     <w:rsid w:val="00524789"/>
@@ -7533,10 +6224,10 @@
       <w:bCs/>
     </w:rPr>
   </w:style>
-  <w:style w:type="character" w:customStyle="1" w:styleId="Heading3Char">
-    <w:name w:val="Heading 3 Char"/>
-    <w:basedOn w:val="DefaultParagraphFont"/>
-    <w:link w:val="Heading3"/>
+  <w:style w:type="character" w:customStyle="1" w:styleId="30">
+    <w:name w:val="Заглавие 3 Знак"/>
+    <w:basedOn w:val="a0"/>
+    <w:link w:val="3"/>
     <w:uiPriority w:val="9"/>
     <w:rsid w:val="00CB27FE"/>
     <w:rPr>
@@ -7547,10 +6238,10 @@
       <w:szCs w:val="32"/>
     </w:rPr>
   </w:style>
-  <w:style w:type="character" w:customStyle="1" w:styleId="Heading4Char">
-    <w:name w:val="Heading 4 Char"/>
-    <w:basedOn w:val="DefaultParagraphFont"/>
-    <w:link w:val="Heading4"/>
+  <w:style w:type="character" w:customStyle="1" w:styleId="40">
+    <w:name w:val="Заглавие 4 Знак"/>
+    <w:basedOn w:val="a0"/>
+    <w:link w:val="4"/>
     <w:uiPriority w:val="9"/>
     <w:rsid w:val="008C5930"/>
     <w:rPr>
@@ -7561,9 +6252,9 @@
       <w:sz w:val="28"/>
     </w:rPr>
   </w:style>
-  <w:style w:type="paragraph" w:styleId="ListParagraph">
+  <w:style w:type="paragraph" w:styleId="ac">
     <w:name w:val="List Paragraph"/>
-    <w:basedOn w:val="Normal"/>
+    <w:basedOn w:val="a"/>
     <w:uiPriority w:val="34"/>
     <w:qFormat/>
     <w:rsid w:val="008617B5"/>
@@ -7572,9 +6263,9 @@
       <w:contextualSpacing/>
     </w:pPr>
   </w:style>
-  <w:style w:type="character" w:styleId="FollowedHyperlink">
+  <w:style w:type="character" w:styleId="ad">
     <w:name w:val="FollowedHyperlink"/>
-    <w:basedOn w:val="DefaultParagraphFont"/>
+    <w:basedOn w:val="a0"/>
     <w:uiPriority w:val="99"/>
     <w:semiHidden/>
     <w:unhideWhenUsed/>
@@ -7584,10 +6275,10 @@
       <w:u w:val="single"/>
     </w:rPr>
   </w:style>
-  <w:style w:type="character" w:customStyle="1" w:styleId="Heading5Char">
-    <w:name w:val="Heading 5 Char"/>
-    <w:basedOn w:val="DefaultParagraphFont"/>
-    <w:link w:val="Heading5"/>
+  <w:style w:type="character" w:customStyle="1" w:styleId="50">
+    <w:name w:val="Заглавие 5 Знак"/>
+    <w:basedOn w:val="a0"/>
+    <w:link w:val="5"/>
     <w:uiPriority w:val="9"/>
     <w:semiHidden/>
     <w:rsid w:val="008C5930"/>
@@ -7599,7 +6290,7 @@
   </w:style>
   <w:style w:type="paragraph" w:customStyle="1" w:styleId="Code">
     <w:name w:val="Code"/>
-    <w:basedOn w:val="Normal"/>
+    <w:basedOn w:val="a"/>
     <w:link w:val="CodeChar"/>
     <w:qFormat/>
     <w:rsid w:val="008063E1"/>
@@ -7611,7 +6302,7 @@
   </w:style>
   <w:style w:type="character" w:customStyle="1" w:styleId="CodeChar">
     <w:name w:val="Code Char"/>
-    <w:basedOn w:val="DefaultParagraphFont"/>
+    <w:basedOn w:val="a0"/>
     <w:link w:val="Code"/>
     <w:rsid w:val="008063E1"/>
     <w:rPr>
@@ -7620,15 +6311,16 @@
       <w:noProof/>
     </w:rPr>
   </w:style>
-  <w:style w:type="table" w:styleId="TableGrid">
+  <w:style w:type="table" w:styleId="ae">
     <w:name w:val="Table Grid"/>
-    <w:basedOn w:val="TableNormal"/>
+    <w:basedOn w:val="a1"/>
     <w:uiPriority w:val="59"/>
     <w:rsid w:val="00763912"/>
     <w:pPr>
       <w:spacing w:after="0" w:line="240" w:lineRule="auto"/>
     </w:pPr>
     <w:tblPr>
+      <w:tblInd w:w="0" w:type="dxa"/>
       <w:tblBorders>
         <w:top w:val="single" w:sz="4" w:space="0" w:color="auto"/>
         <w:left w:val="single" w:sz="4" w:space="0" w:color="auto"/>
@@ -7637,6 +6329,12 @@
         <w:insideH w:val="single" w:sz="4" w:space="0" w:color="auto"/>
         <w:insideV w:val="single" w:sz="4" w:space="0" w:color="auto"/>
       </w:tblBorders>
+      <w:tblCellMar>
+        <w:top w:w="0" w:type="dxa"/>
+        <w:left w:w="108" w:type="dxa"/>
+        <w:bottom w:w="0" w:type="dxa"/>
+        <w:right w:w="108" w:type="dxa"/>
+      </w:tblCellMar>
     </w:tblPr>
   </w:style>
 </w:styles>
@@ -7932,7 +6630,7 @@
 </file>
 
 <file path=customXml/itemProps1.xml><?xml version="1.0" encoding="utf-8"?>
-<ds:datastoreItem xmlns:ds="http://schemas.openxmlformats.org/officeDocument/2006/customXml" ds:itemID="{FC9D74F3-4D35-4109-861B-36FB2064FAD3}">
+<ds:datastoreItem xmlns:ds="http://schemas.openxmlformats.org/officeDocument/2006/customXml" ds:itemID="{3D1E5133-B4BC-40D0-8C4A-5B3E7A9E86A1}">
   <ds:schemaRefs>
     <ds:schemaRef ds:uri="http://schemas.openxmlformats.org/officeDocument/2006/bibliography"/>
   </ds:schemaRefs>

</xml_diff>